<commit_message>
Completed Common Mechanics section, Player Vessel Section Modified UI Sections
</commit_message>
<xml_diff>
--- a/Design/GameDesign/Project_Fog.docx
+++ b/Design/GameDesign/Project_Fog.docx
@@ -3984,7 +3984,7 @@
                                         <w:sz w:val="36"/>
                                         <w:szCs w:val="36"/>
                                       </w:rPr>
-                                      <w:t>Master Design Document</w:t>
+                                      <w:t>Game Design Document</w:t>
                                     </w:r>
                                   </w:sdtContent>
                                 </w:sdt>
@@ -4079,7 +4079,7 @@
                                   <w:sz w:val="36"/>
                                   <w:szCs w:val="36"/>
                                 </w:rPr>
-                                <w:t>Master Design Document</w:t>
+                                <w:t>Game Design Document</w:t>
                               </w:r>
                             </w:sdtContent>
                           </w:sdt>
@@ -4102,6 +4102,12 @@
     </w:sdt>
     <w:sdt>
       <w:sdtPr>
+        <w:rPr>
+          <w:rFonts w:asciiTheme="minorHAnsi" w:eastAsiaTheme="minorEastAsia" w:hAnsiTheme="minorHAnsi" w:cstheme="minorBidi"/>
+          <w:color w:val="auto"/>
+          <w:sz w:val="21"/>
+          <w:szCs w:val="21"/>
+        </w:rPr>
         <w:id w:val="986824836"/>
         <w:docPartObj>
           <w:docPartGallery w:val="Table of Contents"/>
@@ -4110,16 +4116,14 @@
       </w:sdtPr>
       <w:sdtEndPr>
         <w:rPr>
-          <w:rFonts w:asciiTheme="minorHAnsi" w:eastAsiaTheme="minorEastAsia" w:hAnsiTheme="minorHAnsi" w:cstheme="minorBidi"/>
           <w:b/>
           <w:bCs/>
           <w:noProof/>
-          <w:color w:val="auto"/>
-          <w:sz w:val="21"/>
-          <w:szCs w:val="21"/>
         </w:rPr>
       </w:sdtEndPr>
       <w:sdtContent>
+        <w:bookmarkStart w:id="0" w:name="_GoBack" w:displacedByCustomXml="prev"/>
+        <w:bookmarkEnd w:id="0" w:displacedByCustomXml="prev"/>
         <w:p>
           <w:pPr>
             <w:pStyle w:val="TOCHeading"/>
@@ -4150,7 +4154,7 @@
           <w:r>
             <w:fldChar w:fldCharType="separate"/>
           </w:r>
-          <w:hyperlink w:anchor="_Toc410075645" w:history="1">
+          <w:hyperlink w:anchor="_Toc410162029" w:history="1">
             <w:r>
               <w:rPr>
                 <w:rStyle w:val="Hyperlink"/>
@@ -4177,7 +4181,7 @@
                 <w:noProof/>
                 <w:webHidden/>
               </w:rPr>
-              <w:instrText xml:space="preserve"> PAGEREF _Toc410075645 \h </w:instrText>
+              <w:instrText xml:space="preserve"> PAGEREF _Toc410162029 \h </w:instrText>
             </w:r>
             <w:r>
               <w:rPr>
@@ -4221,7 +4225,7 @@
               <w:lang w:eastAsia="en-CA"/>
             </w:rPr>
           </w:pPr>
-          <w:hyperlink w:anchor="_Toc410075646" w:history="1">
+          <w:hyperlink w:anchor="_Toc410162030" w:history="1">
             <w:r>
               <w:rPr>
                 <w:rStyle w:val="Hyperlink"/>
@@ -4248,7 +4252,7 @@
                 <w:noProof/>
                 <w:webHidden/>
               </w:rPr>
-              <w:instrText xml:space="preserve"> PAGEREF _Toc410075646 \h </w:instrText>
+              <w:instrText xml:space="preserve"> PAGEREF _Toc410162030 \h </w:instrText>
             </w:r>
             <w:r>
               <w:rPr>
@@ -4292,7 +4296,7 @@
               <w:lang w:eastAsia="en-CA"/>
             </w:rPr>
           </w:pPr>
-          <w:hyperlink w:anchor="_Toc410075647" w:history="1">
+          <w:hyperlink w:anchor="_Toc410162031" w:history="1">
             <w:r>
               <w:rPr>
                 <w:rStyle w:val="Hyperlink"/>
@@ -4319,7 +4323,7 @@
                 <w:noProof/>
                 <w:webHidden/>
               </w:rPr>
-              <w:instrText xml:space="preserve"> PAGEREF _Toc410075647 \h </w:instrText>
+              <w:instrText xml:space="preserve"> PAGEREF _Toc410162031 \h </w:instrText>
             </w:r>
             <w:r>
               <w:rPr>
@@ -4363,7 +4367,7 @@
               <w:lang w:eastAsia="en-CA"/>
             </w:rPr>
           </w:pPr>
-          <w:hyperlink w:anchor="_Toc410075648" w:history="1">
+          <w:hyperlink w:anchor="_Toc410162032" w:history="1">
             <w:r>
               <w:rPr>
                 <w:rStyle w:val="Hyperlink"/>
@@ -4390,7 +4394,7 @@
                 <w:noProof/>
                 <w:webHidden/>
               </w:rPr>
-              <w:instrText xml:space="preserve"> PAGEREF _Toc410075648 \h </w:instrText>
+              <w:instrText xml:space="preserve"> PAGEREF _Toc410162032 \h </w:instrText>
             </w:r>
             <w:r>
               <w:rPr>
@@ -4434,7 +4438,7 @@
               <w:lang w:eastAsia="en-CA"/>
             </w:rPr>
           </w:pPr>
-          <w:hyperlink w:anchor="_Toc410075649" w:history="1">
+          <w:hyperlink w:anchor="_Toc410162033" w:history="1">
             <w:r>
               <w:rPr>
                 <w:rStyle w:val="Hyperlink"/>
@@ -4461,7 +4465,7 @@
                 <w:noProof/>
                 <w:webHidden/>
               </w:rPr>
-              <w:instrText xml:space="preserve"> PAGEREF _Toc410075649 \h </w:instrText>
+              <w:instrText xml:space="preserve"> PAGEREF _Toc410162033 \h </w:instrText>
             </w:r>
             <w:r>
               <w:rPr>
@@ -4505,7 +4509,7 @@
               <w:lang w:eastAsia="en-CA"/>
             </w:rPr>
           </w:pPr>
-          <w:hyperlink w:anchor="_Toc410075650" w:history="1">
+          <w:hyperlink w:anchor="_Toc410162034" w:history="1">
             <w:r>
               <w:rPr>
                 <w:rStyle w:val="Hyperlink"/>
@@ -4532,7 +4536,7 @@
                 <w:noProof/>
                 <w:webHidden/>
               </w:rPr>
-              <w:instrText xml:space="preserve"> PAGEREF _Toc410075650 \h </w:instrText>
+              <w:instrText xml:space="preserve"> PAGEREF _Toc410162034 \h </w:instrText>
             </w:r>
             <w:r>
               <w:rPr>
@@ -4576,7 +4580,7 @@
               <w:lang w:eastAsia="en-CA"/>
             </w:rPr>
           </w:pPr>
-          <w:hyperlink w:anchor="_Toc410075651" w:history="1">
+          <w:hyperlink w:anchor="_Toc410162035" w:history="1">
             <w:r>
               <w:rPr>
                 <w:rStyle w:val="Hyperlink"/>
@@ -4603,7 +4607,7 @@
                 <w:noProof/>
                 <w:webHidden/>
               </w:rPr>
-              <w:instrText xml:space="preserve"> PAGEREF _Toc410075651 \h </w:instrText>
+              <w:instrText xml:space="preserve"> PAGEREF _Toc410162035 \h </w:instrText>
             </w:r>
             <w:r>
               <w:rPr>
@@ -4647,7 +4651,7 @@
               <w:lang w:eastAsia="en-CA"/>
             </w:rPr>
           </w:pPr>
-          <w:hyperlink w:anchor="_Toc410075652" w:history="1">
+          <w:hyperlink w:anchor="_Toc410162036" w:history="1">
             <w:r>
               <w:rPr>
                 <w:rStyle w:val="Hyperlink"/>
@@ -4674,7 +4678,7 @@
                 <w:noProof/>
                 <w:webHidden/>
               </w:rPr>
-              <w:instrText xml:space="preserve"> PAGEREF _Toc410075652 \h </w:instrText>
+              <w:instrText xml:space="preserve"> PAGEREF _Toc410162036 \h </w:instrText>
             </w:r>
             <w:r>
               <w:rPr>
@@ -4718,7 +4722,7 @@
               <w:lang w:eastAsia="en-CA"/>
             </w:rPr>
           </w:pPr>
-          <w:hyperlink w:anchor="_Toc410075653" w:history="1">
+          <w:hyperlink w:anchor="_Toc410162037" w:history="1">
             <w:r>
               <w:rPr>
                 <w:rStyle w:val="Hyperlink"/>
@@ -4745,7 +4749,7 @@
                 <w:noProof/>
                 <w:webHidden/>
               </w:rPr>
-              <w:instrText xml:space="preserve"> PAGEREF _Toc410075653 \h </w:instrText>
+              <w:instrText xml:space="preserve"> PAGEREF _Toc410162037 \h </w:instrText>
             </w:r>
             <w:r>
               <w:rPr>
@@ -4789,7 +4793,7 @@
               <w:lang w:eastAsia="en-CA"/>
             </w:rPr>
           </w:pPr>
-          <w:hyperlink w:anchor="_Toc410075654" w:history="1">
+          <w:hyperlink w:anchor="_Toc410162038" w:history="1">
             <w:r>
               <w:rPr>
                 <w:rStyle w:val="Hyperlink"/>
@@ -4816,7 +4820,7 @@
                 <w:noProof/>
                 <w:webHidden/>
               </w:rPr>
-              <w:instrText xml:space="preserve"> PAGEREF _Toc410075654 \h </w:instrText>
+              <w:instrText xml:space="preserve"> PAGEREF _Toc410162038 \h </w:instrText>
             </w:r>
             <w:r>
               <w:rPr>
@@ -4836,7 +4840,7 @@
                 <w:noProof/>
                 <w:webHidden/>
               </w:rPr>
-              <w:t>5</w:t>
+              <w:t>6</w:t>
             </w:r>
             <w:r>
               <w:rPr>
@@ -4860,7 +4864,7 @@
               <w:lang w:eastAsia="en-CA"/>
             </w:rPr>
           </w:pPr>
-          <w:hyperlink w:anchor="_Toc410075655" w:history="1">
+          <w:hyperlink w:anchor="_Toc410162039" w:history="1">
             <w:r>
               <w:rPr>
                 <w:rStyle w:val="Hyperlink"/>
@@ -4887,7 +4891,7 @@
                 <w:noProof/>
                 <w:webHidden/>
               </w:rPr>
-              <w:instrText xml:space="preserve"> PAGEREF _Toc410075655 \h </w:instrText>
+              <w:instrText xml:space="preserve"> PAGEREF _Toc410162039 \h </w:instrText>
             </w:r>
             <w:r>
               <w:rPr>
@@ -4908,6 +4912,503 @@
                 <w:webHidden/>
               </w:rPr>
               <w:t>6</w:t>
+            </w:r>
+            <w:r>
+              <w:rPr>
+                <w:noProof/>
+                <w:webHidden/>
+              </w:rPr>
+              <w:fldChar w:fldCharType="end"/>
+            </w:r>
+          </w:hyperlink>
+        </w:p>
+        <w:p>
+          <w:pPr>
+            <w:pStyle w:val="TOC1"/>
+            <w:tabs>
+              <w:tab w:val="right" w:leader="dot" w:pos="9350"/>
+            </w:tabs>
+            <w:rPr>
+              <w:noProof/>
+              <w:sz w:val="22"/>
+              <w:szCs w:val="22"/>
+              <w:lang w:eastAsia="en-CA"/>
+            </w:rPr>
+          </w:pPr>
+          <w:hyperlink w:anchor="_Toc410162040" w:history="1">
+            <w:r>
+              <w:rPr>
+                <w:rStyle w:val="Hyperlink"/>
+                <w:noProof/>
+              </w:rPr>
+              <w:t>Mechanics</w:t>
+            </w:r>
+            <w:r>
+              <w:rPr>
+                <w:noProof/>
+                <w:webHidden/>
+              </w:rPr>
+              <w:tab/>
+            </w:r>
+            <w:r>
+              <w:rPr>
+                <w:noProof/>
+                <w:webHidden/>
+              </w:rPr>
+              <w:fldChar w:fldCharType="begin"/>
+            </w:r>
+            <w:r>
+              <w:rPr>
+                <w:noProof/>
+                <w:webHidden/>
+              </w:rPr>
+              <w:instrText xml:space="preserve"> PAGEREF _Toc410162040 \h </w:instrText>
+            </w:r>
+            <w:r>
+              <w:rPr>
+                <w:noProof/>
+                <w:webHidden/>
+              </w:rPr>
+            </w:r>
+            <w:r>
+              <w:rPr>
+                <w:noProof/>
+                <w:webHidden/>
+              </w:rPr>
+              <w:fldChar w:fldCharType="separate"/>
+            </w:r>
+            <w:r>
+              <w:rPr>
+                <w:noProof/>
+                <w:webHidden/>
+              </w:rPr>
+              <w:t>7</w:t>
+            </w:r>
+            <w:r>
+              <w:rPr>
+                <w:noProof/>
+                <w:webHidden/>
+              </w:rPr>
+              <w:fldChar w:fldCharType="end"/>
+            </w:r>
+          </w:hyperlink>
+        </w:p>
+        <w:p>
+          <w:pPr>
+            <w:pStyle w:val="TOC2"/>
+            <w:tabs>
+              <w:tab w:val="right" w:leader="dot" w:pos="9350"/>
+            </w:tabs>
+            <w:rPr>
+              <w:noProof/>
+              <w:sz w:val="22"/>
+              <w:szCs w:val="22"/>
+              <w:lang w:eastAsia="en-CA"/>
+            </w:rPr>
+          </w:pPr>
+          <w:hyperlink w:anchor="_Toc410162041" w:history="1">
+            <w:r>
+              <w:rPr>
+                <w:rStyle w:val="Hyperlink"/>
+                <w:noProof/>
+              </w:rPr>
+              <w:t>Common</w:t>
+            </w:r>
+            <w:r>
+              <w:rPr>
+                <w:noProof/>
+                <w:webHidden/>
+              </w:rPr>
+              <w:tab/>
+            </w:r>
+            <w:r>
+              <w:rPr>
+                <w:noProof/>
+                <w:webHidden/>
+              </w:rPr>
+              <w:fldChar w:fldCharType="begin"/>
+            </w:r>
+            <w:r>
+              <w:rPr>
+                <w:noProof/>
+                <w:webHidden/>
+              </w:rPr>
+              <w:instrText xml:space="preserve"> PAGEREF _Toc410162041 \h </w:instrText>
+            </w:r>
+            <w:r>
+              <w:rPr>
+                <w:noProof/>
+                <w:webHidden/>
+              </w:rPr>
+            </w:r>
+            <w:r>
+              <w:rPr>
+                <w:noProof/>
+                <w:webHidden/>
+              </w:rPr>
+              <w:fldChar w:fldCharType="separate"/>
+            </w:r>
+            <w:r>
+              <w:rPr>
+                <w:noProof/>
+                <w:webHidden/>
+              </w:rPr>
+              <w:t>7</w:t>
+            </w:r>
+            <w:r>
+              <w:rPr>
+                <w:noProof/>
+                <w:webHidden/>
+              </w:rPr>
+              <w:fldChar w:fldCharType="end"/>
+            </w:r>
+          </w:hyperlink>
+        </w:p>
+        <w:p>
+          <w:pPr>
+            <w:pStyle w:val="TOC3"/>
+            <w:tabs>
+              <w:tab w:val="right" w:leader="dot" w:pos="9350"/>
+            </w:tabs>
+            <w:rPr>
+              <w:noProof/>
+              <w:sz w:val="22"/>
+              <w:szCs w:val="22"/>
+              <w:lang w:eastAsia="en-CA"/>
+            </w:rPr>
+          </w:pPr>
+          <w:hyperlink w:anchor="_Toc410162042" w:history="1">
+            <w:r>
+              <w:rPr>
+                <w:rStyle w:val="Hyperlink"/>
+                <w:noProof/>
+              </w:rPr>
+              <w:t>Projectile</w:t>
+            </w:r>
+            <w:r>
+              <w:rPr>
+                <w:noProof/>
+                <w:webHidden/>
+              </w:rPr>
+              <w:tab/>
+            </w:r>
+            <w:r>
+              <w:rPr>
+                <w:noProof/>
+                <w:webHidden/>
+              </w:rPr>
+              <w:fldChar w:fldCharType="begin"/>
+            </w:r>
+            <w:r>
+              <w:rPr>
+                <w:noProof/>
+                <w:webHidden/>
+              </w:rPr>
+              <w:instrText xml:space="preserve"> PAGEREF _Toc410162042 \h </w:instrText>
+            </w:r>
+            <w:r>
+              <w:rPr>
+                <w:noProof/>
+                <w:webHidden/>
+              </w:rPr>
+            </w:r>
+            <w:r>
+              <w:rPr>
+                <w:noProof/>
+                <w:webHidden/>
+              </w:rPr>
+              <w:fldChar w:fldCharType="separate"/>
+            </w:r>
+            <w:r>
+              <w:rPr>
+                <w:noProof/>
+                <w:webHidden/>
+              </w:rPr>
+              <w:t>7</w:t>
+            </w:r>
+            <w:r>
+              <w:rPr>
+                <w:noProof/>
+                <w:webHidden/>
+              </w:rPr>
+              <w:fldChar w:fldCharType="end"/>
+            </w:r>
+          </w:hyperlink>
+        </w:p>
+        <w:p>
+          <w:pPr>
+            <w:pStyle w:val="TOC3"/>
+            <w:tabs>
+              <w:tab w:val="right" w:leader="dot" w:pos="9350"/>
+            </w:tabs>
+            <w:rPr>
+              <w:noProof/>
+              <w:sz w:val="22"/>
+              <w:szCs w:val="22"/>
+              <w:lang w:eastAsia="en-CA"/>
+            </w:rPr>
+          </w:pPr>
+          <w:hyperlink w:anchor="_Toc410162043" w:history="1">
+            <w:r>
+              <w:rPr>
+                <w:rStyle w:val="Hyperlink"/>
+                <w:noProof/>
+              </w:rPr>
+              <w:t>Buff / Debuff</w:t>
+            </w:r>
+            <w:r>
+              <w:rPr>
+                <w:noProof/>
+                <w:webHidden/>
+              </w:rPr>
+              <w:tab/>
+            </w:r>
+            <w:r>
+              <w:rPr>
+                <w:noProof/>
+                <w:webHidden/>
+              </w:rPr>
+              <w:fldChar w:fldCharType="begin"/>
+            </w:r>
+            <w:r>
+              <w:rPr>
+                <w:noProof/>
+                <w:webHidden/>
+              </w:rPr>
+              <w:instrText xml:space="preserve"> PAGEREF _Toc410162043 \h </w:instrText>
+            </w:r>
+            <w:r>
+              <w:rPr>
+                <w:noProof/>
+                <w:webHidden/>
+              </w:rPr>
+            </w:r>
+            <w:r>
+              <w:rPr>
+                <w:noProof/>
+                <w:webHidden/>
+              </w:rPr>
+              <w:fldChar w:fldCharType="separate"/>
+            </w:r>
+            <w:r>
+              <w:rPr>
+                <w:noProof/>
+                <w:webHidden/>
+              </w:rPr>
+              <w:t>8</w:t>
+            </w:r>
+            <w:r>
+              <w:rPr>
+                <w:noProof/>
+                <w:webHidden/>
+              </w:rPr>
+              <w:fldChar w:fldCharType="end"/>
+            </w:r>
+          </w:hyperlink>
+        </w:p>
+        <w:p>
+          <w:pPr>
+            <w:pStyle w:val="TOC3"/>
+            <w:tabs>
+              <w:tab w:val="right" w:leader="dot" w:pos="9350"/>
+            </w:tabs>
+            <w:rPr>
+              <w:noProof/>
+              <w:sz w:val="22"/>
+              <w:szCs w:val="22"/>
+              <w:lang w:eastAsia="en-CA"/>
+            </w:rPr>
+          </w:pPr>
+          <w:hyperlink w:anchor="_Toc410162044" w:history="1">
+            <w:r>
+              <w:rPr>
+                <w:rStyle w:val="Hyperlink"/>
+                <w:noProof/>
+              </w:rPr>
+              <w:t>Weapon</w:t>
+            </w:r>
+            <w:r>
+              <w:rPr>
+                <w:noProof/>
+                <w:webHidden/>
+              </w:rPr>
+              <w:tab/>
+            </w:r>
+            <w:r>
+              <w:rPr>
+                <w:noProof/>
+                <w:webHidden/>
+              </w:rPr>
+              <w:fldChar w:fldCharType="begin"/>
+            </w:r>
+            <w:r>
+              <w:rPr>
+                <w:noProof/>
+                <w:webHidden/>
+              </w:rPr>
+              <w:instrText xml:space="preserve"> PAGEREF _Toc410162044 \h </w:instrText>
+            </w:r>
+            <w:r>
+              <w:rPr>
+                <w:noProof/>
+                <w:webHidden/>
+              </w:rPr>
+            </w:r>
+            <w:r>
+              <w:rPr>
+                <w:noProof/>
+                <w:webHidden/>
+              </w:rPr>
+              <w:fldChar w:fldCharType="separate"/>
+            </w:r>
+            <w:r>
+              <w:rPr>
+                <w:noProof/>
+                <w:webHidden/>
+              </w:rPr>
+              <w:t>8</w:t>
+            </w:r>
+            <w:r>
+              <w:rPr>
+                <w:noProof/>
+                <w:webHidden/>
+              </w:rPr>
+              <w:fldChar w:fldCharType="end"/>
+            </w:r>
+          </w:hyperlink>
+        </w:p>
+        <w:p>
+          <w:pPr>
+            <w:pStyle w:val="TOC2"/>
+            <w:tabs>
+              <w:tab w:val="right" w:leader="dot" w:pos="9350"/>
+            </w:tabs>
+            <w:rPr>
+              <w:noProof/>
+              <w:sz w:val="22"/>
+              <w:szCs w:val="22"/>
+              <w:lang w:eastAsia="en-CA"/>
+            </w:rPr>
+          </w:pPr>
+          <w:hyperlink w:anchor="_Toc410162045" w:history="1">
+            <w:r>
+              <w:rPr>
+                <w:rStyle w:val="Hyperlink"/>
+                <w:noProof/>
+              </w:rPr>
+              <w:t>Player</w:t>
+            </w:r>
+            <w:r>
+              <w:rPr>
+                <w:noProof/>
+                <w:webHidden/>
+              </w:rPr>
+              <w:tab/>
+            </w:r>
+            <w:r>
+              <w:rPr>
+                <w:noProof/>
+                <w:webHidden/>
+              </w:rPr>
+              <w:fldChar w:fldCharType="begin"/>
+            </w:r>
+            <w:r>
+              <w:rPr>
+                <w:noProof/>
+                <w:webHidden/>
+              </w:rPr>
+              <w:instrText xml:space="preserve"> PAGEREF _Toc410162045 \h </w:instrText>
+            </w:r>
+            <w:r>
+              <w:rPr>
+                <w:noProof/>
+                <w:webHidden/>
+              </w:rPr>
+            </w:r>
+            <w:r>
+              <w:rPr>
+                <w:noProof/>
+                <w:webHidden/>
+              </w:rPr>
+              <w:fldChar w:fldCharType="separate"/>
+            </w:r>
+            <w:r>
+              <w:rPr>
+                <w:noProof/>
+                <w:webHidden/>
+              </w:rPr>
+              <w:t>9</w:t>
+            </w:r>
+            <w:r>
+              <w:rPr>
+                <w:noProof/>
+                <w:webHidden/>
+              </w:rPr>
+              <w:fldChar w:fldCharType="end"/>
+            </w:r>
+          </w:hyperlink>
+        </w:p>
+        <w:p>
+          <w:pPr>
+            <w:pStyle w:val="TOC3"/>
+            <w:tabs>
+              <w:tab w:val="right" w:leader="dot" w:pos="9350"/>
+            </w:tabs>
+            <w:rPr>
+              <w:noProof/>
+              <w:sz w:val="22"/>
+              <w:szCs w:val="22"/>
+              <w:lang w:eastAsia="en-CA"/>
+            </w:rPr>
+          </w:pPr>
+          <w:hyperlink w:anchor="_Toc410162046" w:history="1">
+            <w:r>
+              <w:rPr>
+                <w:rStyle w:val="Hyperlink"/>
+                <w:noProof/>
+              </w:rPr>
+              <w:t>Vessel</w:t>
+            </w:r>
+            <w:r>
+              <w:rPr>
+                <w:noProof/>
+                <w:webHidden/>
+              </w:rPr>
+              <w:tab/>
+            </w:r>
+            <w:r>
+              <w:rPr>
+                <w:noProof/>
+                <w:webHidden/>
+              </w:rPr>
+              <w:fldChar w:fldCharType="begin"/>
+            </w:r>
+            <w:r>
+              <w:rPr>
+                <w:noProof/>
+                <w:webHidden/>
+              </w:rPr>
+              <w:instrText xml:space="preserve"> PAGEREF _Toc410162046 \h </w:instrText>
+            </w:r>
+            <w:r>
+              <w:rPr>
+                <w:noProof/>
+                <w:webHidden/>
+              </w:rPr>
+            </w:r>
+            <w:r>
+              <w:rPr>
+                <w:noProof/>
+                <w:webHidden/>
+              </w:rPr>
+              <w:fldChar w:fldCharType="separate"/>
+            </w:r>
+            <w:r>
+              <w:rPr>
+                <w:noProof/>
+                <w:webHidden/>
+              </w:rPr>
+              <w:t>9</w:t>
             </w:r>
             <w:r>
               <w:rPr>
@@ -4939,35 +5440,35 @@
       <w:pPr>
         <w:pStyle w:val="Heading1"/>
       </w:pPr>
-      <w:bookmarkStart w:id="0" w:name="_Toc410075645"/>
+      <w:bookmarkStart w:id="1" w:name="_Toc410162029"/>
       <w:r>
         <w:lastRenderedPageBreak/>
         <w:t>User Interface</w:t>
       </w:r>
-      <w:bookmarkEnd w:id="0"/>
+      <w:bookmarkEnd w:id="1"/>
     </w:p>
     <w:p>
       <w:pPr>
         <w:pStyle w:val="Heading2"/>
       </w:pPr>
-      <w:bookmarkStart w:id="1" w:name="_Toc410075646"/>
+      <w:bookmarkStart w:id="2" w:name="_Toc410162030"/>
       <w:r>
         <w:t>Menu</w:t>
       </w:r>
       <w:r>
         <w:t xml:space="preserve"> Interface</w:t>
       </w:r>
-      <w:bookmarkEnd w:id="1"/>
+      <w:bookmarkEnd w:id="2"/>
     </w:p>
     <w:p>
       <w:pPr>
         <w:pStyle w:val="Heading3"/>
       </w:pPr>
-      <w:bookmarkStart w:id="2" w:name="_Toc410075647"/>
+      <w:bookmarkStart w:id="3" w:name="_Toc410162031"/>
       <w:r>
         <w:t>Main Menu</w:t>
       </w:r>
-      <w:bookmarkEnd w:id="2"/>
+      <w:bookmarkEnd w:id="3"/>
     </w:p>
     <w:p/>
     <w:p>
@@ -5174,11 +5675,11 @@
       <w:pPr>
         <w:pStyle w:val="Heading3"/>
       </w:pPr>
-      <w:bookmarkStart w:id="3" w:name="_Toc410075648"/>
+      <w:bookmarkStart w:id="4" w:name="_Toc410162032"/>
       <w:r>
         <w:t>Options Menu</w:t>
       </w:r>
-      <w:bookmarkEnd w:id="3"/>
+      <w:bookmarkEnd w:id="4"/>
     </w:p>
     <w:p/>
     <w:p>
@@ -5191,12 +5692,12 @@
       <w:pPr>
         <w:pStyle w:val="Heading3"/>
       </w:pPr>
-      <w:bookmarkStart w:id="4" w:name="_Toc410075649"/>
+      <w:bookmarkStart w:id="5" w:name="_Toc410162033"/>
       <w:r>
         <w:lastRenderedPageBreak/>
         <w:t>Lobby Menu</w:t>
       </w:r>
-      <w:bookmarkEnd w:id="4"/>
+      <w:bookmarkEnd w:id="5"/>
     </w:p>
     <w:p/>
     <w:p>
@@ -5388,12 +5889,12 @@
       <w:pPr>
         <w:pStyle w:val="Heading3"/>
       </w:pPr>
-      <w:bookmarkStart w:id="5" w:name="_Toc410075650"/>
+      <w:bookmarkStart w:id="6" w:name="_Toc410162034"/>
       <w:r>
         <w:lastRenderedPageBreak/>
         <w:t>Vessel Class/Abilities Selection Menu</w:t>
       </w:r>
-      <w:bookmarkEnd w:id="5"/>
+      <w:bookmarkEnd w:id="6"/>
     </w:p>
     <w:p/>
     <w:p>
@@ -5463,52 +5964,7 @@
         <w:ind w:firstLine="720"/>
       </w:pPr>
       <w:r>
-        <w:t>Clicking a</w:t>
-      </w:r>
-      <w:r>
-        <w:t>n</w:t>
-      </w:r>
-      <w:r>
-        <w:t xml:space="preserve"> ‘</w:t>
-      </w:r>
-      <w:r>
-        <w:t>Ability</w:t>
-      </w:r>
-      <w:r>
-        <w:t xml:space="preserve">’ button will select the </w:t>
-      </w:r>
-      <w:r>
-        <w:t>ability</w:t>
-      </w:r>
-      <w:r>
-        <w:t xml:space="preserve"> as the player</w:t>
-      </w:r>
-      <w:r>
-        <w:t>’</w:t>
-      </w:r>
-      <w:r>
-        <w:t>s choice for the n</w:t>
-      </w:r>
-      <w:r>
-        <w:t>ext round. There will be an ability</w:t>
-      </w:r>
-      <w:r>
-        <w:t xml:space="preserve"> button for ever</w:t>
-      </w:r>
-      <w:r>
-        <w:t>y ability</w:t>
-      </w:r>
-      <w:r>
-        <w:t xml:space="preserve"> the player could c</w:t>
-      </w:r>
-      <w:r>
-        <w:t>hoose</w:t>
-      </w:r>
-      <w:r>
-        <w:t>.</w:t>
-      </w:r>
-      <w:r>
-        <w:t xml:space="preserve"> Three abilities can be chosen at any given time. The ability will fill the first unoccupied ability slot.</w:t>
+        <w:t>Clicking an ‘Ability’ button will select the ability as the player’s choice for the next round. There will be an ability button for every ability the player could choose. Three abilities can be chosen at any given time. The ability will fill the first unoccupied ability slot.</w:t>
       </w:r>
     </w:p>
     <w:p/>
@@ -5516,28 +5972,16 @@
       <w:pPr>
         <w:pStyle w:val="Heading3"/>
       </w:pPr>
-      <w:bookmarkStart w:id="6" w:name="_Toc410075651"/>
+      <w:bookmarkStart w:id="7" w:name="_Toc410162035"/>
       <w:r>
         <w:t>Deity Aspects Selection Menu</w:t>
       </w:r>
-      <w:bookmarkEnd w:id="6"/>
+      <w:bookmarkEnd w:id="7"/>
     </w:p>
     <w:p/>
     <w:p>
       <w:r>
-        <w:t xml:space="preserve">This menu will allow players the select the </w:t>
-      </w:r>
-      <w:r>
-        <w:t xml:space="preserve">aspects </w:t>
-      </w:r>
-      <w:r>
-        <w:t>for the next round, should th</w:t>
-      </w:r>
-      <w:r>
-        <w:t>ey be chosen to play as a Deity</w:t>
-      </w:r>
-      <w:r>
-        <w:t>. It will be populated with b</w:t>
+        <w:t>This menu will allow players the select the aspects for the next round, should they be chosen to play as a Deity. It will be populated with b</w:t>
       </w:r>
       <w:r>
         <w:t>uttons, and</w:t>
@@ -5610,22 +6054,22 @@
       <w:pPr>
         <w:pStyle w:val="Heading2"/>
       </w:pPr>
-      <w:bookmarkStart w:id="7" w:name="_Toc410075652"/>
+      <w:bookmarkStart w:id="8" w:name="_Toc410162036"/>
       <w:r>
         <w:lastRenderedPageBreak/>
         <w:t>Gameplay Interface</w:t>
       </w:r>
-      <w:bookmarkEnd w:id="7"/>
+      <w:bookmarkEnd w:id="8"/>
     </w:p>
     <w:p>
       <w:pPr>
         <w:pStyle w:val="Heading3"/>
       </w:pPr>
-      <w:bookmarkStart w:id="8" w:name="_Toc410075653"/>
+      <w:bookmarkStart w:id="9" w:name="_Toc410162037"/>
       <w:r>
         <w:t>Vessel Display</w:t>
       </w:r>
-      <w:bookmarkEnd w:id="8"/>
+      <w:bookmarkEnd w:id="9"/>
     </w:p>
     <w:p/>
     <w:p>
@@ -5752,33 +6196,551 @@
         <w:t>The Vessel chat box must become visible whenever the player presses the Enter/Return key. The small prompt will accept ASCII text and digits and submit with another press of the Enter / Return key.</w:t>
       </w:r>
     </w:p>
+    <w:p>
+      <w:r>
+        <w:rPr>
+          <w:b/>
+        </w:rPr>
+        <w:t>Graphic:</w:t>
+      </w:r>
+      <w:r>
+        <w:t xml:space="preserve"> Character</w:t>
+      </w:r>
+    </w:p>
+    <w:p>
+      <w:r>
+        <w:tab/>
+        <w:t>The Vessel will be represented in the center of the viewport as a small graphic. The character will always be in the center of the viewport.</w:t>
+      </w:r>
+    </w:p>
     <w:p/>
     <w:p>
       <w:pPr>
         <w:pStyle w:val="Heading3"/>
       </w:pPr>
-      <w:bookmarkStart w:id="9" w:name="_Toc410075654"/>
-      <w:r>
+      <w:bookmarkStart w:id="10" w:name="_Toc410162038"/>
+      <w:r>
+        <w:lastRenderedPageBreak/>
         <w:t>Deity Display</w:t>
       </w:r>
-      <w:bookmarkEnd w:id="9"/>
+      <w:bookmarkEnd w:id="10"/>
     </w:p>
     <w:p/>
     <w:p>
       <w:r>
-        <w:t xml:space="preserve">The </w:t>
-      </w:r>
-      <w:r>
-        <w:t>Deity</w:t>
-      </w:r>
-      <w:r>
-        <w:t xml:space="preserve"> Display appears during a Round, when the play</w:t>
-      </w:r>
-      <w:r>
-        <w:t>er is playing as a Deity</w:t>
-      </w:r>
-      <w:r>
-        <w:t>. When this display occurs, it is mutually exclusive with the other Gameplay Interfaces. This display contains the following information.</w:t>
+        <w:t>The Deity Display appears during a Round, when the player is playing as a Deity. When this display occurs, it is mutually exclusive with the other Gameplay Interfaces. This display contains the following information.</w:t>
+      </w:r>
+    </w:p>
+    <w:p>
+      <w:r>
+        <w:rPr>
+          <w:b/>
+        </w:rPr>
+        <w:t>Graphic:</w:t>
+      </w:r>
+      <w:r>
+        <w:t xml:space="preserve"> Mini-map</w:t>
+      </w:r>
+    </w:p>
+    <w:p>
+      <w:r>
+        <w:tab/>
+        <w:t>This small map graphic will contain real time positions of the Vessels in the game. It responds to cursor input by moving the Deity viewport</w:t>
+      </w:r>
+      <w:r>
+        <w:t xml:space="preserve"> to the location clicked.</w:t>
+      </w:r>
+    </w:p>
+    <w:p>
+      <w:r>
+        <w:rPr>
+          <w:b/>
+        </w:rPr>
+        <w:t>Graphic:</w:t>
+      </w:r>
+      <w:r>
+        <w:t xml:space="preserve"> Abilities</w:t>
+      </w:r>
+    </w:p>
+    <w:p>
+      <w:r>
+        <w:tab/>
+        <w:t xml:space="preserve">This array of icon displays the abilities of the Deity, they icons identifying them from one another, an indication of </w:t>
+      </w:r>
+      <w:proofErr w:type="spellStart"/>
+      <w:r>
+        <w:t>cooldowns</w:t>
+      </w:r>
+      <w:proofErr w:type="spellEnd"/>
+      <w:r>
+        <w:t>, and a tooltip with basic information. (See Deity Abilities)</w:t>
+      </w:r>
+      <w:r>
+        <w:t xml:space="preserve"> </w:t>
+      </w:r>
+    </w:p>
+    <w:p>
+      <w:r>
+        <w:rPr>
+          <w:b/>
+        </w:rPr>
+        <w:t>Visual Indication:</w:t>
+      </w:r>
+      <w:r>
+        <w:t xml:space="preserve"> Entity Health</w:t>
+      </w:r>
+    </w:p>
+    <w:p>
+      <w:r>
+        <w:tab/>
+        <w:t>Any Vessel or Gatekeeper entity must have a small health bar displayed above their figure on the screen. This indicator will be similar the Vessel’s own Health graphic.</w:t>
+      </w:r>
+    </w:p>
+    <w:p>
+      <w:r>
+        <w:rPr>
+          <w:b/>
+        </w:rPr>
+        <w:t>Display:</w:t>
+      </w:r>
+      <w:r>
+        <w:t xml:space="preserve"> Chat Messages</w:t>
+      </w:r>
+    </w:p>
+    <w:p>
+      <w:r>
+        <w:tab/>
+        <w:t xml:space="preserve">This box will display the chat messages of all </w:t>
+      </w:r>
+      <w:r>
+        <w:t>deities, vessels, and souls.</w:t>
+      </w:r>
+    </w:p>
+    <w:p>
+      <w:r>
+        <w:rPr>
+          <w:b/>
+        </w:rPr>
+        <w:t>Input Field:</w:t>
+      </w:r>
+      <w:r>
+        <w:t xml:space="preserve"> Chat input box</w:t>
+      </w:r>
+    </w:p>
+    <w:p>
+      <w:r>
+        <w:tab/>
+        <w:t>This input field will accept ASCII characters and digits and, once the Enter/Return key is pressed, display the message in the ‘Chat Messages’ box with the player’s Username.</w:t>
+      </w:r>
+    </w:p>
+    <w:p/>
+    <w:p>
+      <w:pPr>
+        <w:pStyle w:val="Heading3"/>
+      </w:pPr>
+      <w:bookmarkStart w:id="11" w:name="_Toc410162039"/>
+      <w:r>
+        <w:t>Soul Display</w:t>
+      </w:r>
+      <w:bookmarkEnd w:id="11"/>
+    </w:p>
+    <w:p/>
+    <w:p>
+      <w:r>
+        <w:t>The Soul Display appears during a Round, when the player is playing as a Soul. When this display occurs, it is mutually exclusive with the other Gameplay Interfaces. This display contains the following information.</w:t>
+      </w:r>
+    </w:p>
+    <w:p>
+      <w:r>
+        <w:rPr>
+          <w:b/>
+        </w:rPr>
+        <w:t>Graphic:</w:t>
+      </w:r>
+      <w:r>
+        <w:t xml:space="preserve"> Mini-map</w:t>
+      </w:r>
+    </w:p>
+    <w:p>
+      <w:r>
+        <w:tab/>
+        <w:t>This small map graphic will contain real time positions of the Vessels in the game. It responds to cursor input by moving the Deity viewport to the location clicked.</w:t>
+      </w:r>
+      <w:r>
+        <w:t xml:space="preserve"> </w:t>
+      </w:r>
+    </w:p>
+    <w:p>
+      <w:r>
+        <w:rPr>
+          <w:b/>
+        </w:rPr>
+        <w:t>Visual Indication:</w:t>
+      </w:r>
+      <w:r>
+        <w:t xml:space="preserve"> Entity Health</w:t>
+      </w:r>
+    </w:p>
+    <w:p>
+      <w:r>
+        <w:lastRenderedPageBreak/>
+        <w:tab/>
+        <w:t>Any Vessel or Gatekeeper entity must have a small health bar displayed above their figure on the screen. This indicator will be similar the Vessel’s own Health graphic.</w:t>
+      </w:r>
+    </w:p>
+    <w:p>
+      <w:r>
+        <w:rPr>
+          <w:b/>
+        </w:rPr>
+        <w:t>Display:</w:t>
+      </w:r>
+      <w:r>
+        <w:t xml:space="preserve"> Chat Messages</w:t>
+      </w:r>
+    </w:p>
+    <w:p>
+      <w:r>
+        <w:tab/>
+        <w:t>This box will display the chat messages of all deities, vessels, and souls.</w:t>
+      </w:r>
+    </w:p>
+    <w:p>
+      <w:r>
+        <w:rPr>
+          <w:b/>
+        </w:rPr>
+        <w:t>Input Field:</w:t>
+      </w:r>
+      <w:r>
+        <w:t xml:space="preserve"> Chat input box</w:t>
+      </w:r>
+    </w:p>
+    <w:p>
+      <w:r>
+        <w:tab/>
+        <w:t>This input field will accept ASCII characters and digits and, once the Enter/Return key is pressed, display the message in the ‘Chat Messages’ box with the player’s Username.</w:t>
+      </w:r>
+    </w:p>
+    <w:p/>
+    <w:p>
+      <w:pPr>
+        <w:pStyle w:val="Heading1"/>
+      </w:pPr>
+      <w:bookmarkStart w:id="12" w:name="_Toc410162040"/>
+      <w:r>
+        <w:t>Mechanics</w:t>
+      </w:r>
+      <w:bookmarkEnd w:id="12"/>
+    </w:p>
+    <w:p>
+      <w:pPr>
+        <w:pStyle w:val="Heading2"/>
+      </w:pPr>
+      <w:bookmarkStart w:id="13" w:name="_Toc410162041"/>
+      <w:r>
+        <w:t>Common</w:t>
+      </w:r>
+      <w:bookmarkEnd w:id="13"/>
+    </w:p>
+    <w:p/>
+    <w:p>
+      <w:r>
+        <w:t>This section will define some mechanics that are common to all areas of the design.</w:t>
+      </w:r>
+    </w:p>
+    <w:p>
+      <w:pPr>
+        <w:pStyle w:val="Heading3"/>
+      </w:pPr>
+      <w:bookmarkStart w:id="14" w:name="_Toc410162042"/>
+      <w:r>
+        <w:t>Projectile</w:t>
+      </w:r>
+      <w:bookmarkEnd w:id="14"/>
+    </w:p>
+    <w:p/>
+    <w:p>
+      <w:r>
+        <w:t>A projectile is an entity that changes game variables when it comes into contact with other entities.</w:t>
+      </w:r>
+      <w:r>
+        <w:t xml:space="preserve"> Projectiles move across the game m</w:t>
+      </w:r>
+      <w:r>
+        <w:t>ap and until they</w:t>
+      </w:r>
+      <w:r>
+        <w:t xml:space="preserve"> collide with Vessels, Gat</w:t>
+      </w:r>
+      <w:r>
+        <w:t xml:space="preserve">ekeepers, </w:t>
+      </w:r>
+      <w:r>
+        <w:t>Static Obstacles</w:t>
+      </w:r>
+      <w:r>
+        <w:t>, or they reach their maximum range</w:t>
+      </w:r>
+      <w:r>
+        <w:t>. Each projectile</w:t>
+      </w:r>
+      <w:r>
+        <w:t xml:space="preserve"> contains the following information:</w:t>
+      </w:r>
+    </w:p>
+    <w:p>
+      <w:r>
+        <w:rPr>
+          <w:b/>
+        </w:rPr>
+        <w:t>Number:</w:t>
+      </w:r>
+      <w:r>
+        <w:t xml:space="preserve"> Damage</w:t>
+      </w:r>
+    </w:p>
+    <w:p>
+      <w:r>
+        <w:tab/>
+        <w:t xml:space="preserve">Damage the projectile will deal to the entity it makes </w:t>
+      </w:r>
+      <w:r>
+        <w:t>contact with, this number has a 1:1 relationship with the Health value of entities.</w:t>
+      </w:r>
+    </w:p>
+    <w:p>
+      <w:r>
+        <w:rPr>
+          <w:b/>
+        </w:rPr>
+        <w:t>Number:</w:t>
+      </w:r>
+      <w:r>
+        <w:t xml:space="preserve"> Travel Speed</w:t>
+      </w:r>
+    </w:p>
+    <w:p>
+      <w:r>
+        <w:tab/>
+      </w:r>
+      <w:r>
+        <w:t>The speed at which the projectile moves across the game map, in meters per second.</w:t>
+      </w:r>
+    </w:p>
+    <w:p>
+      <w:r>
+        <w:rPr>
+          <w:b/>
+        </w:rPr>
+        <w:t>Number:</w:t>
+      </w:r>
+      <w:r>
+        <w:t xml:space="preserve"> Range</w:t>
+      </w:r>
+    </w:p>
+    <w:p>
+      <w:r>
+        <w:tab/>
+        <w:t>The range a projectile can travel before it ceases to exist, in meters.</w:t>
+      </w:r>
+    </w:p>
+    <w:p>
+      <w:r>
+        <w:rPr>
+          <w:b/>
+        </w:rPr>
+        <w:t>Number:</w:t>
+      </w:r>
+      <w:r>
+        <w:t xml:space="preserve"> Size</w:t>
+      </w:r>
+    </w:p>
+    <w:p>
+      <w:r>
+        <w:tab/>
+        <w:t>The radius of the projectile, in meters.</w:t>
+      </w:r>
+    </w:p>
+    <w:p>
+      <w:r>
+        <w:rPr>
+          <w:b/>
+        </w:rPr>
+        <w:t>Number:</w:t>
+      </w:r>
+      <w:r>
+        <w:t xml:space="preserve"> Size increase per second</w:t>
+      </w:r>
+    </w:p>
+    <w:p>
+      <w:r>
+        <w:lastRenderedPageBreak/>
+        <w:tab/>
+        <w:t>The radius increase in size of projectiles, in meters. This will commonly be 0, as it will only be used for certain projectiles.</w:t>
+      </w:r>
+    </w:p>
+    <w:p>
+      <w:r>
+        <w:rPr>
+          <w:b/>
+        </w:rPr>
+        <w:t>Vertex:</w:t>
+      </w:r>
+      <w:r>
+        <w:t xml:space="preserve"> Point of origin</w:t>
+      </w:r>
+    </w:p>
+    <w:p>
+      <w:r>
+        <w:tab/>
+        <w:t>The coordinates of the entity that spawned the projectile.</w:t>
+      </w:r>
+    </w:p>
+    <w:p>
+      <w:r>
+        <w:rPr>
+          <w:b/>
+        </w:rPr>
+        <w:t>Vertex:</w:t>
+      </w:r>
+      <w:r>
+        <w:t xml:space="preserve"> Point of direction</w:t>
+      </w:r>
+    </w:p>
+    <w:p>
+      <w:r>
+        <w:tab/>
+        <w:t xml:space="preserve">The coordinates of the </w:t>
+      </w:r>
+      <w:r>
+        <w:t>point that the entity fired the projectile at. In Vessel terms, this would be where the cursor was clicked. (See Vessel Interaction)</w:t>
+      </w:r>
+    </w:p>
+    <w:p/>
+    <w:p>
+      <w:pPr>
+        <w:pStyle w:val="Heading3"/>
+      </w:pPr>
+      <w:bookmarkStart w:id="15" w:name="_Toc410162043"/>
+      <w:r>
+        <w:t>Buff / Debuff</w:t>
+      </w:r>
+      <w:bookmarkEnd w:id="15"/>
+    </w:p>
+    <w:p/>
+    <w:p>
+      <w:r>
+        <w:t xml:space="preserve">A buff / Debuff refers to any effect that has a positive / negative impact on </w:t>
+      </w:r>
+      <w:r>
+        <w:t xml:space="preserve">the statistics of </w:t>
+      </w:r>
+      <w:r>
+        <w:t>an entity.</w:t>
+      </w:r>
+      <w:r>
+        <w:t xml:space="preserve"> They will have the following principles:</w:t>
+      </w:r>
+    </w:p>
+    <w:p>
+      <w:r>
+        <w:rPr>
+          <w:b/>
+        </w:rPr>
+        <w:t>String:</w:t>
+      </w:r>
+      <w:r>
+        <w:t xml:space="preserve"> Effect type</w:t>
+      </w:r>
+    </w:p>
+    <w:p>
+      <w:r>
+        <w:tab/>
+        <w:t>This names the effect with a type, to help the user and developer to know its effect. An example could be ‘Damage Up’ or ‘Healing’.</w:t>
+      </w:r>
+    </w:p>
+    <w:p>
+      <w:r>
+        <w:rPr>
+          <w:b/>
+        </w:rPr>
+        <w:t>Number:</w:t>
+      </w:r>
+      <w:r>
+        <w:t xml:space="preserve"> Effect value</w:t>
+      </w:r>
+    </w:p>
+    <w:p>
+      <w:r>
+        <w:tab/>
+        <w:t>This specifies the quantity of the previous effect</w:t>
+      </w:r>
+      <w:r>
+        <w:t>. This value will always be a percentage</w:t>
+      </w:r>
+      <w:r>
+        <w:t xml:space="preserve"> of the current entity value. For example,</w:t>
+      </w:r>
+      <w:r>
+        <w:t xml:space="preserve"> if the effect was ‘Damage Up’ and the effect value was 10; the D</w:t>
+      </w:r>
+      <w:r>
+        <w:t>amage value o</w:t>
+      </w:r>
+      <w:r>
+        <w:t>f an entities Weapon would be increased by 10% for the Duration of the buff.</w:t>
+      </w:r>
+    </w:p>
+    <w:p>
+      <w:r>
+        <w:rPr>
+          <w:b/>
+        </w:rPr>
+        <w:t>Number:</w:t>
+      </w:r>
+      <w:r>
+        <w:t xml:space="preserve"> Duration</w:t>
+      </w:r>
+    </w:p>
+    <w:p>
+      <w:r>
+        <w:tab/>
+        <w:t>The length of time the buff / debuff will be in effect, in seconds.</w:t>
+      </w:r>
+    </w:p>
+    <w:p/>
+    <w:p>
+      <w:pPr>
+        <w:pStyle w:val="Heading3"/>
+      </w:pPr>
+      <w:bookmarkStart w:id="16" w:name="_Toc410162044"/>
+      <w:r>
+        <w:t>Weapon</w:t>
+      </w:r>
+      <w:bookmarkEnd w:id="16"/>
+    </w:p>
+    <w:p/>
+    <w:p>
+      <w:r>
+        <w:t>A weapon allows for a character to have a ‘basic attack’, the weapon does this by functioning as a projectile entity creator. A weapon contains the following values:</w:t>
+      </w:r>
+    </w:p>
+    <w:p>
+      <w:r>
+        <w:rPr>
+          <w:b/>
+        </w:rPr>
+        <w:t>Number:</w:t>
+      </w:r>
+      <w:r>
+        <w:t xml:space="preserve"> Cooldown</w:t>
+      </w:r>
+    </w:p>
+    <w:p>
+      <w:r>
+        <w:tab/>
+        <w:t>This number defines the amount of time after creating a projectile that a character must wait before creating another projectile. This time is in seconds.</w:t>
       </w:r>
     </w:p>
     <w:p>
@@ -5787,19 +6749,62 @@
           <w:b/>
         </w:rPr>
         <w:lastRenderedPageBreak/>
-        <w:t>Graphic:</w:t>
-      </w:r>
-      <w:r>
-        <w:t xml:space="preserve"> Mini-map</w:t>
+        <w:t>Pointer:</w:t>
+      </w:r>
+      <w:r>
+        <w:t xml:space="preserve"> Projectile</w:t>
       </w:r>
     </w:p>
     <w:p>
       <w:r>
         <w:tab/>
-        <w:t>This small map graphic will contain real time positions of the Vessels in the game. It responds to cursor input by moving the Deity viewport</w:t>
-      </w:r>
-      <w:r>
-        <w:t xml:space="preserve"> to the location clicked.</w:t>
+        <w:t>The weapon is linked to a specific projectile, which functions as a blueprint for every projectile that the weapon creates. (See Projectile)</w:t>
+      </w:r>
+    </w:p>
+    <w:p/>
+    <w:p>
+      <w:pPr>
+        <w:pStyle w:val="Heading2"/>
+      </w:pPr>
+      <w:bookmarkStart w:id="17" w:name="_Toc410162045"/>
+      <w:r>
+        <w:t>Player</w:t>
+      </w:r>
+      <w:bookmarkEnd w:id="17"/>
+    </w:p>
+    <w:p>
+      <w:pPr>
+        <w:pStyle w:val="Heading3"/>
+      </w:pPr>
+      <w:bookmarkStart w:id="18" w:name="_Toc410162046"/>
+      <w:r>
+        <w:t>Vessel</w:t>
+      </w:r>
+      <w:bookmarkEnd w:id="18"/>
+    </w:p>
+    <w:p/>
+    <w:p>
+      <w:r>
+        <w:t>A Vessel is a user playable character, and is the main focus of any given Round.</w:t>
+      </w:r>
+    </w:p>
+    <w:p>
+      <w:pPr>
+        <w:pStyle w:val="Heading4"/>
+      </w:pPr>
+      <w:r>
+        <w:t>Statistics</w:t>
+      </w:r>
+    </w:p>
+    <w:p>
+      <w:r>
+        <w:t>A Vessel object</w:t>
+      </w:r>
+      <w:r>
+        <w:t xml:space="preserve"> or class</w:t>
+      </w:r>
+      <w:r>
+        <w:t xml:space="preserve"> must contain the following elements:</w:t>
       </w:r>
     </w:p>
     <w:p>
@@ -5807,27 +6812,30 @@
         <w:rPr>
           <w:b/>
         </w:rPr>
-        <w:t>Graphic:</w:t>
-      </w:r>
-      <w:r>
-        <w:t xml:space="preserve"> Abilities</w:t>
+        <w:t>Number:</w:t>
+      </w:r>
+      <w:r>
+        <w:t xml:space="preserve"> </w:t>
+      </w:r>
+      <w:r>
+        <w:t xml:space="preserve">Current </w:t>
+      </w:r>
+      <w:r>
+        <w:t>Heath</w:t>
       </w:r>
     </w:p>
     <w:p>
       <w:r>
         <w:tab/>
-        <w:t xml:space="preserve">This array of icon displays the abilities of the Deity, they icons identifying them from one another, an indication of </w:t>
-      </w:r>
-      <w:proofErr w:type="spellStart"/>
-      <w:r>
-        <w:t>cooldowns</w:t>
-      </w:r>
-      <w:proofErr w:type="spellEnd"/>
-      <w:r>
-        <w:t>, and a tooltip with basic information. (See Deity Abilities)</w:t>
-      </w:r>
-      <w:r>
-        <w:t xml:space="preserve"> </w:t>
+      </w:r>
+      <w:r>
+        <w:t xml:space="preserve">Current </w:t>
+      </w:r>
+      <w:r>
+        <w:t>Health will be used to reflect when ‘damage’ has been dealt to a Vessel, and will determine part of a Vessel’s ‘Loss Condition’.</w:t>
+      </w:r>
+      <w:r>
+        <w:t xml:space="preserve"> When Health is being modified, assume it refers to Current Health unless otherwise specified.</w:t>
       </w:r>
     </w:p>
     <w:p>
@@ -5835,16 +6843,19 @@
         <w:rPr>
           <w:b/>
         </w:rPr>
-        <w:t>Visual Indication:</w:t>
-      </w:r>
-      <w:r>
-        <w:t xml:space="preserve"> Entity Health</w:t>
+        <w:t>Number:</w:t>
+      </w:r>
+      <w:r>
+        <w:t xml:space="preserve"> Total Health</w:t>
       </w:r>
     </w:p>
     <w:p>
       <w:r>
         <w:tab/>
-        <w:t>Any Vessel or Gatekeeper entity must have a small health bar displayed above their figure on the screen. This indicator will be similar the Vessel’s own Health graphic.</w:t>
+        <w:t xml:space="preserve">This refers to the total health that a </w:t>
+      </w:r>
+      <w:r>
+        <w:t>Vessel could have, as their current level.</w:t>
       </w:r>
     </w:p>
     <w:p>
@@ -5852,22 +6863,22 @@
         <w:rPr>
           <w:b/>
         </w:rPr>
-        <w:t>Display:</w:t>
-      </w:r>
-      <w:r>
-        <w:t xml:space="preserve"> Chat Messages</w:t>
+        <w:t>Number:</w:t>
+      </w:r>
+      <w:r>
+        <w:t xml:space="preserve"> </w:t>
+      </w:r>
+      <w:r>
+        <w:t xml:space="preserve">Current </w:t>
+      </w:r>
+      <w:r>
+        <w:t>Experience</w:t>
       </w:r>
     </w:p>
     <w:p>
       <w:r>
         <w:tab/>
-        <w:t xml:space="preserve">This box will display the chat messages of </w:t>
-      </w:r>
-      <w:r>
-        <w:t xml:space="preserve">all </w:t>
-      </w:r>
-      <w:r>
-        <w:t>deities, vessels, and souls.</w:t>
+        <w:t>The current amount of experience that the Vessel has at a given time. This value changes as the Vessel collects experience. (See Vessel Interaction)</w:t>
       </w:r>
     </w:p>
     <w:p>
@@ -5875,48 +6886,16 @@
         <w:rPr>
           <w:b/>
         </w:rPr>
-        <w:t>Input Field:</w:t>
-      </w:r>
-      <w:r>
-        <w:t xml:space="preserve"> Chat input box</w:t>
+        <w:t>Number:</w:t>
+      </w:r>
+      <w:r>
+        <w:t xml:space="preserve"> Total Experience to Next Level</w:t>
       </w:r>
     </w:p>
     <w:p>
       <w:r>
         <w:tab/>
-        <w:t>This input field will accept ASCII characters and digits and, once the Enter/Return key is pressed, display the message in the ‘Chat Messages’ box with the player’s Username</w:t>
-      </w:r>
-      <w:r>
-        <w:t>.</w:t>
-      </w:r>
-    </w:p>
-    <w:p/>
-    <w:p>
-      <w:pPr>
-        <w:pStyle w:val="Heading3"/>
-      </w:pPr>
-      <w:bookmarkStart w:id="10" w:name="_Toc410075655"/>
-      <w:r>
-        <w:t>Soul Display</w:t>
-      </w:r>
-      <w:bookmarkEnd w:id="10"/>
-    </w:p>
-    <w:p/>
-    <w:p>
-      <w:r>
-        <w:t xml:space="preserve">The </w:t>
-      </w:r>
-      <w:r>
-        <w:t>Soul</w:t>
-      </w:r>
-      <w:r>
-        <w:t xml:space="preserve"> Display appears during a Round, when the play</w:t>
-      </w:r>
-      <w:r>
-        <w:t>er is playing as a Soul</w:t>
-      </w:r>
-      <w:r>
-        <w:t>. When this display occurs, it is mutually exclusive with the other Gameplay Interfaces. This display contains the following information.</w:t>
+        <w:t>This value represents the amount the current experience must be equal or greater to in order for the Vessel to Level Up. (See Vessel Interaction)</w:t>
       </w:r>
     </w:p>
     <w:p>
@@ -5924,19 +6903,16 @@
         <w:rPr>
           <w:b/>
         </w:rPr>
-        <w:t>Graphic:</w:t>
-      </w:r>
-      <w:r>
-        <w:t xml:space="preserve"> Mini-map</w:t>
+        <w:t>Number:</w:t>
+      </w:r>
+      <w:r>
+        <w:t xml:space="preserve"> Travel Speed</w:t>
       </w:r>
     </w:p>
     <w:p>
       <w:r>
         <w:tab/>
-        <w:t>This small map graphic will contain real time positions of the Vessels in the game. It responds to cursor input by moving the Deity viewport to the location clicked.</w:t>
-      </w:r>
-      <w:r>
-        <w:t xml:space="preserve"> </w:t>
+        <w:t>This represents the movement speed of a Vessel across the map, in meters per second.</w:t>
       </w:r>
     </w:p>
     <w:p>
@@ -5944,16 +6920,18 @@
         <w:rPr>
           <w:b/>
         </w:rPr>
-        <w:t>Visual Indication:</w:t>
-      </w:r>
-      <w:r>
-        <w:t xml:space="preserve"> Entity Health</w:t>
+        <w:t>Pointer:</w:t>
+      </w:r>
+      <w:r>
+        <w:t xml:space="preserve"> Weapon</w:t>
       </w:r>
     </w:p>
     <w:p>
       <w:r>
         <w:tab/>
-        <w:t>Any Vessel or Gatekeeper entity must have a small health bar displayed above their figure on the screen. This indicator will be similar the Vessel’s own Health graphic.</w:t>
+      </w:r>
+      <w:r>
+        <w:t>Every Vessel has a Weapon, which allows them to create a specific Projectile. (See Weapon)</w:t>
       </w:r>
     </w:p>
     <w:p>
@@ -5961,25 +6939,30 @@
         <w:rPr>
           <w:b/>
         </w:rPr>
-        <w:t>Display:</w:t>
-      </w:r>
-      <w:r>
-        <w:t xml:space="preserve"> Chat Messages</w:t>
-      </w:r>
-    </w:p>
-    <w:p>
-      <w:r>
+        <w:t>Pointer:</w:t>
+      </w:r>
+      <w:r>
+        <w:t xml:space="preserve"> Abilities</w:t>
+      </w:r>
+    </w:p>
+    <w:p>
+      <w:r>
+        <w:lastRenderedPageBreak/>
         <w:tab/>
-        <w:t xml:space="preserve">This box will display the chat messages of </w:t>
-      </w:r>
-      <w:r>
-        <w:t xml:space="preserve">all deities, </w:t>
-      </w:r>
-      <w:r>
-        <w:t>vessels</w:t>
-      </w:r>
-      <w:r>
-        <w:t>, and souls</w:t>
+        <w:t>Every Vessel has three abilities, chosen by the user before a round begins. (See Vessel Abilities)</w:t>
+      </w:r>
+    </w:p>
+    <w:p>
+      <w:pPr>
+        <w:pStyle w:val="Heading4"/>
+      </w:pPr>
+      <w:r>
+        <w:t>Interaction</w:t>
+      </w:r>
+    </w:p>
+    <w:p>
+      <w:r>
+        <w:t>This section defines the ways that a user can interact with a Vessel during a Round</w:t>
       </w:r>
       <w:r>
         <w:t>.</w:t>
@@ -5990,34 +6973,730 @@
         <w:rPr>
           <w:b/>
         </w:rPr>
-        <w:t>Input Field:</w:t>
-      </w:r>
-      <w:r>
-        <w:t xml:space="preserve"> Chat input box</w:t>
-      </w:r>
-    </w:p>
-    <w:p>
+        <w:t>Input:</w:t>
+      </w:r>
+      <w:r>
+        <w:t xml:space="preserve"> Movement</w:t>
+      </w:r>
+    </w:p>
+    <w:p>
+      <w:pPr>
+        <w:ind w:firstLine="360"/>
+      </w:pPr>
+      <w:r>
+        <w:t>This allows the user to move their Vessel character and by extension the viewport of the screen. This is entirely keyboard input, and up to eight directions can be traversed with combination of the input keys.</w:t>
+      </w:r>
+    </w:p>
+    <w:p>
+      <w:pPr>
+        <w:pStyle w:val="ListParagraph"/>
+        <w:numPr>
+          <w:ilvl w:val="0"/>
+          <w:numId w:val="4"/>
+        </w:numPr>
+      </w:pPr>
+      <w:r>
+        <w:rPr>
+          <w:b/>
+        </w:rPr>
+        <w:t>Input:</w:t>
+      </w:r>
+      <w:r>
+        <w:t xml:space="preserve"> W</w:t>
+      </w:r>
+    </w:p>
+    <w:p>
+      <w:pPr>
+        <w:pStyle w:val="ListParagraph"/>
+        <w:numPr>
+          <w:ilvl w:val="1"/>
+          <w:numId w:val="4"/>
+        </w:numPr>
+      </w:pPr>
+      <w:r>
+        <w:t>Moves the character ‘Up’ in respect to the viewport.</w:t>
+      </w:r>
+    </w:p>
+    <w:p>
+      <w:pPr>
+        <w:pStyle w:val="ListParagraph"/>
+        <w:numPr>
+          <w:ilvl w:val="0"/>
+          <w:numId w:val="4"/>
+        </w:numPr>
+      </w:pPr>
+      <w:r>
+        <w:rPr>
+          <w:b/>
+        </w:rPr>
+        <w:t>Input:</w:t>
+      </w:r>
+      <w:r>
+        <w:t xml:space="preserve"> A</w:t>
+      </w:r>
+    </w:p>
+    <w:p>
+      <w:pPr>
+        <w:pStyle w:val="ListParagraph"/>
+        <w:numPr>
+          <w:ilvl w:val="1"/>
+          <w:numId w:val="4"/>
+        </w:numPr>
+      </w:pPr>
+      <w:r>
+        <w:t>Moves the character ‘Left’ in respect to the viewport.</w:t>
+      </w:r>
+    </w:p>
+    <w:p>
+      <w:pPr>
+        <w:pStyle w:val="ListParagraph"/>
+        <w:numPr>
+          <w:ilvl w:val="0"/>
+          <w:numId w:val="4"/>
+        </w:numPr>
+      </w:pPr>
+      <w:r>
+        <w:rPr>
+          <w:b/>
+        </w:rPr>
+        <w:t>Input:</w:t>
+      </w:r>
+      <w:r>
+        <w:t xml:space="preserve"> S</w:t>
+      </w:r>
+    </w:p>
+    <w:p>
+      <w:pPr>
+        <w:pStyle w:val="ListParagraph"/>
+        <w:numPr>
+          <w:ilvl w:val="1"/>
+          <w:numId w:val="4"/>
+        </w:numPr>
+      </w:pPr>
+      <w:r>
+        <w:t>Moves the character ‘Down’ in respect to the viewport.</w:t>
+      </w:r>
+    </w:p>
+    <w:p>
+      <w:pPr>
+        <w:pStyle w:val="ListParagraph"/>
+        <w:numPr>
+          <w:ilvl w:val="0"/>
+          <w:numId w:val="4"/>
+        </w:numPr>
+      </w:pPr>
+      <w:r>
+        <w:rPr>
+          <w:b/>
+        </w:rPr>
+        <w:t>Input:</w:t>
+      </w:r>
+      <w:r>
+        <w:t xml:space="preserve"> D</w:t>
+      </w:r>
+    </w:p>
+    <w:p>
+      <w:pPr>
+        <w:pStyle w:val="ListParagraph"/>
+        <w:numPr>
+          <w:ilvl w:val="1"/>
+          <w:numId w:val="4"/>
+        </w:numPr>
+      </w:pPr>
+      <w:r>
+        <w:t>Moves the character ‘Right’ in respect to the viewport.</w:t>
+      </w:r>
+    </w:p>
+    <w:p>
+      <w:r>
+        <w:rPr>
+          <w:b/>
+        </w:rPr>
+        <w:t>Input:</w:t>
+      </w:r>
+      <w:r>
+        <w:t xml:space="preserve"> Attack</w:t>
+      </w:r>
+    </w:p>
+    <w:p>
+      <w:r>
+        <w:tab/>
+        <w:t>This input allows the Vessel to use their Weapon. It uses the Left Mouse Button, which fires the weapon projectile on a line created by the character graphic and the point of click.</w:t>
+      </w:r>
+    </w:p>
+    <w:p>
+      <w:r>
+        <w:rPr>
+          <w:b/>
+        </w:rPr>
+        <w:t>Input:</w:t>
+      </w:r>
+      <w:r>
+        <w:t xml:space="preserve"> Ability</w:t>
+      </w:r>
+    </w:p>
+    <w:p>
+      <w:r>
+        <w:tab/>
+        <w:t>This allows the user to ‘cast’ the abilities that his character has available. This is based on keyboard input, and doesn’t include the number pad on large keyboards.</w:t>
+      </w:r>
+    </w:p>
+    <w:p>
+      <w:pPr>
+        <w:pStyle w:val="ListParagraph"/>
+        <w:numPr>
+          <w:ilvl w:val="0"/>
+          <w:numId w:val="5"/>
+        </w:numPr>
+      </w:pPr>
+      <w:r>
+        <w:rPr>
+          <w:b/>
+        </w:rPr>
+        <w:t>Input:</w:t>
+      </w:r>
+      <w:r>
+        <w:t xml:space="preserve"> 1</w:t>
+      </w:r>
+    </w:p>
+    <w:p>
+      <w:pPr>
+        <w:pStyle w:val="ListParagraph"/>
+        <w:numPr>
+          <w:ilvl w:val="1"/>
+          <w:numId w:val="5"/>
+        </w:numPr>
+      </w:pPr>
+      <w:r>
+        <w:t>Cast the first ability on the Ability Display.</w:t>
+      </w:r>
+    </w:p>
+    <w:p>
+      <w:pPr>
+        <w:pStyle w:val="ListParagraph"/>
+        <w:numPr>
+          <w:ilvl w:val="0"/>
+          <w:numId w:val="5"/>
+        </w:numPr>
+      </w:pPr>
+      <w:r>
+        <w:rPr>
+          <w:b/>
+        </w:rPr>
+        <w:t>Input:</w:t>
+      </w:r>
+      <w:r>
+        <w:t xml:space="preserve"> 2</w:t>
+      </w:r>
+    </w:p>
+    <w:p>
+      <w:pPr>
+        <w:pStyle w:val="ListParagraph"/>
+        <w:numPr>
+          <w:ilvl w:val="1"/>
+          <w:numId w:val="5"/>
+        </w:numPr>
+      </w:pPr>
+      <w:r>
+        <w:t>Cast the second ability on the Ability Display.</w:t>
+      </w:r>
+    </w:p>
+    <w:p>
+      <w:pPr>
+        <w:pStyle w:val="ListParagraph"/>
+        <w:numPr>
+          <w:ilvl w:val="0"/>
+          <w:numId w:val="5"/>
+        </w:numPr>
+      </w:pPr>
+      <w:r>
+        <w:rPr>
+          <w:b/>
+        </w:rPr>
+        <w:t>Input:</w:t>
+      </w:r>
+      <w:r>
+        <w:t xml:space="preserve"> 3</w:t>
+      </w:r>
+    </w:p>
+    <w:p>
+      <w:pPr>
+        <w:pStyle w:val="ListParagraph"/>
+        <w:numPr>
+          <w:ilvl w:val="1"/>
+          <w:numId w:val="5"/>
+        </w:numPr>
+      </w:pPr>
+      <w:r>
+        <w:t>Cast the third ability on the Ability Display.</w:t>
+      </w:r>
+    </w:p>
+    <w:p>
+      <w:r>
+        <w:rPr>
+          <w:b/>
+        </w:rPr>
+        <w:t>Event:</w:t>
+      </w:r>
+      <w:r>
+        <w:t xml:space="preserve"> Experience Gathering</w:t>
+      </w:r>
+    </w:p>
+    <w:p>
+      <w:r>
+        <w:tab/>
+        <w:t>This event occurs when a Vessel gains experience, and adds an appropriate value to their Current Experience. A vessel can gain experience in the following cases:</w:t>
+      </w:r>
+    </w:p>
+    <w:p>
+      <w:pPr>
+        <w:pStyle w:val="ListParagraph"/>
+        <w:numPr>
+          <w:ilvl w:val="0"/>
+          <w:numId w:val="6"/>
+        </w:numPr>
+      </w:pPr>
+      <w:r>
+        <w:rPr>
+          <w:b/>
+        </w:rPr>
+        <w:t>Event:</w:t>
+      </w:r>
+      <w:r>
+        <w:t xml:space="preserve"> Killed Lost</w:t>
+      </w:r>
+    </w:p>
+    <w:p>
+      <w:pPr>
+        <w:pStyle w:val="ListParagraph"/>
+        <w:numPr>
+          <w:ilvl w:val="1"/>
+          <w:numId w:val="6"/>
+        </w:numPr>
+      </w:pPr>
       <w:r>
         <w:lastRenderedPageBreak/>
+        <w:t>This event occurs when a Vessel weapon or ability causes a Lost entity’s Health to become less than or equal to zero.</w:t>
+      </w:r>
+    </w:p>
+    <w:p>
+      <w:pPr>
+        <w:pStyle w:val="ListParagraph"/>
+        <w:numPr>
+          <w:ilvl w:val="0"/>
+          <w:numId w:val="6"/>
+        </w:numPr>
+      </w:pPr>
+      <w:r>
+        <w:rPr>
+          <w:b/>
+        </w:rPr>
+        <w:t>Event:</w:t>
+      </w:r>
+      <w:r>
+        <w:t xml:space="preserve"> Killed Guardian</w:t>
+      </w:r>
+    </w:p>
+    <w:p>
+      <w:pPr>
+        <w:pStyle w:val="ListParagraph"/>
+        <w:numPr>
+          <w:ilvl w:val="1"/>
+          <w:numId w:val="6"/>
+        </w:numPr>
+      </w:pPr>
+      <w:r>
+        <w:t>This event occurs when a Vessel weapon or ability causes a Guardian entity’s Health to become less than or equal to zero.</w:t>
+      </w:r>
+      <w:r>
+        <w:t xml:space="preserve"> </w:t>
+      </w:r>
+    </w:p>
+    <w:p>
+      <w:pPr>
+        <w:pStyle w:val="ListParagraph"/>
+        <w:numPr>
+          <w:ilvl w:val="0"/>
+          <w:numId w:val="6"/>
+        </w:numPr>
+      </w:pPr>
+      <w:r>
+        <w:rPr>
+          <w:b/>
+        </w:rPr>
+        <w:t>Event:</w:t>
+      </w:r>
+      <w:r>
+        <w:t xml:space="preserve"> Killed Arbiter</w:t>
+      </w:r>
+    </w:p>
+    <w:p>
+      <w:pPr>
+        <w:pStyle w:val="ListParagraph"/>
+        <w:numPr>
+          <w:ilvl w:val="1"/>
+          <w:numId w:val="6"/>
+        </w:numPr>
+      </w:pPr>
+      <w:r>
+        <w:t>This event occurs when a Vessel weapon or ability causes the Arbiter entity’s Health to become less than or equal to zero.</w:t>
+      </w:r>
+      <w:r>
+        <w:t xml:space="preserve"> </w:t>
+      </w:r>
+    </w:p>
+    <w:p>
+      <w:pPr>
+        <w:pStyle w:val="ListParagraph"/>
+        <w:numPr>
+          <w:ilvl w:val="0"/>
+          <w:numId w:val="6"/>
+        </w:numPr>
+      </w:pPr>
+      <w:r>
+        <w:rPr>
+          <w:b/>
+        </w:rPr>
+        <w:t>Event:</w:t>
+      </w:r>
+      <w:r>
+        <w:t xml:space="preserve"> Killed Vessel</w:t>
+      </w:r>
+    </w:p>
+    <w:p>
+      <w:pPr>
+        <w:pStyle w:val="ListParagraph"/>
+        <w:numPr>
+          <w:ilvl w:val="1"/>
+          <w:numId w:val="6"/>
+        </w:numPr>
+      </w:pPr>
+      <w:r>
+        <w:t>This event occurs when a Vessel weapon or ability causes another Vessel entity’s Health to become less than or equal to zero.</w:t>
+      </w:r>
+    </w:p>
+    <w:p>
+      <w:r>
+        <w:rPr>
+          <w:b/>
+        </w:rPr>
+        <w:t>Event:</w:t>
+      </w:r>
+      <w:r>
+        <w:t xml:space="preserve"> Level Up</w:t>
+      </w:r>
+    </w:p>
+    <w:p>
+      <w:r>
         <w:tab/>
-        <w:t>This input field will accept ASCII characters and digits and, once the Enter/Return key is pressed, display the message in the ‘Chat Messages’ box with the player’s Username.</w:t>
-      </w:r>
-    </w:p>
-    <w:p/>
-    <w:p>
-      <w:pPr>
-        <w:pStyle w:val="Heading1"/>
-      </w:pPr>
-      <w:r>
-        <w:t>Mechanics</w:t>
-      </w:r>
-    </w:p>
-    <w:p>
-      <w:r>
-        <w:t>I will finish this part Tuesday.</w:t>
-      </w:r>
-      <w:bookmarkStart w:id="11" w:name="_GoBack"/>
-      <w:bookmarkEnd w:id="11"/>
+        <w:t>The Level Up event is caused by the Vessel Current Experience to become equal or greater to the Total Experience required for the nex</w:t>
+      </w:r>
+      <w:r>
+        <w:t xml:space="preserve">t level. The result of the event is the increase of Vessel Statistics values, as well as the Vessel Weapon </w:t>
+      </w:r>
+      <w:r>
+        <w:t xml:space="preserve">values </w:t>
+      </w:r>
+      <w:r>
+        <w:t xml:space="preserve">and Vessel </w:t>
+      </w:r>
+      <w:r>
+        <w:t>Ability values</w:t>
+      </w:r>
+      <w:r>
+        <w:t xml:space="preserve">. In addition, the Current Experience of the Vessel will be set to zero, and the Total Experience required for the next level will be increased. </w:t>
+      </w:r>
+      <w:r>
+        <w:t>(See Vessel Index)</w:t>
+      </w:r>
+    </w:p>
+    <w:p>
+      <w:r>
+        <w:rPr>
+          <w:b/>
+        </w:rPr>
+        <w:t>Event:</w:t>
+      </w:r>
+      <w:r>
+        <w:t xml:space="preserve"> Score Gathering</w:t>
+      </w:r>
+    </w:p>
+    <w:p>
+      <w:r>
+        <w:tab/>
+        <w:t xml:space="preserve">This event occurs when a Vessel gains score. The score value </w:t>
+      </w:r>
+      <w:r>
+        <w:t>is only used in the calculation of the Win Condition (See Game Modes). A vessel can gain score</w:t>
+      </w:r>
+      <w:r>
+        <w:t xml:space="preserve"> in the following cases:</w:t>
+      </w:r>
+    </w:p>
+    <w:p>
+      <w:pPr>
+        <w:pStyle w:val="ListParagraph"/>
+        <w:numPr>
+          <w:ilvl w:val="0"/>
+          <w:numId w:val="6"/>
+        </w:numPr>
+      </w:pPr>
+      <w:r>
+        <w:rPr>
+          <w:b/>
+        </w:rPr>
+        <w:t>Event:</w:t>
+      </w:r>
+      <w:r>
+        <w:t xml:space="preserve"> Killed Lost</w:t>
+      </w:r>
+    </w:p>
+    <w:p>
+      <w:pPr>
+        <w:pStyle w:val="ListParagraph"/>
+        <w:numPr>
+          <w:ilvl w:val="1"/>
+          <w:numId w:val="6"/>
+        </w:numPr>
+      </w:pPr>
+      <w:r>
+        <w:t>This event occurs when a Vessel weapon or ability causes a Lost entity’s Health to become less than or equal to zero.</w:t>
+      </w:r>
+    </w:p>
+    <w:p>
+      <w:pPr>
+        <w:pStyle w:val="ListParagraph"/>
+        <w:numPr>
+          <w:ilvl w:val="0"/>
+          <w:numId w:val="6"/>
+        </w:numPr>
+      </w:pPr>
+      <w:r>
+        <w:rPr>
+          <w:b/>
+        </w:rPr>
+        <w:t>Event:</w:t>
+      </w:r>
+      <w:r>
+        <w:t xml:space="preserve"> Killed Guardian</w:t>
+      </w:r>
+    </w:p>
+    <w:p>
+      <w:pPr>
+        <w:pStyle w:val="ListParagraph"/>
+        <w:numPr>
+          <w:ilvl w:val="1"/>
+          <w:numId w:val="6"/>
+        </w:numPr>
+      </w:pPr>
+      <w:r>
+        <w:t>This event occurs when a Vessel weapon or ability causes a Guardian entity’s Health to become less than or equal to zero.</w:t>
+      </w:r>
+      <w:r>
+        <w:t xml:space="preserve"> </w:t>
+      </w:r>
+    </w:p>
+    <w:p>
+      <w:pPr>
+        <w:pStyle w:val="ListParagraph"/>
+        <w:numPr>
+          <w:ilvl w:val="0"/>
+          <w:numId w:val="6"/>
+        </w:numPr>
+      </w:pPr>
+      <w:r>
+        <w:rPr>
+          <w:b/>
+        </w:rPr>
+        <w:t>Event:</w:t>
+      </w:r>
+      <w:r>
+        <w:t xml:space="preserve"> Killed Arbiter</w:t>
+      </w:r>
+    </w:p>
+    <w:p>
+      <w:pPr>
+        <w:pStyle w:val="ListParagraph"/>
+        <w:numPr>
+          <w:ilvl w:val="1"/>
+          <w:numId w:val="6"/>
+        </w:numPr>
+      </w:pPr>
+      <w:r>
+        <w:t>This event occurs when a Vessel weapon or ability causes the Arbiter entity’s Health to become less than or equal to zero.</w:t>
+      </w:r>
+      <w:r>
+        <w:t xml:space="preserve"> </w:t>
+      </w:r>
+    </w:p>
+    <w:p>
+      <w:pPr>
+        <w:pStyle w:val="ListParagraph"/>
+        <w:numPr>
+          <w:ilvl w:val="0"/>
+          <w:numId w:val="6"/>
+        </w:numPr>
+      </w:pPr>
+      <w:r>
+        <w:rPr>
+          <w:b/>
+        </w:rPr>
+        <w:t>Event:</w:t>
+      </w:r>
+      <w:r>
+        <w:t xml:space="preserve"> Killed Vessel</w:t>
+      </w:r>
+    </w:p>
+    <w:p>
+      <w:pPr>
+        <w:pStyle w:val="ListParagraph"/>
+        <w:numPr>
+          <w:ilvl w:val="1"/>
+          <w:numId w:val="6"/>
+        </w:numPr>
+      </w:pPr>
+      <w:r>
+        <w:t>This event occurs when a Vessel weapon or ability causes another Vessel entity’s Health to become less than or equal to zero.</w:t>
+      </w:r>
+    </w:p>
+    <w:p>
+      <w:pPr>
+        <w:pStyle w:val="ListParagraph"/>
+        <w:numPr>
+          <w:ilvl w:val="0"/>
+          <w:numId w:val="6"/>
+        </w:numPr>
+      </w:pPr>
+      <w:r>
+        <w:rPr>
+          <w:b/>
+        </w:rPr>
+        <w:t>Event:</w:t>
+      </w:r>
+      <w:r>
+        <w:t xml:space="preserve"> Round Ended</w:t>
+      </w:r>
+    </w:p>
+    <w:p>
+      <w:pPr>
+        <w:pStyle w:val="ListParagraph"/>
+        <w:numPr>
+          <w:ilvl w:val="1"/>
+          <w:numId w:val="6"/>
+        </w:numPr>
+      </w:pPr>
+      <w:r>
+        <w:t>If the Round ends, and the Vessel is</w:t>
+      </w:r>
+      <w:r>
+        <w:t xml:space="preserve"> not dead, the</w:t>
+      </w:r>
+      <w:r>
+        <w:t>n that Vessel gains score.</w:t>
+      </w:r>
+    </w:p>
+    <w:p>
+      <w:pPr>
+        <w:pStyle w:val="Heading4"/>
+      </w:pPr>
+      <w:r>
+        <w:lastRenderedPageBreak/>
+        <w:t>Vessel Abilities</w:t>
+      </w:r>
+    </w:p>
+    <w:p>
+      <w:r>
+        <w:t>A vessel ability is a special effect or attack that a vessel can activate</w:t>
+      </w:r>
+      <w:r>
+        <w:t xml:space="preserve"> or ‘cast’</w:t>
+      </w:r>
+      <w:r>
+        <w:t>, that is external from their Weapon</w:t>
+      </w:r>
+      <w:r>
+        <w:t xml:space="preserve"> or Class</w:t>
+      </w:r>
+      <w:r>
+        <w:t>.</w:t>
+      </w:r>
+      <w:r>
+        <w:t xml:space="preserve"> Vessel Abilities can be one of two types:</w:t>
+      </w:r>
+    </w:p>
+    <w:p>
+      <w:pPr>
+        <w:pStyle w:val="ListParagraph"/>
+        <w:numPr>
+          <w:ilvl w:val="0"/>
+          <w:numId w:val="7"/>
+        </w:numPr>
+      </w:pPr>
+      <w:r>
+        <w:rPr>
+          <w:b/>
+        </w:rPr>
+        <w:t>Type:</w:t>
+      </w:r>
+      <w:r>
+        <w:t xml:space="preserve"> Buff</w:t>
+      </w:r>
+    </w:p>
+    <w:p>
+      <w:pPr>
+        <w:pStyle w:val="ListParagraph"/>
+        <w:numPr>
+          <w:ilvl w:val="1"/>
+          <w:numId w:val="7"/>
+        </w:numPr>
+      </w:pPr>
+      <w:r>
+        <w:t>See Buff / Debuff</w:t>
+      </w:r>
+      <w:r>
+        <w:t xml:space="preserve"> for definition, see Vessel Index for examples.</w:t>
+      </w:r>
+    </w:p>
+    <w:p>
+      <w:pPr>
+        <w:pStyle w:val="ListParagraph"/>
+        <w:numPr>
+          <w:ilvl w:val="0"/>
+          <w:numId w:val="7"/>
+        </w:numPr>
+      </w:pPr>
+      <w:r>
+        <w:rPr>
+          <w:b/>
+        </w:rPr>
+        <w:t>Type:</w:t>
+      </w:r>
+      <w:r>
+        <w:t xml:space="preserve"> Special Projectile</w:t>
+      </w:r>
+    </w:p>
+    <w:p>
+      <w:pPr>
+        <w:pStyle w:val="ListParagraph"/>
+        <w:numPr>
+          <w:ilvl w:val="1"/>
+          <w:numId w:val="7"/>
+        </w:numPr>
+      </w:pPr>
+      <w:r>
+        <w:t>See Projectile</w:t>
+      </w:r>
+      <w:r>
+        <w:t xml:space="preserve"> for definition, see Vessel Index for examples</w:t>
+      </w:r>
+      <w:r>
+        <w:t>.</w:t>
+      </w:r>
+    </w:p>
+    <w:p>
+      <w:r>
+        <w:t>Additionally, Vessel Abilities have a special relationship to the ‘Level Up’ event. At the start of a Round, the user will have selected three abilities to use; however, only the ability in the first slot will be unlocked (See Lobby Menu). To unlock the other two abilities, the player must reach ‘level’ 2, and then ‘level’ 4. This is done by causing the Level Up event once, and then an additional two times, as a vessel begins a Round at ‘level’ 1.</w:t>
+      </w:r>
     </w:p>
     <w:sectPr>
       <w:pgSz w:w="12240" w:h="15840"/>
@@ -6372,6 +8051,458 @@
       </w:rPr>
     </w:lvl>
   </w:abstractNum>
+  <w:abstractNum w:abstractNumId="3">
+    <w:nsid w:val="3FBC5BC4"/>
+    <w:multiLevelType w:val="hybridMultilevel"/>
+    <w:tmpl w:val="8528E2FE"/>
+    <w:lvl w:ilvl="0" w:tplc="10090001">
+      <w:start w:val="1"/>
+      <w:numFmt w:val="bullet"/>
+      <w:lvlText w:val=""/>
+      <w:lvlJc w:val="left"/>
+      <w:pPr>
+        <w:ind w:left="720" w:hanging="360"/>
+      </w:pPr>
+      <w:rPr>
+        <w:rFonts w:ascii="Symbol" w:hAnsi="Symbol" w:hint="default"/>
+      </w:rPr>
+    </w:lvl>
+    <w:lvl w:ilvl="1" w:tplc="10090003">
+      <w:start w:val="1"/>
+      <w:numFmt w:val="bullet"/>
+      <w:lvlText w:val="o"/>
+      <w:lvlJc w:val="left"/>
+      <w:pPr>
+        <w:ind w:left="1440" w:hanging="360"/>
+      </w:pPr>
+      <w:rPr>
+        <w:rFonts w:ascii="Courier New" w:hAnsi="Courier New" w:cs="Courier New" w:hint="default"/>
+      </w:rPr>
+    </w:lvl>
+    <w:lvl w:ilvl="2" w:tplc="10090005" w:tentative="1">
+      <w:start w:val="1"/>
+      <w:numFmt w:val="bullet"/>
+      <w:lvlText w:val=""/>
+      <w:lvlJc w:val="left"/>
+      <w:pPr>
+        <w:ind w:left="2160" w:hanging="360"/>
+      </w:pPr>
+      <w:rPr>
+        <w:rFonts w:ascii="Wingdings" w:hAnsi="Wingdings" w:hint="default"/>
+      </w:rPr>
+    </w:lvl>
+    <w:lvl w:ilvl="3" w:tplc="10090001" w:tentative="1">
+      <w:start w:val="1"/>
+      <w:numFmt w:val="bullet"/>
+      <w:lvlText w:val=""/>
+      <w:lvlJc w:val="left"/>
+      <w:pPr>
+        <w:ind w:left="2880" w:hanging="360"/>
+      </w:pPr>
+      <w:rPr>
+        <w:rFonts w:ascii="Symbol" w:hAnsi="Symbol" w:hint="default"/>
+      </w:rPr>
+    </w:lvl>
+    <w:lvl w:ilvl="4" w:tplc="10090003" w:tentative="1">
+      <w:start w:val="1"/>
+      <w:numFmt w:val="bullet"/>
+      <w:lvlText w:val="o"/>
+      <w:lvlJc w:val="left"/>
+      <w:pPr>
+        <w:ind w:left="3600" w:hanging="360"/>
+      </w:pPr>
+      <w:rPr>
+        <w:rFonts w:ascii="Courier New" w:hAnsi="Courier New" w:cs="Courier New" w:hint="default"/>
+      </w:rPr>
+    </w:lvl>
+    <w:lvl w:ilvl="5" w:tplc="10090005" w:tentative="1">
+      <w:start w:val="1"/>
+      <w:numFmt w:val="bullet"/>
+      <w:lvlText w:val=""/>
+      <w:lvlJc w:val="left"/>
+      <w:pPr>
+        <w:ind w:left="4320" w:hanging="360"/>
+      </w:pPr>
+      <w:rPr>
+        <w:rFonts w:ascii="Wingdings" w:hAnsi="Wingdings" w:hint="default"/>
+      </w:rPr>
+    </w:lvl>
+    <w:lvl w:ilvl="6" w:tplc="10090001" w:tentative="1">
+      <w:start w:val="1"/>
+      <w:numFmt w:val="bullet"/>
+      <w:lvlText w:val=""/>
+      <w:lvlJc w:val="left"/>
+      <w:pPr>
+        <w:ind w:left="5040" w:hanging="360"/>
+      </w:pPr>
+      <w:rPr>
+        <w:rFonts w:ascii="Symbol" w:hAnsi="Symbol" w:hint="default"/>
+      </w:rPr>
+    </w:lvl>
+    <w:lvl w:ilvl="7" w:tplc="10090003" w:tentative="1">
+      <w:start w:val="1"/>
+      <w:numFmt w:val="bullet"/>
+      <w:lvlText w:val="o"/>
+      <w:lvlJc w:val="left"/>
+      <w:pPr>
+        <w:ind w:left="5760" w:hanging="360"/>
+      </w:pPr>
+      <w:rPr>
+        <w:rFonts w:ascii="Courier New" w:hAnsi="Courier New" w:cs="Courier New" w:hint="default"/>
+      </w:rPr>
+    </w:lvl>
+    <w:lvl w:ilvl="8" w:tplc="10090005" w:tentative="1">
+      <w:start w:val="1"/>
+      <w:numFmt w:val="bullet"/>
+      <w:lvlText w:val=""/>
+      <w:lvlJc w:val="left"/>
+      <w:pPr>
+        <w:ind w:left="6480" w:hanging="360"/>
+      </w:pPr>
+      <w:rPr>
+        <w:rFonts w:ascii="Wingdings" w:hAnsi="Wingdings" w:hint="default"/>
+      </w:rPr>
+    </w:lvl>
+  </w:abstractNum>
+  <w:abstractNum w:abstractNumId="4">
+    <w:nsid w:val="69CE4854"/>
+    <w:multiLevelType w:val="hybridMultilevel"/>
+    <w:tmpl w:val="F648C91C"/>
+    <w:lvl w:ilvl="0" w:tplc="10090001">
+      <w:start w:val="1"/>
+      <w:numFmt w:val="bullet"/>
+      <w:lvlText w:val=""/>
+      <w:lvlJc w:val="left"/>
+      <w:pPr>
+        <w:ind w:left="720" w:hanging="360"/>
+      </w:pPr>
+      <w:rPr>
+        <w:rFonts w:ascii="Symbol" w:hAnsi="Symbol" w:hint="default"/>
+      </w:rPr>
+    </w:lvl>
+    <w:lvl w:ilvl="1" w:tplc="10090003">
+      <w:start w:val="1"/>
+      <w:numFmt w:val="bullet"/>
+      <w:lvlText w:val="o"/>
+      <w:lvlJc w:val="left"/>
+      <w:pPr>
+        <w:ind w:left="1440" w:hanging="360"/>
+      </w:pPr>
+      <w:rPr>
+        <w:rFonts w:ascii="Courier New" w:hAnsi="Courier New" w:cs="Courier New" w:hint="default"/>
+      </w:rPr>
+    </w:lvl>
+    <w:lvl w:ilvl="2" w:tplc="10090005" w:tentative="1">
+      <w:start w:val="1"/>
+      <w:numFmt w:val="bullet"/>
+      <w:lvlText w:val=""/>
+      <w:lvlJc w:val="left"/>
+      <w:pPr>
+        <w:ind w:left="2160" w:hanging="360"/>
+      </w:pPr>
+      <w:rPr>
+        <w:rFonts w:ascii="Wingdings" w:hAnsi="Wingdings" w:hint="default"/>
+      </w:rPr>
+    </w:lvl>
+    <w:lvl w:ilvl="3" w:tplc="10090001" w:tentative="1">
+      <w:start w:val="1"/>
+      <w:numFmt w:val="bullet"/>
+      <w:lvlText w:val=""/>
+      <w:lvlJc w:val="left"/>
+      <w:pPr>
+        <w:ind w:left="2880" w:hanging="360"/>
+      </w:pPr>
+      <w:rPr>
+        <w:rFonts w:ascii="Symbol" w:hAnsi="Symbol" w:hint="default"/>
+      </w:rPr>
+    </w:lvl>
+    <w:lvl w:ilvl="4" w:tplc="10090003" w:tentative="1">
+      <w:start w:val="1"/>
+      <w:numFmt w:val="bullet"/>
+      <w:lvlText w:val="o"/>
+      <w:lvlJc w:val="left"/>
+      <w:pPr>
+        <w:ind w:left="3600" w:hanging="360"/>
+      </w:pPr>
+      <w:rPr>
+        <w:rFonts w:ascii="Courier New" w:hAnsi="Courier New" w:cs="Courier New" w:hint="default"/>
+      </w:rPr>
+    </w:lvl>
+    <w:lvl w:ilvl="5" w:tplc="10090005" w:tentative="1">
+      <w:start w:val="1"/>
+      <w:numFmt w:val="bullet"/>
+      <w:lvlText w:val=""/>
+      <w:lvlJc w:val="left"/>
+      <w:pPr>
+        <w:ind w:left="4320" w:hanging="360"/>
+      </w:pPr>
+      <w:rPr>
+        <w:rFonts w:ascii="Wingdings" w:hAnsi="Wingdings" w:hint="default"/>
+      </w:rPr>
+    </w:lvl>
+    <w:lvl w:ilvl="6" w:tplc="10090001" w:tentative="1">
+      <w:start w:val="1"/>
+      <w:numFmt w:val="bullet"/>
+      <w:lvlText w:val=""/>
+      <w:lvlJc w:val="left"/>
+      <w:pPr>
+        <w:ind w:left="5040" w:hanging="360"/>
+      </w:pPr>
+      <w:rPr>
+        <w:rFonts w:ascii="Symbol" w:hAnsi="Symbol" w:hint="default"/>
+      </w:rPr>
+    </w:lvl>
+    <w:lvl w:ilvl="7" w:tplc="10090003" w:tentative="1">
+      <w:start w:val="1"/>
+      <w:numFmt w:val="bullet"/>
+      <w:lvlText w:val="o"/>
+      <w:lvlJc w:val="left"/>
+      <w:pPr>
+        <w:ind w:left="5760" w:hanging="360"/>
+      </w:pPr>
+      <w:rPr>
+        <w:rFonts w:ascii="Courier New" w:hAnsi="Courier New" w:cs="Courier New" w:hint="default"/>
+      </w:rPr>
+    </w:lvl>
+    <w:lvl w:ilvl="8" w:tplc="10090005" w:tentative="1">
+      <w:start w:val="1"/>
+      <w:numFmt w:val="bullet"/>
+      <w:lvlText w:val=""/>
+      <w:lvlJc w:val="left"/>
+      <w:pPr>
+        <w:ind w:left="6480" w:hanging="360"/>
+      </w:pPr>
+      <w:rPr>
+        <w:rFonts w:ascii="Wingdings" w:hAnsi="Wingdings" w:hint="default"/>
+      </w:rPr>
+    </w:lvl>
+  </w:abstractNum>
+  <w:abstractNum w:abstractNumId="5">
+    <w:nsid w:val="761F4F61"/>
+    <w:multiLevelType w:val="hybridMultilevel"/>
+    <w:tmpl w:val="E9C251AA"/>
+    <w:lvl w:ilvl="0" w:tplc="10090001">
+      <w:start w:val="1"/>
+      <w:numFmt w:val="bullet"/>
+      <w:lvlText w:val=""/>
+      <w:lvlJc w:val="left"/>
+      <w:pPr>
+        <w:ind w:left="720" w:hanging="360"/>
+      </w:pPr>
+      <w:rPr>
+        <w:rFonts w:ascii="Symbol" w:hAnsi="Symbol" w:hint="default"/>
+      </w:rPr>
+    </w:lvl>
+    <w:lvl w:ilvl="1" w:tplc="10090003">
+      <w:start w:val="1"/>
+      <w:numFmt w:val="bullet"/>
+      <w:lvlText w:val="o"/>
+      <w:lvlJc w:val="left"/>
+      <w:pPr>
+        <w:ind w:left="1440" w:hanging="360"/>
+      </w:pPr>
+      <w:rPr>
+        <w:rFonts w:ascii="Courier New" w:hAnsi="Courier New" w:cs="Courier New" w:hint="default"/>
+      </w:rPr>
+    </w:lvl>
+    <w:lvl w:ilvl="2" w:tplc="10090005" w:tentative="1">
+      <w:start w:val="1"/>
+      <w:numFmt w:val="bullet"/>
+      <w:lvlText w:val=""/>
+      <w:lvlJc w:val="left"/>
+      <w:pPr>
+        <w:ind w:left="2160" w:hanging="360"/>
+      </w:pPr>
+      <w:rPr>
+        <w:rFonts w:ascii="Wingdings" w:hAnsi="Wingdings" w:hint="default"/>
+      </w:rPr>
+    </w:lvl>
+    <w:lvl w:ilvl="3" w:tplc="10090001" w:tentative="1">
+      <w:start w:val="1"/>
+      <w:numFmt w:val="bullet"/>
+      <w:lvlText w:val=""/>
+      <w:lvlJc w:val="left"/>
+      <w:pPr>
+        <w:ind w:left="2880" w:hanging="360"/>
+      </w:pPr>
+      <w:rPr>
+        <w:rFonts w:ascii="Symbol" w:hAnsi="Symbol" w:hint="default"/>
+      </w:rPr>
+    </w:lvl>
+    <w:lvl w:ilvl="4" w:tplc="10090003" w:tentative="1">
+      <w:start w:val="1"/>
+      <w:numFmt w:val="bullet"/>
+      <w:lvlText w:val="o"/>
+      <w:lvlJc w:val="left"/>
+      <w:pPr>
+        <w:ind w:left="3600" w:hanging="360"/>
+      </w:pPr>
+      <w:rPr>
+        <w:rFonts w:ascii="Courier New" w:hAnsi="Courier New" w:cs="Courier New" w:hint="default"/>
+      </w:rPr>
+    </w:lvl>
+    <w:lvl w:ilvl="5" w:tplc="10090005" w:tentative="1">
+      <w:start w:val="1"/>
+      <w:numFmt w:val="bullet"/>
+      <w:lvlText w:val=""/>
+      <w:lvlJc w:val="left"/>
+      <w:pPr>
+        <w:ind w:left="4320" w:hanging="360"/>
+      </w:pPr>
+      <w:rPr>
+        <w:rFonts w:ascii="Wingdings" w:hAnsi="Wingdings" w:hint="default"/>
+      </w:rPr>
+    </w:lvl>
+    <w:lvl w:ilvl="6" w:tplc="10090001" w:tentative="1">
+      <w:start w:val="1"/>
+      <w:numFmt w:val="bullet"/>
+      <w:lvlText w:val=""/>
+      <w:lvlJc w:val="left"/>
+      <w:pPr>
+        <w:ind w:left="5040" w:hanging="360"/>
+      </w:pPr>
+      <w:rPr>
+        <w:rFonts w:ascii="Symbol" w:hAnsi="Symbol" w:hint="default"/>
+      </w:rPr>
+    </w:lvl>
+    <w:lvl w:ilvl="7" w:tplc="10090003" w:tentative="1">
+      <w:start w:val="1"/>
+      <w:numFmt w:val="bullet"/>
+      <w:lvlText w:val="o"/>
+      <w:lvlJc w:val="left"/>
+      <w:pPr>
+        <w:ind w:left="5760" w:hanging="360"/>
+      </w:pPr>
+      <w:rPr>
+        <w:rFonts w:ascii="Courier New" w:hAnsi="Courier New" w:cs="Courier New" w:hint="default"/>
+      </w:rPr>
+    </w:lvl>
+    <w:lvl w:ilvl="8" w:tplc="10090005" w:tentative="1">
+      <w:start w:val="1"/>
+      <w:numFmt w:val="bullet"/>
+      <w:lvlText w:val=""/>
+      <w:lvlJc w:val="left"/>
+      <w:pPr>
+        <w:ind w:left="6480" w:hanging="360"/>
+      </w:pPr>
+      <w:rPr>
+        <w:rFonts w:ascii="Wingdings" w:hAnsi="Wingdings" w:hint="default"/>
+      </w:rPr>
+    </w:lvl>
+  </w:abstractNum>
+  <w:abstractNum w:abstractNumId="6">
+    <w:nsid w:val="7E3921EA"/>
+    <w:multiLevelType w:val="hybridMultilevel"/>
+    <w:tmpl w:val="9904B692"/>
+    <w:lvl w:ilvl="0" w:tplc="10090001">
+      <w:start w:val="1"/>
+      <w:numFmt w:val="bullet"/>
+      <w:lvlText w:val=""/>
+      <w:lvlJc w:val="left"/>
+      <w:pPr>
+        <w:ind w:left="1448" w:hanging="360"/>
+      </w:pPr>
+      <w:rPr>
+        <w:rFonts w:ascii="Symbol" w:hAnsi="Symbol" w:hint="default"/>
+      </w:rPr>
+    </w:lvl>
+    <w:lvl w:ilvl="1" w:tplc="10090003">
+      <w:start w:val="1"/>
+      <w:numFmt w:val="bullet"/>
+      <w:lvlText w:val="o"/>
+      <w:lvlJc w:val="left"/>
+      <w:pPr>
+        <w:ind w:left="2168" w:hanging="360"/>
+      </w:pPr>
+      <w:rPr>
+        <w:rFonts w:ascii="Courier New" w:hAnsi="Courier New" w:cs="Courier New" w:hint="default"/>
+      </w:rPr>
+    </w:lvl>
+    <w:lvl w:ilvl="2" w:tplc="10090005" w:tentative="1">
+      <w:start w:val="1"/>
+      <w:numFmt w:val="bullet"/>
+      <w:lvlText w:val=""/>
+      <w:lvlJc w:val="left"/>
+      <w:pPr>
+        <w:ind w:left="2888" w:hanging="360"/>
+      </w:pPr>
+      <w:rPr>
+        <w:rFonts w:ascii="Wingdings" w:hAnsi="Wingdings" w:hint="default"/>
+      </w:rPr>
+    </w:lvl>
+    <w:lvl w:ilvl="3" w:tplc="10090001" w:tentative="1">
+      <w:start w:val="1"/>
+      <w:numFmt w:val="bullet"/>
+      <w:lvlText w:val=""/>
+      <w:lvlJc w:val="left"/>
+      <w:pPr>
+        <w:ind w:left="3608" w:hanging="360"/>
+      </w:pPr>
+      <w:rPr>
+        <w:rFonts w:ascii="Symbol" w:hAnsi="Symbol" w:hint="default"/>
+      </w:rPr>
+    </w:lvl>
+    <w:lvl w:ilvl="4" w:tplc="10090003" w:tentative="1">
+      <w:start w:val="1"/>
+      <w:numFmt w:val="bullet"/>
+      <w:lvlText w:val="o"/>
+      <w:lvlJc w:val="left"/>
+      <w:pPr>
+        <w:ind w:left="4328" w:hanging="360"/>
+      </w:pPr>
+      <w:rPr>
+        <w:rFonts w:ascii="Courier New" w:hAnsi="Courier New" w:cs="Courier New" w:hint="default"/>
+      </w:rPr>
+    </w:lvl>
+    <w:lvl w:ilvl="5" w:tplc="10090005" w:tentative="1">
+      <w:start w:val="1"/>
+      <w:numFmt w:val="bullet"/>
+      <w:lvlText w:val=""/>
+      <w:lvlJc w:val="left"/>
+      <w:pPr>
+        <w:ind w:left="5048" w:hanging="360"/>
+      </w:pPr>
+      <w:rPr>
+        <w:rFonts w:ascii="Wingdings" w:hAnsi="Wingdings" w:hint="default"/>
+      </w:rPr>
+    </w:lvl>
+    <w:lvl w:ilvl="6" w:tplc="10090001" w:tentative="1">
+      <w:start w:val="1"/>
+      <w:numFmt w:val="bullet"/>
+      <w:lvlText w:val=""/>
+      <w:lvlJc w:val="left"/>
+      <w:pPr>
+        <w:ind w:left="5768" w:hanging="360"/>
+      </w:pPr>
+      <w:rPr>
+        <w:rFonts w:ascii="Symbol" w:hAnsi="Symbol" w:hint="default"/>
+      </w:rPr>
+    </w:lvl>
+    <w:lvl w:ilvl="7" w:tplc="10090003" w:tentative="1">
+      <w:start w:val="1"/>
+      <w:numFmt w:val="bullet"/>
+      <w:lvlText w:val="o"/>
+      <w:lvlJc w:val="left"/>
+      <w:pPr>
+        <w:ind w:left="6488" w:hanging="360"/>
+      </w:pPr>
+      <w:rPr>
+        <w:rFonts w:ascii="Courier New" w:hAnsi="Courier New" w:cs="Courier New" w:hint="default"/>
+      </w:rPr>
+    </w:lvl>
+    <w:lvl w:ilvl="8" w:tplc="10090005" w:tentative="1">
+      <w:start w:val="1"/>
+      <w:numFmt w:val="bullet"/>
+      <w:lvlText w:val=""/>
+      <w:lvlJc w:val="left"/>
+      <w:pPr>
+        <w:ind w:left="7208" w:hanging="360"/>
+      </w:pPr>
+      <w:rPr>
+        <w:rFonts w:ascii="Wingdings" w:hAnsi="Wingdings" w:hint="default"/>
+      </w:rPr>
+    </w:lvl>
+  </w:abstractNum>
   <w:num w:numId="1">
     <w:abstractNumId w:val="2"/>
   </w:num>
@@ -6380,6 +8511,18 @@
   </w:num>
   <w:num w:numId="3">
     <w:abstractNumId w:val="0"/>
+  </w:num>
+  <w:num w:numId="4">
+    <w:abstractNumId w:val="5"/>
+  </w:num>
+  <w:num w:numId="5">
+    <w:abstractNumId w:val="3"/>
+  </w:num>
+  <w:num w:numId="6">
+    <w:abstractNumId w:val="6"/>
+  </w:num>
+  <w:num w:numId="7">
+    <w:abstractNumId w:val="4"/>
   </w:num>
 </w:numbering>
 </file>
@@ -7745,7 +9888,7 @@
 </file>
 
 <file path=customXml/itemProps2.xml><?xml version="1.0" encoding="utf-8"?>
-<ds:datastoreItem xmlns:ds="http://schemas.openxmlformats.org/officeDocument/2006/customXml" ds:itemID="{9340863D-61ED-4D16-BC35-FDE6ADEF9C21}">
+<ds:datastoreItem xmlns:ds="http://schemas.openxmlformats.org/officeDocument/2006/customXml" ds:itemID="{F198B010-98FC-45EF-9F10-369316E6D3CD}">
   <ds:schemaRefs>
     <ds:schemaRef ds:uri="http://schemas.openxmlformats.org/officeDocument/2006/bibliography"/>
   </ds:schemaRefs>

</xml_diff>

<commit_message>
Completed Mechanics section, started on Content section
</commit_message>
<xml_diff>
--- a/Design/GameDesign/Project_Fog.docx
+++ b/Design/GameDesign/Project_Fog.docx
@@ -10,6 +10,7 @@
           <w:docPartUnique/>
         </w:docPartObj>
       </w:sdtPr>
+      <w:sdtEndPr/>
       <w:sdtContent>
         <w:p>
           <w:pPr>
@@ -142,13 +143,14 @@
                                     <w:tag w:val=""/>
                                     <w:id w:val="-650599894"/>
                                     <w:dataBinding w:prefixMappings="xmlns:ns0='http://schemas.microsoft.com/office/2006/coverPageProps' " w:xpath="/ns0:CoverPageProperties[1]/ns0:PublishDate[1]" w:storeItemID="{55AF091B-3C7A-41E3-B477-F2FDAA23CFDA}"/>
-                                    <w:date w:fullDate="2015-01-26T00:00:00Z">
+                                    <w:date w:fullDate="2015-01-28T00:00:00Z">
                                       <w:dateFormat w:val="M/d/yyyy"/>
                                       <w:lid w:val="en-US"/>
                                       <w:storeMappedDataAs w:val="dateTime"/>
                                       <w:calendar w:val="gregorian"/>
                                     </w:date>
                                   </w:sdtPr>
+                                  <w:sdtEndPr/>
                                   <w:sdtContent>
                                     <w:p>
                                       <w:pPr>
@@ -167,7 +169,7 @@
                                           <w:szCs w:val="28"/>
                                           <w:lang w:val="en-US"/>
                                         </w:rPr>
-                                        <w:t>1/26/2015</w:t>
+                                        <w:t>1/28/2015</w:t>
                                       </w:r>
                                     </w:p>
                                   </w:sdtContent>
@@ -3458,13 +3460,14 @@
                               <w:tag w:val=""/>
                               <w:id w:val="-650599894"/>
                               <w:dataBinding w:prefixMappings="xmlns:ns0='http://schemas.microsoft.com/office/2006/coverPageProps' " w:xpath="/ns0:CoverPageProperties[1]/ns0:PublishDate[1]" w:storeItemID="{55AF091B-3C7A-41E3-B477-F2FDAA23CFDA}"/>
-                              <w:date w:fullDate="2015-01-26T00:00:00Z">
+                              <w:date w:fullDate="2015-01-28T00:00:00Z">
                                 <w:dateFormat w:val="M/d/yyyy"/>
                                 <w:lid w:val="en-US"/>
                                 <w:storeMappedDataAs w:val="dateTime"/>
                                 <w:calendar w:val="gregorian"/>
                               </w:date>
                             </w:sdtPr>
+                            <w:sdtEndPr/>
                             <w:sdtContent>
                               <w:p>
                                 <w:pPr>
@@ -3483,7 +3486,7 @@
                                     <w:szCs w:val="28"/>
                                     <w:lang w:val="en-US"/>
                                   </w:rPr>
-                                  <w:t>1/26/2015</w:t>
+                                  <w:t>1/28/2015</w:t>
                                 </w:r>
                               </w:p>
                             </w:sdtContent>
@@ -3691,6 +3694,7 @@
                                     <w:dataBinding w:prefixMappings="xmlns:ns0='http://purl.org/dc/elements/1.1/' xmlns:ns1='http://schemas.openxmlformats.org/package/2006/metadata/core-properties' " w:xpath="/ns1:coreProperties[1]/ns0:creator[1]" w:storeItemID="{6C3C8BC8-F283-45AE-878A-BAB7291924A1}"/>
                                     <w:text/>
                                   </w:sdtPr>
+                                  <w:sdtEndPr/>
                                   <w:sdtContent>
                                     <w:r>
                                       <w:rPr>
@@ -3726,6 +3730,7 @@
                                     <w:dataBinding w:prefixMappings="xmlns:ns0='http://schemas.openxmlformats.org/officeDocument/2006/extended-properties' " w:xpath="/ns0:Properties[1]/ns0:Company[1]" w:storeItemID="{6668398D-A668-4E3E-A5EB-62B293D839F1}"/>
                                     <w:text/>
                                   </w:sdtPr>
+                                  <w:sdtEndPr/>
                                   <w:sdtContent>
                                     <w:r>
                                       <w:rPr>
@@ -3790,6 +3795,7 @@
                               <w:dataBinding w:prefixMappings="xmlns:ns0='http://purl.org/dc/elements/1.1/' xmlns:ns1='http://schemas.openxmlformats.org/package/2006/metadata/core-properties' " w:xpath="/ns1:coreProperties[1]/ns0:creator[1]" w:storeItemID="{6C3C8BC8-F283-45AE-878A-BAB7291924A1}"/>
                               <w:text/>
                             </w:sdtPr>
+                            <w:sdtEndPr/>
                             <w:sdtContent>
                               <w:r>
                                 <w:rPr>
@@ -3825,6 +3831,7 @@
                               <w:dataBinding w:prefixMappings="xmlns:ns0='http://schemas.openxmlformats.org/officeDocument/2006/extended-properties' " w:xpath="/ns0:Properties[1]/ns0:Company[1]" w:storeItemID="{6668398D-A668-4E3E-A5EB-62B293D839F1}"/>
                               <w:text/>
                             </w:sdtPr>
+                            <w:sdtEndPr/>
                             <w:sdtContent>
                               <w:r>
                                 <w:rPr>
@@ -3942,6 +3949,7 @@
                                     <w:dataBinding w:prefixMappings="xmlns:ns0='http://purl.org/dc/elements/1.1/' xmlns:ns1='http://schemas.openxmlformats.org/package/2006/metadata/core-properties' " w:xpath="/ns1:coreProperties[1]/ns0:title[1]" w:storeItemID="{6C3C8BC8-F283-45AE-878A-BAB7291924A1}"/>
                                     <w:text/>
                                   </w:sdtPr>
+                                  <w:sdtEndPr/>
                                   <w:sdtContent>
                                     <w:r>
                                       <w:rPr>
@@ -3977,6 +3985,7 @@
                                     <w:dataBinding w:prefixMappings="xmlns:ns0='http://purl.org/dc/elements/1.1/' xmlns:ns1='http://schemas.openxmlformats.org/package/2006/metadata/core-properties' " w:xpath="/ns1:coreProperties[1]/ns0:subject[1]" w:storeItemID="{6C3C8BC8-F283-45AE-878A-BAB7291924A1}"/>
                                     <w:text/>
                                   </w:sdtPr>
+                                  <w:sdtEndPr/>
                                   <w:sdtContent>
                                     <w:r>
                                       <w:rPr>
@@ -4037,6 +4046,7 @@
                               <w:dataBinding w:prefixMappings="xmlns:ns0='http://purl.org/dc/elements/1.1/' xmlns:ns1='http://schemas.openxmlformats.org/package/2006/metadata/core-properties' " w:xpath="/ns1:coreProperties[1]/ns0:title[1]" w:storeItemID="{6C3C8BC8-F283-45AE-878A-BAB7291924A1}"/>
                               <w:text/>
                             </w:sdtPr>
+                            <w:sdtEndPr/>
                             <w:sdtContent>
                               <w:r>
                                 <w:rPr>
@@ -4072,6 +4082,7 @@
                               <w:dataBinding w:prefixMappings="xmlns:ns0='http://purl.org/dc/elements/1.1/' xmlns:ns1='http://schemas.openxmlformats.org/package/2006/metadata/core-properties' " w:xpath="/ns1:coreProperties[1]/ns0:subject[1]" w:storeItemID="{6C3C8BC8-F283-45AE-878A-BAB7291924A1}"/>
                               <w:text/>
                             </w:sdtPr>
+                            <w:sdtEndPr/>
                             <w:sdtContent>
                               <w:r>
                                 <w:rPr>
@@ -4122,8 +4133,6 @@
         </w:rPr>
       </w:sdtEndPr>
       <w:sdtContent>
-        <w:bookmarkStart w:id="0" w:name="_GoBack" w:displacedByCustomXml="prev"/>
-        <w:bookmarkEnd w:id="0" w:displacedByCustomXml="prev"/>
         <w:p>
           <w:pPr>
             <w:pStyle w:val="TOCHeading"/>
@@ -4154,7 +4163,7 @@
           <w:r>
             <w:fldChar w:fldCharType="separate"/>
           </w:r>
-          <w:hyperlink w:anchor="_Toc410162029" w:history="1">
+          <w:hyperlink w:anchor="_Toc410202582" w:history="1">
             <w:r>
               <w:rPr>
                 <w:rStyle w:val="Hyperlink"/>
@@ -4181,7 +4190,7 @@
                 <w:noProof/>
                 <w:webHidden/>
               </w:rPr>
-              <w:instrText xml:space="preserve"> PAGEREF _Toc410162029 \h </w:instrText>
+              <w:instrText xml:space="preserve"> PAGEREF _Toc410202582 \h </w:instrText>
             </w:r>
             <w:r>
               <w:rPr>
@@ -4225,7 +4234,7 @@
               <w:lang w:eastAsia="en-CA"/>
             </w:rPr>
           </w:pPr>
-          <w:hyperlink w:anchor="_Toc410162030" w:history="1">
+          <w:hyperlink w:anchor="_Toc410202583" w:history="1">
             <w:r>
               <w:rPr>
                 <w:rStyle w:val="Hyperlink"/>
@@ -4252,7 +4261,7 @@
                 <w:noProof/>
                 <w:webHidden/>
               </w:rPr>
-              <w:instrText xml:space="preserve"> PAGEREF _Toc410162030 \h </w:instrText>
+              <w:instrText xml:space="preserve"> PAGEREF _Toc410202583 \h </w:instrText>
             </w:r>
             <w:r>
               <w:rPr>
@@ -4296,7 +4305,7 @@
               <w:lang w:eastAsia="en-CA"/>
             </w:rPr>
           </w:pPr>
-          <w:hyperlink w:anchor="_Toc410162031" w:history="1">
+          <w:hyperlink w:anchor="_Toc410202584" w:history="1">
             <w:r>
               <w:rPr>
                 <w:rStyle w:val="Hyperlink"/>
@@ -4323,7 +4332,7 @@
                 <w:noProof/>
                 <w:webHidden/>
               </w:rPr>
-              <w:instrText xml:space="preserve"> PAGEREF _Toc410162031 \h </w:instrText>
+              <w:instrText xml:space="preserve"> PAGEREF _Toc410202584 \h </w:instrText>
             </w:r>
             <w:r>
               <w:rPr>
@@ -4367,7 +4376,7 @@
               <w:lang w:eastAsia="en-CA"/>
             </w:rPr>
           </w:pPr>
-          <w:hyperlink w:anchor="_Toc410162032" w:history="1">
+          <w:hyperlink w:anchor="_Toc410202585" w:history="1">
             <w:r>
               <w:rPr>
                 <w:rStyle w:val="Hyperlink"/>
@@ -4394,7 +4403,7 @@
                 <w:noProof/>
                 <w:webHidden/>
               </w:rPr>
-              <w:instrText xml:space="preserve"> PAGEREF _Toc410162032 \h </w:instrText>
+              <w:instrText xml:space="preserve"> PAGEREF _Toc410202585 \h </w:instrText>
             </w:r>
             <w:r>
               <w:rPr>
@@ -4438,7 +4447,7 @@
               <w:lang w:eastAsia="en-CA"/>
             </w:rPr>
           </w:pPr>
-          <w:hyperlink w:anchor="_Toc410162033" w:history="1">
+          <w:hyperlink w:anchor="_Toc410202586" w:history="1">
             <w:r>
               <w:rPr>
                 <w:rStyle w:val="Hyperlink"/>
@@ -4465,7 +4474,7 @@
                 <w:noProof/>
                 <w:webHidden/>
               </w:rPr>
-              <w:instrText xml:space="preserve"> PAGEREF _Toc410162033 \h </w:instrText>
+              <w:instrText xml:space="preserve"> PAGEREF _Toc410202586 \h </w:instrText>
             </w:r>
             <w:r>
               <w:rPr>
@@ -4509,7 +4518,7 @@
               <w:lang w:eastAsia="en-CA"/>
             </w:rPr>
           </w:pPr>
-          <w:hyperlink w:anchor="_Toc410162034" w:history="1">
+          <w:hyperlink w:anchor="_Toc410202587" w:history="1">
             <w:r>
               <w:rPr>
                 <w:rStyle w:val="Hyperlink"/>
@@ -4536,7 +4545,7 @@
                 <w:noProof/>
                 <w:webHidden/>
               </w:rPr>
-              <w:instrText xml:space="preserve"> PAGEREF _Toc410162034 \h </w:instrText>
+              <w:instrText xml:space="preserve"> PAGEREF _Toc410202587 \h </w:instrText>
             </w:r>
             <w:r>
               <w:rPr>
@@ -4580,7 +4589,7 @@
               <w:lang w:eastAsia="en-CA"/>
             </w:rPr>
           </w:pPr>
-          <w:hyperlink w:anchor="_Toc410162035" w:history="1">
+          <w:hyperlink w:anchor="_Toc410202588" w:history="1">
             <w:r>
               <w:rPr>
                 <w:rStyle w:val="Hyperlink"/>
@@ -4607,7 +4616,7 @@
                 <w:noProof/>
                 <w:webHidden/>
               </w:rPr>
-              <w:instrText xml:space="preserve"> PAGEREF _Toc410162035 \h </w:instrText>
+              <w:instrText xml:space="preserve"> PAGEREF _Toc410202588 \h </w:instrText>
             </w:r>
             <w:r>
               <w:rPr>
@@ -4651,7 +4660,7 @@
               <w:lang w:eastAsia="en-CA"/>
             </w:rPr>
           </w:pPr>
-          <w:hyperlink w:anchor="_Toc410162036" w:history="1">
+          <w:hyperlink w:anchor="_Toc410202589" w:history="1">
             <w:r>
               <w:rPr>
                 <w:rStyle w:val="Hyperlink"/>
@@ -4678,7 +4687,7 @@
                 <w:noProof/>
                 <w:webHidden/>
               </w:rPr>
-              <w:instrText xml:space="preserve"> PAGEREF _Toc410162036 \h </w:instrText>
+              <w:instrText xml:space="preserve"> PAGEREF _Toc410202589 \h </w:instrText>
             </w:r>
             <w:r>
               <w:rPr>
@@ -4722,7 +4731,7 @@
               <w:lang w:eastAsia="en-CA"/>
             </w:rPr>
           </w:pPr>
-          <w:hyperlink w:anchor="_Toc410162037" w:history="1">
+          <w:hyperlink w:anchor="_Toc410202590" w:history="1">
             <w:r>
               <w:rPr>
                 <w:rStyle w:val="Hyperlink"/>
@@ -4749,7 +4758,7 @@
                 <w:noProof/>
                 <w:webHidden/>
               </w:rPr>
-              <w:instrText xml:space="preserve"> PAGEREF _Toc410162037 \h </w:instrText>
+              <w:instrText xml:space="preserve"> PAGEREF _Toc410202590 \h </w:instrText>
             </w:r>
             <w:r>
               <w:rPr>
@@ -4793,7 +4802,7 @@
               <w:lang w:eastAsia="en-CA"/>
             </w:rPr>
           </w:pPr>
-          <w:hyperlink w:anchor="_Toc410162038" w:history="1">
+          <w:hyperlink w:anchor="_Toc410202591" w:history="1">
             <w:r>
               <w:rPr>
                 <w:rStyle w:val="Hyperlink"/>
@@ -4820,7 +4829,7 @@
                 <w:noProof/>
                 <w:webHidden/>
               </w:rPr>
-              <w:instrText xml:space="preserve"> PAGEREF _Toc410162038 \h </w:instrText>
+              <w:instrText xml:space="preserve"> PAGEREF _Toc410202591 \h </w:instrText>
             </w:r>
             <w:r>
               <w:rPr>
@@ -4864,7 +4873,7 @@
               <w:lang w:eastAsia="en-CA"/>
             </w:rPr>
           </w:pPr>
-          <w:hyperlink w:anchor="_Toc410162039" w:history="1">
+          <w:hyperlink w:anchor="_Toc410202592" w:history="1">
             <w:r>
               <w:rPr>
                 <w:rStyle w:val="Hyperlink"/>
@@ -4891,7 +4900,7 @@
                 <w:noProof/>
                 <w:webHidden/>
               </w:rPr>
-              <w:instrText xml:space="preserve"> PAGEREF _Toc410162039 \h </w:instrText>
+              <w:instrText xml:space="preserve"> PAGEREF _Toc410202592 \h </w:instrText>
             </w:r>
             <w:r>
               <w:rPr>
@@ -4935,7 +4944,7 @@
               <w:lang w:eastAsia="en-CA"/>
             </w:rPr>
           </w:pPr>
-          <w:hyperlink w:anchor="_Toc410162040" w:history="1">
+          <w:hyperlink w:anchor="_Toc410202593" w:history="1">
             <w:r>
               <w:rPr>
                 <w:rStyle w:val="Hyperlink"/>
@@ -4962,7 +4971,7 @@
                 <w:noProof/>
                 <w:webHidden/>
               </w:rPr>
-              <w:instrText xml:space="preserve"> PAGEREF _Toc410162040 \h </w:instrText>
+              <w:instrText xml:space="preserve"> PAGEREF _Toc410202593 \h </w:instrText>
             </w:r>
             <w:r>
               <w:rPr>
@@ -5006,7 +5015,7 @@
               <w:lang w:eastAsia="en-CA"/>
             </w:rPr>
           </w:pPr>
-          <w:hyperlink w:anchor="_Toc410162041" w:history="1">
+          <w:hyperlink w:anchor="_Toc410202594" w:history="1">
             <w:r>
               <w:rPr>
                 <w:rStyle w:val="Hyperlink"/>
@@ -5033,7 +5042,7 @@
                 <w:noProof/>
                 <w:webHidden/>
               </w:rPr>
-              <w:instrText xml:space="preserve"> PAGEREF _Toc410162041 \h </w:instrText>
+              <w:instrText xml:space="preserve"> PAGEREF _Toc410202594 \h </w:instrText>
             </w:r>
             <w:r>
               <w:rPr>
@@ -5077,7 +5086,7 @@
               <w:lang w:eastAsia="en-CA"/>
             </w:rPr>
           </w:pPr>
-          <w:hyperlink w:anchor="_Toc410162042" w:history="1">
+          <w:hyperlink w:anchor="_Toc410202595" w:history="1">
             <w:r>
               <w:rPr>
                 <w:rStyle w:val="Hyperlink"/>
@@ -5104,7 +5113,7 @@
                 <w:noProof/>
                 <w:webHidden/>
               </w:rPr>
-              <w:instrText xml:space="preserve"> PAGEREF _Toc410162042 \h </w:instrText>
+              <w:instrText xml:space="preserve"> PAGEREF _Toc410202595 \h </w:instrText>
             </w:r>
             <w:r>
               <w:rPr>
@@ -5148,7 +5157,7 @@
               <w:lang w:eastAsia="en-CA"/>
             </w:rPr>
           </w:pPr>
-          <w:hyperlink w:anchor="_Toc410162043" w:history="1">
+          <w:hyperlink w:anchor="_Toc410202596" w:history="1">
             <w:r>
               <w:rPr>
                 <w:rStyle w:val="Hyperlink"/>
@@ -5175,7 +5184,7 @@
                 <w:noProof/>
                 <w:webHidden/>
               </w:rPr>
-              <w:instrText xml:space="preserve"> PAGEREF _Toc410162043 \h </w:instrText>
+              <w:instrText xml:space="preserve"> PAGEREF _Toc410202596 \h </w:instrText>
             </w:r>
             <w:r>
               <w:rPr>
@@ -5219,7 +5228,7 @@
               <w:lang w:eastAsia="en-CA"/>
             </w:rPr>
           </w:pPr>
-          <w:hyperlink w:anchor="_Toc410162044" w:history="1">
+          <w:hyperlink w:anchor="_Toc410202597" w:history="1">
             <w:r>
               <w:rPr>
                 <w:rStyle w:val="Hyperlink"/>
@@ -5246,7 +5255,7 @@
                 <w:noProof/>
                 <w:webHidden/>
               </w:rPr>
-              <w:instrText xml:space="preserve"> PAGEREF _Toc410162044 \h </w:instrText>
+              <w:instrText xml:space="preserve"> PAGEREF _Toc410202597 \h </w:instrText>
             </w:r>
             <w:r>
               <w:rPr>
@@ -5290,7 +5299,7 @@
               <w:lang w:eastAsia="en-CA"/>
             </w:rPr>
           </w:pPr>
-          <w:hyperlink w:anchor="_Toc410162045" w:history="1">
+          <w:hyperlink w:anchor="_Toc410202598" w:history="1">
             <w:r>
               <w:rPr>
                 <w:rStyle w:val="Hyperlink"/>
@@ -5317,7 +5326,7 @@
                 <w:noProof/>
                 <w:webHidden/>
               </w:rPr>
-              <w:instrText xml:space="preserve"> PAGEREF _Toc410162045 \h </w:instrText>
+              <w:instrText xml:space="preserve"> PAGEREF _Toc410202598 \h </w:instrText>
             </w:r>
             <w:r>
               <w:rPr>
@@ -5361,7 +5370,7 @@
               <w:lang w:eastAsia="en-CA"/>
             </w:rPr>
           </w:pPr>
-          <w:hyperlink w:anchor="_Toc410162046" w:history="1">
+          <w:hyperlink w:anchor="_Toc410202599" w:history="1">
             <w:r>
               <w:rPr>
                 <w:rStyle w:val="Hyperlink"/>
@@ -5388,7 +5397,7 @@
                 <w:noProof/>
                 <w:webHidden/>
               </w:rPr>
-              <w:instrText xml:space="preserve"> PAGEREF _Toc410162046 \h </w:instrText>
+              <w:instrText xml:space="preserve"> PAGEREF _Toc410202599 \h </w:instrText>
             </w:r>
             <w:r>
               <w:rPr>
@@ -5409,6 +5418,219 @@
                 <w:webHidden/>
               </w:rPr>
               <w:t>9</w:t>
+            </w:r>
+            <w:r>
+              <w:rPr>
+                <w:noProof/>
+                <w:webHidden/>
+              </w:rPr>
+              <w:fldChar w:fldCharType="end"/>
+            </w:r>
+          </w:hyperlink>
+        </w:p>
+        <w:p>
+          <w:pPr>
+            <w:pStyle w:val="TOC3"/>
+            <w:tabs>
+              <w:tab w:val="right" w:leader="dot" w:pos="9350"/>
+            </w:tabs>
+            <w:rPr>
+              <w:noProof/>
+              <w:sz w:val="22"/>
+              <w:szCs w:val="22"/>
+              <w:lang w:eastAsia="en-CA"/>
+            </w:rPr>
+          </w:pPr>
+          <w:hyperlink w:anchor="_Toc410202600" w:history="1">
+            <w:r>
+              <w:rPr>
+                <w:rStyle w:val="Hyperlink"/>
+                <w:noProof/>
+              </w:rPr>
+              <w:t>Deity</w:t>
+            </w:r>
+            <w:r>
+              <w:rPr>
+                <w:noProof/>
+                <w:webHidden/>
+              </w:rPr>
+              <w:tab/>
+            </w:r>
+            <w:r>
+              <w:rPr>
+                <w:noProof/>
+                <w:webHidden/>
+              </w:rPr>
+              <w:fldChar w:fldCharType="begin"/>
+            </w:r>
+            <w:r>
+              <w:rPr>
+                <w:noProof/>
+                <w:webHidden/>
+              </w:rPr>
+              <w:instrText xml:space="preserve"> PAGEREF _Toc410202600 \h </w:instrText>
+            </w:r>
+            <w:r>
+              <w:rPr>
+                <w:noProof/>
+                <w:webHidden/>
+              </w:rPr>
+            </w:r>
+            <w:r>
+              <w:rPr>
+                <w:noProof/>
+                <w:webHidden/>
+              </w:rPr>
+              <w:fldChar w:fldCharType="separate"/>
+            </w:r>
+            <w:r>
+              <w:rPr>
+                <w:noProof/>
+                <w:webHidden/>
+              </w:rPr>
+              <w:t>12</w:t>
+            </w:r>
+            <w:r>
+              <w:rPr>
+                <w:noProof/>
+                <w:webHidden/>
+              </w:rPr>
+              <w:fldChar w:fldCharType="end"/>
+            </w:r>
+          </w:hyperlink>
+        </w:p>
+        <w:p>
+          <w:pPr>
+            <w:pStyle w:val="TOC3"/>
+            <w:tabs>
+              <w:tab w:val="right" w:leader="dot" w:pos="9350"/>
+            </w:tabs>
+            <w:rPr>
+              <w:noProof/>
+              <w:sz w:val="22"/>
+              <w:szCs w:val="22"/>
+              <w:lang w:eastAsia="en-CA"/>
+            </w:rPr>
+          </w:pPr>
+          <w:hyperlink w:anchor="_Toc410202601" w:history="1">
+            <w:r>
+              <w:rPr>
+                <w:rStyle w:val="Hyperlink"/>
+                <w:noProof/>
+              </w:rPr>
+              <w:t>Soul</w:t>
+            </w:r>
+            <w:r>
+              <w:rPr>
+                <w:noProof/>
+                <w:webHidden/>
+              </w:rPr>
+              <w:tab/>
+            </w:r>
+            <w:r>
+              <w:rPr>
+                <w:noProof/>
+                <w:webHidden/>
+              </w:rPr>
+              <w:fldChar w:fldCharType="begin"/>
+            </w:r>
+            <w:r>
+              <w:rPr>
+                <w:noProof/>
+                <w:webHidden/>
+              </w:rPr>
+              <w:instrText xml:space="preserve"> PAGEREF _Toc410202601 \h </w:instrText>
+            </w:r>
+            <w:r>
+              <w:rPr>
+                <w:noProof/>
+                <w:webHidden/>
+              </w:rPr>
+            </w:r>
+            <w:r>
+              <w:rPr>
+                <w:noProof/>
+                <w:webHidden/>
+              </w:rPr>
+              <w:fldChar w:fldCharType="separate"/>
+            </w:r>
+            <w:r>
+              <w:rPr>
+                <w:noProof/>
+                <w:webHidden/>
+              </w:rPr>
+              <w:t>14</w:t>
+            </w:r>
+            <w:r>
+              <w:rPr>
+                <w:noProof/>
+                <w:webHidden/>
+              </w:rPr>
+              <w:fldChar w:fldCharType="end"/>
+            </w:r>
+          </w:hyperlink>
+        </w:p>
+        <w:p>
+          <w:pPr>
+            <w:pStyle w:val="TOC2"/>
+            <w:tabs>
+              <w:tab w:val="right" w:leader="dot" w:pos="9350"/>
+            </w:tabs>
+            <w:rPr>
+              <w:noProof/>
+              <w:sz w:val="22"/>
+              <w:szCs w:val="22"/>
+              <w:lang w:eastAsia="en-CA"/>
+            </w:rPr>
+          </w:pPr>
+          <w:hyperlink w:anchor="_Toc410202602" w:history="1">
+            <w:r>
+              <w:rPr>
+                <w:rStyle w:val="Hyperlink"/>
+                <w:noProof/>
+              </w:rPr>
+              <w:t>Environment</w:t>
+            </w:r>
+            <w:r>
+              <w:rPr>
+                <w:noProof/>
+                <w:webHidden/>
+              </w:rPr>
+              <w:tab/>
+            </w:r>
+            <w:r>
+              <w:rPr>
+                <w:noProof/>
+                <w:webHidden/>
+              </w:rPr>
+              <w:fldChar w:fldCharType="begin"/>
+            </w:r>
+            <w:r>
+              <w:rPr>
+                <w:noProof/>
+                <w:webHidden/>
+              </w:rPr>
+              <w:instrText xml:space="preserve"> PAGEREF _Toc410202602 \h </w:instrText>
+            </w:r>
+            <w:r>
+              <w:rPr>
+                <w:noProof/>
+                <w:webHidden/>
+              </w:rPr>
+            </w:r>
+            <w:r>
+              <w:rPr>
+                <w:noProof/>
+                <w:webHidden/>
+              </w:rPr>
+              <w:fldChar w:fldCharType="separate"/>
+            </w:r>
+            <w:r>
+              <w:rPr>
+                <w:noProof/>
+                <w:webHidden/>
+              </w:rPr>
+              <w:t>14</w:t>
             </w:r>
             <w:r>
               <w:rPr>
@@ -5440,35 +5662,35 @@
       <w:pPr>
         <w:pStyle w:val="Heading1"/>
       </w:pPr>
-      <w:bookmarkStart w:id="1" w:name="_Toc410162029"/>
+      <w:bookmarkStart w:id="0" w:name="_Toc410202582"/>
       <w:r>
         <w:lastRenderedPageBreak/>
         <w:t>User Interface</w:t>
       </w:r>
+      <w:bookmarkEnd w:id="0"/>
+    </w:p>
+    <w:p>
+      <w:pPr>
+        <w:pStyle w:val="Heading2"/>
+      </w:pPr>
+      <w:bookmarkStart w:id="1" w:name="_Toc410202583"/>
+      <w:r>
+        <w:t>Menu</w:t>
+      </w:r>
+      <w:r>
+        <w:t xml:space="preserve"> Interface</w:t>
+      </w:r>
       <w:bookmarkEnd w:id="1"/>
     </w:p>
     <w:p>
       <w:pPr>
-        <w:pStyle w:val="Heading2"/>
-      </w:pPr>
-      <w:bookmarkStart w:id="2" w:name="_Toc410162030"/>
-      <w:r>
-        <w:t>Menu</w:t>
-      </w:r>
-      <w:r>
-        <w:t xml:space="preserve"> Interface</w:t>
+        <w:pStyle w:val="Heading3"/>
+      </w:pPr>
+      <w:bookmarkStart w:id="2" w:name="_Toc410202584"/>
+      <w:r>
+        <w:t>Main Menu</w:t>
       </w:r>
       <w:bookmarkEnd w:id="2"/>
-    </w:p>
-    <w:p>
-      <w:pPr>
-        <w:pStyle w:val="Heading3"/>
-      </w:pPr>
-      <w:bookmarkStart w:id="3" w:name="_Toc410162031"/>
-      <w:r>
-        <w:t>Main Menu</w:t>
-      </w:r>
-      <w:bookmarkEnd w:id="3"/>
     </w:p>
     <w:p/>
     <w:p>
@@ -5675,11 +5897,11 @@
       <w:pPr>
         <w:pStyle w:val="Heading3"/>
       </w:pPr>
-      <w:bookmarkStart w:id="4" w:name="_Toc410162032"/>
+      <w:bookmarkStart w:id="3" w:name="_Toc410202585"/>
       <w:r>
         <w:t>Options Menu</w:t>
       </w:r>
-      <w:bookmarkEnd w:id="4"/>
+      <w:bookmarkEnd w:id="3"/>
     </w:p>
     <w:p/>
     <w:p>
@@ -5692,12 +5914,12 @@
       <w:pPr>
         <w:pStyle w:val="Heading3"/>
       </w:pPr>
-      <w:bookmarkStart w:id="5" w:name="_Toc410162033"/>
+      <w:bookmarkStart w:id="4" w:name="_Toc410202586"/>
       <w:r>
         <w:lastRenderedPageBreak/>
         <w:t>Lobby Menu</w:t>
       </w:r>
-      <w:bookmarkEnd w:id="5"/>
+      <w:bookmarkEnd w:id="4"/>
     </w:p>
     <w:p/>
     <w:p>
@@ -5889,12 +6111,12 @@
       <w:pPr>
         <w:pStyle w:val="Heading3"/>
       </w:pPr>
-      <w:bookmarkStart w:id="6" w:name="_Toc410162034"/>
+      <w:bookmarkStart w:id="5" w:name="_Toc410202587"/>
       <w:r>
         <w:lastRenderedPageBreak/>
         <w:t>Vessel Class/Abilities Selection Menu</w:t>
       </w:r>
-      <w:bookmarkEnd w:id="6"/>
+      <w:bookmarkEnd w:id="5"/>
     </w:p>
     <w:p/>
     <w:p>
@@ -5972,11 +6194,11 @@
       <w:pPr>
         <w:pStyle w:val="Heading3"/>
       </w:pPr>
-      <w:bookmarkStart w:id="7" w:name="_Toc410162035"/>
+      <w:bookmarkStart w:id="6" w:name="_Toc410202588"/>
       <w:r>
         <w:t>Deity Aspects Selection Menu</w:t>
       </w:r>
-      <w:bookmarkEnd w:id="7"/>
+      <w:bookmarkEnd w:id="6"/>
     </w:p>
     <w:p/>
     <w:p>
@@ -6054,22 +6276,22 @@
       <w:pPr>
         <w:pStyle w:val="Heading2"/>
       </w:pPr>
-      <w:bookmarkStart w:id="8" w:name="_Toc410162036"/>
+      <w:bookmarkStart w:id="7" w:name="_Toc410202589"/>
       <w:r>
         <w:lastRenderedPageBreak/>
         <w:t>Gameplay Interface</w:t>
       </w:r>
+      <w:bookmarkEnd w:id="7"/>
+    </w:p>
+    <w:p>
+      <w:pPr>
+        <w:pStyle w:val="Heading3"/>
+      </w:pPr>
+      <w:bookmarkStart w:id="8" w:name="_Toc410202590"/>
+      <w:r>
+        <w:t>Vessel Display</w:t>
+      </w:r>
       <w:bookmarkEnd w:id="8"/>
-    </w:p>
-    <w:p>
-      <w:pPr>
-        <w:pStyle w:val="Heading3"/>
-      </w:pPr>
-      <w:bookmarkStart w:id="9" w:name="_Toc410162037"/>
-      <w:r>
-        <w:t>Vessel Display</w:t>
-      </w:r>
-      <w:bookmarkEnd w:id="9"/>
     </w:p>
     <w:p/>
     <w:p>
@@ -6218,12 +6440,12 @@
       <w:pPr>
         <w:pStyle w:val="Heading3"/>
       </w:pPr>
-      <w:bookmarkStart w:id="10" w:name="_Toc410162038"/>
+      <w:bookmarkStart w:id="9" w:name="_Toc410202591"/>
       <w:r>
         <w:lastRenderedPageBreak/>
         <w:t>Deity Display</w:t>
       </w:r>
-      <w:bookmarkEnd w:id="10"/>
+      <w:bookmarkEnd w:id="9"/>
     </w:p>
     <w:p/>
     <w:p>
@@ -6338,11 +6560,11 @@
       <w:pPr>
         <w:pStyle w:val="Heading3"/>
       </w:pPr>
-      <w:bookmarkStart w:id="11" w:name="_Toc410162039"/>
+      <w:bookmarkStart w:id="10" w:name="_Toc410202592"/>
       <w:r>
         <w:t>Soul Display</w:t>
       </w:r>
-      <w:bookmarkEnd w:id="11"/>
+      <w:bookmarkEnd w:id="10"/>
     </w:p>
     <w:p/>
     <w:p>
@@ -6427,37 +6649,37 @@
       <w:pPr>
         <w:pStyle w:val="Heading1"/>
       </w:pPr>
-      <w:bookmarkStart w:id="12" w:name="_Toc410162040"/>
+      <w:bookmarkStart w:id="11" w:name="_Toc410202593"/>
       <w:r>
         <w:t>Mechanics</w:t>
       </w:r>
+      <w:bookmarkEnd w:id="11"/>
+    </w:p>
+    <w:p>
+      <w:pPr>
+        <w:pStyle w:val="Heading2"/>
+      </w:pPr>
+      <w:bookmarkStart w:id="12" w:name="_Toc410202594"/>
+      <w:r>
+        <w:t>Common</w:t>
+      </w:r>
       <w:bookmarkEnd w:id="12"/>
     </w:p>
-    <w:p>
-      <w:pPr>
-        <w:pStyle w:val="Heading2"/>
-      </w:pPr>
-      <w:bookmarkStart w:id="13" w:name="_Toc410162041"/>
-      <w:r>
-        <w:t>Common</w:t>
+    <w:p/>
+    <w:p>
+      <w:r>
+        <w:t>This section will define some mechanics that are common to all areas of the design.</w:t>
+      </w:r>
+    </w:p>
+    <w:p>
+      <w:pPr>
+        <w:pStyle w:val="Heading3"/>
+      </w:pPr>
+      <w:bookmarkStart w:id="13" w:name="_Toc410202595"/>
+      <w:r>
+        <w:t>Projectile</w:t>
       </w:r>
       <w:bookmarkEnd w:id="13"/>
-    </w:p>
-    <w:p/>
-    <w:p>
-      <w:r>
-        <w:t>This section will define some mechanics that are common to all areas of the design.</w:t>
-      </w:r>
-    </w:p>
-    <w:p>
-      <w:pPr>
-        <w:pStyle w:val="Heading3"/>
-      </w:pPr>
-      <w:bookmarkStart w:id="14" w:name="_Toc410162042"/>
-      <w:r>
-        <w:t>Projectile</w:t>
-      </w:r>
-      <w:bookmarkEnd w:id="14"/>
     </w:p>
     <w:p/>
     <w:p>
@@ -6622,11 +6844,11 @@
       <w:pPr>
         <w:pStyle w:val="Heading3"/>
       </w:pPr>
-      <w:bookmarkStart w:id="15" w:name="_Toc410162043"/>
+      <w:bookmarkStart w:id="14" w:name="_Toc410202596"/>
       <w:r>
         <w:t>Buff / Debuff</w:t>
       </w:r>
-      <w:bookmarkEnd w:id="15"/>
+      <w:bookmarkEnd w:id="14"/>
     </w:p>
     <w:p/>
     <w:p>
@@ -6714,11 +6936,11 @@
       <w:pPr>
         <w:pStyle w:val="Heading3"/>
       </w:pPr>
-      <w:bookmarkStart w:id="16" w:name="_Toc410162044"/>
+      <w:bookmarkStart w:id="15" w:name="_Toc410202597"/>
       <w:r>
         <w:t>Weapon</w:t>
       </w:r>
-      <w:bookmarkEnd w:id="16"/>
+      <w:bookmarkEnd w:id="15"/>
     </w:p>
     <w:p/>
     <w:p>
@@ -6766,21 +6988,21 @@
       <w:pPr>
         <w:pStyle w:val="Heading2"/>
       </w:pPr>
-      <w:bookmarkStart w:id="17" w:name="_Toc410162045"/>
+      <w:bookmarkStart w:id="16" w:name="_Toc410202598"/>
       <w:r>
         <w:t>Player</w:t>
       </w:r>
+      <w:bookmarkEnd w:id="16"/>
+    </w:p>
+    <w:p>
+      <w:pPr>
+        <w:pStyle w:val="Heading3"/>
+      </w:pPr>
+      <w:bookmarkStart w:id="17" w:name="_Toc410202599"/>
+      <w:r>
+        <w:t>Vessel</w:t>
+      </w:r>
       <w:bookmarkEnd w:id="17"/>
-    </w:p>
-    <w:p>
-      <w:pPr>
-        <w:pStyle w:val="Heading3"/>
-      </w:pPr>
-      <w:bookmarkStart w:id="18" w:name="_Toc410162046"/>
-      <w:r>
-        <w:t>Vessel</w:t>
-      </w:r>
-      <w:bookmarkEnd w:id="18"/>
     </w:p>
     <w:p/>
     <w:p>
@@ -6939,7 +7161,25 @@
         <w:rPr>
           <w:b/>
         </w:rPr>
-        <w:t>Pointer:</w:t>
+        <w:t xml:space="preserve">Multiple </w:t>
+      </w:r>
+      <w:r>
+        <w:rPr>
+          <w:b/>
+        </w:rPr>
+        <w:t>Pointer</w:t>
+      </w:r>
+      <w:r>
+        <w:rPr>
+          <w:b/>
+        </w:rPr>
+        <w:t>s</w:t>
+      </w:r>
+      <w:r>
+        <w:rPr>
+          <w:b/>
+        </w:rPr>
+        <w:t>:</w:t>
       </w:r>
       <w:r>
         <w:t xml:space="preserve"> Abilities</w:t>
@@ -6966,6 +7206,9 @@
       </w:r>
       <w:r>
         <w:t>.</w:t>
+      </w:r>
+      <w:r>
+        <w:t xml:space="preserve"> This is tied closely with the Vessel Interface.</w:t>
       </w:r>
     </w:p>
     <w:p>
@@ -7404,10 +7647,7 @@
         <w:t>Ability values</w:t>
       </w:r>
       <w:r>
-        <w:t xml:space="preserve">. In addition, the Current Experience of the Vessel will be set to zero, and the Total Experience required for the next level will be increased. </w:t>
-      </w:r>
-      <w:r>
-        <w:t>(See Vessel Index)</w:t>
+        <w:t>. In addition, the Current Experience of the Vessel will be set to zero, and the Total Experience required for the next level will be increased. (See Vessel Index)</w:t>
       </w:r>
     </w:p>
     <w:p>
@@ -7625,21 +7865,164 @@
       </w:r>
     </w:p>
     <w:p>
+      <w:r>
+        <w:rPr>
+          <w:b/>
+        </w:rPr>
+        <w:t>Type:</w:t>
+      </w:r>
+      <w:r>
+        <w:t xml:space="preserve"> Buff</w:t>
+      </w:r>
+    </w:p>
+    <w:p>
+      <w:pPr>
+        <w:ind w:firstLine="720"/>
+      </w:pPr>
+      <w:r>
+        <w:t>See Buff / Debuff</w:t>
+      </w:r>
+      <w:r>
+        <w:t xml:space="preserve"> for definition, see Vessel Index for examples.</w:t>
+      </w:r>
+    </w:p>
+    <w:p>
+      <w:r>
+        <w:rPr>
+          <w:b/>
+        </w:rPr>
+        <w:t>Type:</w:t>
+      </w:r>
+      <w:r>
+        <w:t xml:space="preserve"> Special Projectile</w:t>
+      </w:r>
+    </w:p>
+    <w:p>
+      <w:pPr>
+        <w:ind w:firstLine="720"/>
+      </w:pPr>
+      <w:r>
+        <w:t>See Projectile</w:t>
+      </w:r>
+      <w:r>
+        <w:t xml:space="preserve"> for definition, see Vessel Index for examples.</w:t>
+      </w:r>
+    </w:p>
+    <w:p>
+      <w:r>
+        <w:t>Additionally, Vessel Abilities have a special relationship to the ‘Level Up’ event. At the start of a Round, the user will have selected three abilities to use; however, only the ability in the first slot will be unlocked (See Lobby Menu). To unlock the other two abilities, the player must reach ‘level’ 2, and then ‘level’ 4. This is done by causing the Level Up event once, and then an additional two times, as a vessel begins a Round at ‘level’ 1.</w:t>
+      </w:r>
+    </w:p>
+    <w:p/>
+    <w:p>
+      <w:pPr>
+        <w:pStyle w:val="Heading3"/>
+      </w:pPr>
+      <w:bookmarkStart w:id="18" w:name="_Toc410202600"/>
+      <w:r>
+        <w:t>Deity</w:t>
+      </w:r>
+      <w:bookmarkEnd w:id="18"/>
+    </w:p>
+    <w:p/>
+    <w:p>
+      <w:r>
+        <w:t>A deity is a user playable role, and functions as a supplement to gameplay.</w:t>
+      </w:r>
+    </w:p>
+    <w:p>
+      <w:pPr>
+        <w:pStyle w:val="Heading4"/>
+      </w:pPr>
+      <w:r>
+        <w:t>Statistics</w:t>
+      </w:r>
+    </w:p>
+    <w:p>
+      <w:r>
+        <w:t xml:space="preserve">While a deity does not have a character graphic, as the Vessel does, </w:t>
+      </w:r>
+      <w:r>
+        <w:t xml:space="preserve">but </w:t>
+      </w:r>
+      <w:r>
+        <w:t>there are still values they connect to:</w:t>
+      </w:r>
+    </w:p>
+    <w:p>
+      <w:r>
+        <w:rPr>
+          <w:b/>
+        </w:rPr>
+        <w:t>Multiple Pointers:</w:t>
+      </w:r>
+      <w:r>
+        <w:t xml:space="preserve"> Aspects</w:t>
+      </w:r>
+    </w:p>
+    <w:p>
+      <w:r>
+        <w:tab/>
+        <w:t>A deity is connected to two Aspects, which point to three abilities, leading to a total of six abilities pre Round. (See Deity Aspects)</w:t>
+      </w:r>
+    </w:p>
+    <w:p>
+      <w:pPr>
+        <w:pStyle w:val="Heading4"/>
+      </w:pPr>
+      <w:r>
+        <w:t>Interaction</w:t>
+      </w:r>
+    </w:p>
+    <w:p>
+      <w:r>
+        <w:t>This section defines the methods that a user can interact with the game as a Deity.</w:t>
+      </w:r>
+      <w:r>
+        <w:t xml:space="preserve"> This is tied closely to the Deity Interface.</w:t>
+      </w:r>
+    </w:p>
+    <w:p>
+      <w:r>
+        <w:rPr>
+          <w:b/>
+        </w:rPr>
+        <w:t>Input:</w:t>
+      </w:r>
+      <w:r>
+        <w:t xml:space="preserve"> Movement</w:t>
+      </w:r>
+    </w:p>
+    <w:p>
+      <w:pPr>
+        <w:ind w:firstLine="360"/>
+      </w:pPr>
+      <w:r>
+        <w:t xml:space="preserve">This </w:t>
+      </w:r>
+      <w:r>
+        <w:t xml:space="preserve">allows the user to move </w:t>
+      </w:r>
+      <w:r>
+        <w:t>the viewport of the screen. This is entirely keyboard input, and up to eight directions can be traversed with combination of the input keys.</w:t>
+      </w:r>
+    </w:p>
+    <w:p>
       <w:pPr>
         <w:pStyle w:val="ListParagraph"/>
         <w:numPr>
           <w:ilvl w:val="0"/>
-          <w:numId w:val="7"/>
+          <w:numId w:val="4"/>
         </w:numPr>
       </w:pPr>
       <w:r>
         <w:rPr>
           <w:b/>
         </w:rPr>
-        <w:t>Type:</w:t>
-      </w:r>
-      <w:r>
-        <w:t xml:space="preserve"> Buff</w:t>
+        <w:t>Input:</w:t>
+      </w:r>
+      <w:r>
+        <w:t xml:space="preserve"> W</w:t>
       </w:r>
     </w:p>
     <w:p>
@@ -7647,14 +8030,14 @@
         <w:pStyle w:val="ListParagraph"/>
         <w:numPr>
           <w:ilvl w:val="1"/>
-          <w:numId w:val="7"/>
+          <w:numId w:val="4"/>
         </w:numPr>
       </w:pPr>
       <w:r>
-        <w:t>See Buff / Debuff</w:t>
-      </w:r>
-      <w:r>
-        <w:t xml:space="preserve"> for definition, see Vessel Index for examples.</w:t>
+        <w:t>Moves the viewport ‘Up’</w:t>
+      </w:r>
+      <w:r>
+        <w:t>.</w:t>
       </w:r>
     </w:p>
     <w:p>
@@ -7662,17 +8045,17 @@
         <w:pStyle w:val="ListParagraph"/>
         <w:numPr>
           <w:ilvl w:val="0"/>
-          <w:numId w:val="7"/>
+          <w:numId w:val="4"/>
         </w:numPr>
       </w:pPr>
       <w:r>
         <w:rPr>
           <w:b/>
         </w:rPr>
-        <w:t>Type:</w:t>
-      </w:r>
-      <w:r>
-        <w:t xml:space="preserve"> Special Projectile</w:t>
+        <w:t>Input:</w:t>
+      </w:r>
+      <w:r>
+        <w:t xml:space="preserve"> A</w:t>
       </w:r>
     </w:p>
     <w:p>
@@ -7680,23 +8063,1087 @@
         <w:pStyle w:val="ListParagraph"/>
         <w:numPr>
           <w:ilvl w:val="1"/>
-          <w:numId w:val="7"/>
+          <w:numId w:val="4"/>
         </w:numPr>
       </w:pPr>
       <w:r>
-        <w:t>See Projectile</w:t>
-      </w:r>
-      <w:r>
-        <w:t xml:space="preserve"> for definition, see Vessel Index for examples</w:t>
+        <w:lastRenderedPageBreak/>
+        <w:t xml:space="preserve">Moves the </w:t>
+      </w:r>
+      <w:r>
+        <w:t>viewport</w:t>
+      </w:r>
+      <w:r>
+        <w:t xml:space="preserve"> ‘</w:t>
+      </w:r>
+      <w:r>
+        <w:t>Left’</w:t>
       </w:r>
       <w:r>
         <w:t>.</w:t>
       </w:r>
     </w:p>
     <w:p>
-      <w:r>
-        <w:t>Additionally, Vessel Abilities have a special relationship to the ‘Level Up’ event. At the start of a Round, the user will have selected three abilities to use; however, only the ability in the first slot will be unlocked (See Lobby Menu). To unlock the other two abilities, the player must reach ‘level’ 2, and then ‘level’ 4. This is done by causing the Level Up event once, and then an additional two times, as a vessel begins a Round at ‘level’ 1.</w:t>
-      </w:r>
+      <w:pPr>
+        <w:pStyle w:val="ListParagraph"/>
+        <w:numPr>
+          <w:ilvl w:val="0"/>
+          <w:numId w:val="4"/>
+        </w:numPr>
+      </w:pPr>
+      <w:r>
+        <w:rPr>
+          <w:b/>
+        </w:rPr>
+        <w:t>Input:</w:t>
+      </w:r>
+      <w:r>
+        <w:t xml:space="preserve"> S</w:t>
+      </w:r>
+    </w:p>
+    <w:p>
+      <w:pPr>
+        <w:pStyle w:val="ListParagraph"/>
+        <w:numPr>
+          <w:ilvl w:val="1"/>
+          <w:numId w:val="4"/>
+        </w:numPr>
+      </w:pPr>
+      <w:r>
+        <w:t>Moves the viewport</w:t>
+      </w:r>
+      <w:r>
+        <w:t xml:space="preserve"> ‘</w:t>
+      </w:r>
+      <w:r>
+        <w:t>Down’</w:t>
+      </w:r>
+      <w:r>
+        <w:t>.</w:t>
+      </w:r>
+    </w:p>
+    <w:p>
+      <w:pPr>
+        <w:pStyle w:val="ListParagraph"/>
+        <w:numPr>
+          <w:ilvl w:val="0"/>
+          <w:numId w:val="4"/>
+        </w:numPr>
+      </w:pPr>
+      <w:r>
+        <w:rPr>
+          <w:b/>
+        </w:rPr>
+        <w:t>Input:</w:t>
+      </w:r>
+      <w:r>
+        <w:t xml:space="preserve"> D</w:t>
+      </w:r>
+    </w:p>
+    <w:p>
+      <w:pPr>
+        <w:pStyle w:val="ListParagraph"/>
+        <w:numPr>
+          <w:ilvl w:val="1"/>
+          <w:numId w:val="4"/>
+        </w:numPr>
+      </w:pPr>
+      <w:r>
+        <w:t>Moves the viewport ‘Right’</w:t>
+      </w:r>
+      <w:r>
+        <w:t>.</w:t>
+      </w:r>
+    </w:p>
+    <w:p>
+      <w:r>
+        <w:rPr>
+          <w:b/>
+        </w:rPr>
+        <w:t>Input:</w:t>
+      </w:r>
+      <w:r>
+        <w:t xml:space="preserve"> Ability</w:t>
+      </w:r>
+    </w:p>
+    <w:p>
+      <w:r>
+        <w:tab/>
+        <w:t>This allows the user to ‘cast’ the abilities that his character has available. This is based on keyboard input, and doesn’t include the number pad on large keyboards.</w:t>
+      </w:r>
+    </w:p>
+    <w:p>
+      <w:pPr>
+        <w:pStyle w:val="ListParagraph"/>
+        <w:numPr>
+          <w:ilvl w:val="0"/>
+          <w:numId w:val="5"/>
+        </w:numPr>
+      </w:pPr>
+      <w:r>
+        <w:rPr>
+          <w:b/>
+        </w:rPr>
+        <w:t>Input:</w:t>
+      </w:r>
+      <w:r>
+        <w:t xml:space="preserve"> 1</w:t>
+      </w:r>
+    </w:p>
+    <w:p>
+      <w:pPr>
+        <w:pStyle w:val="ListParagraph"/>
+        <w:numPr>
+          <w:ilvl w:val="1"/>
+          <w:numId w:val="5"/>
+        </w:numPr>
+      </w:pPr>
+      <w:r>
+        <w:t>Select the first ability on the Ability Display.</w:t>
+      </w:r>
+    </w:p>
+    <w:p>
+      <w:pPr>
+        <w:pStyle w:val="ListParagraph"/>
+        <w:numPr>
+          <w:ilvl w:val="0"/>
+          <w:numId w:val="5"/>
+        </w:numPr>
+      </w:pPr>
+      <w:r>
+        <w:rPr>
+          <w:b/>
+        </w:rPr>
+        <w:t>Input:</w:t>
+      </w:r>
+      <w:r>
+        <w:t xml:space="preserve"> 2</w:t>
+      </w:r>
+    </w:p>
+    <w:p>
+      <w:pPr>
+        <w:pStyle w:val="ListParagraph"/>
+        <w:numPr>
+          <w:ilvl w:val="1"/>
+          <w:numId w:val="5"/>
+        </w:numPr>
+      </w:pPr>
+      <w:r>
+        <w:t>Select the second</w:t>
+      </w:r>
+      <w:r>
+        <w:t xml:space="preserve"> ability on the Ability Display.</w:t>
+      </w:r>
+    </w:p>
+    <w:p>
+      <w:pPr>
+        <w:pStyle w:val="ListParagraph"/>
+        <w:numPr>
+          <w:ilvl w:val="0"/>
+          <w:numId w:val="5"/>
+        </w:numPr>
+      </w:pPr>
+      <w:r>
+        <w:rPr>
+          <w:b/>
+        </w:rPr>
+        <w:t>Input:</w:t>
+      </w:r>
+      <w:r>
+        <w:t xml:space="preserve"> 3</w:t>
+      </w:r>
+    </w:p>
+    <w:p>
+      <w:pPr>
+        <w:pStyle w:val="ListParagraph"/>
+        <w:numPr>
+          <w:ilvl w:val="1"/>
+          <w:numId w:val="5"/>
+        </w:numPr>
+      </w:pPr>
+      <w:r>
+        <w:t>Select the third</w:t>
+      </w:r>
+      <w:r>
+        <w:t xml:space="preserve"> ability on the Ability Display.</w:t>
+      </w:r>
+    </w:p>
+    <w:p>
+      <w:pPr>
+        <w:pStyle w:val="ListParagraph"/>
+        <w:numPr>
+          <w:ilvl w:val="0"/>
+          <w:numId w:val="5"/>
+        </w:numPr>
+      </w:pPr>
+      <w:r>
+        <w:rPr>
+          <w:b/>
+        </w:rPr>
+        <w:t>Input:</w:t>
+      </w:r>
+      <w:r>
+        <w:t xml:space="preserve"> 4</w:t>
+      </w:r>
+    </w:p>
+    <w:p>
+      <w:pPr>
+        <w:pStyle w:val="ListParagraph"/>
+        <w:numPr>
+          <w:ilvl w:val="1"/>
+          <w:numId w:val="5"/>
+        </w:numPr>
+      </w:pPr>
+      <w:r>
+        <w:t>Select the fourth</w:t>
+      </w:r>
+      <w:r>
+        <w:t xml:space="preserve"> ability on the Ability Display.</w:t>
+      </w:r>
+    </w:p>
+    <w:p>
+      <w:pPr>
+        <w:pStyle w:val="ListParagraph"/>
+        <w:numPr>
+          <w:ilvl w:val="0"/>
+          <w:numId w:val="5"/>
+        </w:numPr>
+      </w:pPr>
+      <w:r>
+        <w:rPr>
+          <w:b/>
+        </w:rPr>
+        <w:t>Input:</w:t>
+      </w:r>
+      <w:r>
+        <w:t xml:space="preserve"> 5</w:t>
+      </w:r>
+    </w:p>
+    <w:p>
+      <w:pPr>
+        <w:pStyle w:val="ListParagraph"/>
+        <w:numPr>
+          <w:ilvl w:val="1"/>
+          <w:numId w:val="5"/>
+        </w:numPr>
+      </w:pPr>
+      <w:r>
+        <w:t>Select the fifth</w:t>
+      </w:r>
+      <w:r>
+        <w:t xml:space="preserve"> ability on the Ability Display.</w:t>
+      </w:r>
+    </w:p>
+    <w:p>
+      <w:pPr>
+        <w:pStyle w:val="ListParagraph"/>
+        <w:numPr>
+          <w:ilvl w:val="0"/>
+          <w:numId w:val="5"/>
+        </w:numPr>
+      </w:pPr>
+      <w:r>
+        <w:rPr>
+          <w:b/>
+        </w:rPr>
+        <w:t>Input:</w:t>
+      </w:r>
+      <w:r>
+        <w:t xml:space="preserve"> 6</w:t>
+      </w:r>
+    </w:p>
+    <w:p>
+      <w:pPr>
+        <w:pStyle w:val="ListParagraph"/>
+        <w:numPr>
+          <w:ilvl w:val="1"/>
+          <w:numId w:val="5"/>
+        </w:numPr>
+      </w:pPr>
+      <w:r>
+        <w:t>Select the sixth</w:t>
+      </w:r>
+      <w:r>
+        <w:t xml:space="preserve"> ability on the Ability Display.</w:t>
+      </w:r>
+    </w:p>
+    <w:p>
+      <w:r>
+        <w:t>Once an ability is selected, it can be ‘cast’</w:t>
+      </w:r>
+      <w:r>
+        <w:t xml:space="preserve"> by clicking</w:t>
+      </w:r>
+      <w:r>
+        <w:t xml:space="preserve"> a target</w:t>
+      </w:r>
+      <w:r>
+        <w:t xml:space="preserve"> with the Left Mouse Button</w:t>
+      </w:r>
+      <w:r>
+        <w:t>. (See Deity Aspects)</w:t>
+      </w:r>
+    </w:p>
+    <w:p>
+      <w:r>
+        <w:rPr>
+          <w:b/>
+        </w:rPr>
+        <w:t>Event:</w:t>
+      </w:r>
+      <w:r>
+        <w:t xml:space="preserve"> Score Gathering</w:t>
+      </w:r>
+    </w:p>
+    <w:p>
+      <w:r>
+        <w:tab/>
+        <w:t>This event occurs when a Deity</w:t>
+      </w:r>
+      <w:r>
+        <w:t xml:space="preserve"> gains score. The score value is only used in the calculation of the Win Cond</w:t>
+      </w:r>
+      <w:r>
+        <w:t>ition (See Game Modes). A deity</w:t>
+      </w:r>
+      <w:r>
+        <w:t xml:space="preserve"> can gain score</w:t>
+      </w:r>
+      <w:r>
+        <w:t xml:space="preserve"> in the</w:t>
+      </w:r>
+      <w:r>
+        <w:t xml:space="preserve"> effective use of their Abilities. Every ability will have a slightly different score method and value.</w:t>
+      </w:r>
+      <w:r>
+        <w:t xml:space="preserve"> It will be designed around the premise of rewarding a Deity for skillful use of an ability.</w:t>
+      </w:r>
+    </w:p>
+    <w:p>
+      <w:pPr>
+        <w:pStyle w:val="Heading4"/>
+      </w:pPr>
+      <w:r>
+        <w:t>Deity Aspects</w:t>
+      </w:r>
+    </w:p>
+    <w:p>
+      <w:r>
+        <w:t xml:space="preserve">A deity Aspect is a bundle of three deity Abilities. </w:t>
+      </w:r>
+      <w:r>
+        <w:t>A deity</w:t>
+      </w:r>
+      <w:r>
+        <w:t xml:space="preserve"> A</w:t>
+      </w:r>
+      <w:r>
+        <w:t>bility is a special effect or attack that a vessel can activate or ‘cast’</w:t>
+      </w:r>
+      <w:r>
+        <w:t xml:space="preserve">. </w:t>
+      </w:r>
+      <w:r>
+        <w:t xml:space="preserve">In an aspect bundle, there will be a Quick Ability, a Common Ability, and a Grand Ability. The title for the ability reflects its effect value and cooldown. </w:t>
+      </w:r>
+      <w:r>
+        <w:t>Deity</w:t>
+      </w:r>
+      <w:r>
+        <w:t xml:space="preserve"> Abilit</w:t>
+      </w:r>
+      <w:r>
+        <w:t>ies can be one of three</w:t>
+      </w:r>
+      <w:r>
+        <w:t xml:space="preserve"> types:</w:t>
+      </w:r>
+    </w:p>
+    <w:p>
+      <w:r>
+        <w:rPr>
+          <w:b/>
+        </w:rPr>
+        <w:t>Type:</w:t>
+      </w:r>
+      <w:r>
+        <w:t xml:space="preserve"> Buff</w:t>
+      </w:r>
+    </w:p>
+    <w:p>
+      <w:pPr>
+        <w:ind w:firstLine="720"/>
+      </w:pPr>
+      <w:r>
+        <w:t>S</w:t>
+      </w:r>
+      <w:r>
+        <w:t>ee Buff / Debuff</w:t>
+      </w:r>
+      <w:r>
+        <w:t xml:space="preserve"> for definition, see Deity</w:t>
+      </w:r>
+      <w:r>
+        <w:t xml:space="preserve"> Index for examples.</w:t>
+      </w:r>
+    </w:p>
+    <w:p>
+      <w:r>
+        <w:rPr>
+          <w:b/>
+        </w:rPr>
+        <w:t>Type:</w:t>
+      </w:r>
+      <w:r>
+        <w:t xml:space="preserve"> Debuff</w:t>
+      </w:r>
+    </w:p>
+    <w:p>
+      <w:pPr>
+        <w:ind w:firstLine="720"/>
+      </w:pPr>
+      <w:r>
+        <w:lastRenderedPageBreak/>
+        <w:t>See Buff / Debuff for definition, see Deity Index for examples.</w:t>
+      </w:r>
+    </w:p>
+    <w:p>
+      <w:r>
+        <w:rPr>
+          <w:b/>
+        </w:rPr>
+        <w:t>Type:</w:t>
+      </w:r>
+      <w:r>
+        <w:t xml:space="preserve"> Summon</w:t>
+      </w:r>
+    </w:p>
+    <w:p>
+      <w:r>
+        <w:tab/>
+        <w:t>Summon type abilities create a new entity into the game map, these will be an Environment entity; they are limited to Gatekeeper</w:t>
+      </w:r>
+      <w:r>
+        <w:t>s or</w:t>
+      </w:r>
+      <w:r>
+        <w:t xml:space="preserve"> Static O</w:t>
+      </w:r>
+      <w:r>
+        <w:t>b</w:t>
+      </w:r>
+      <w:r>
+        <w:t>jects</w:t>
+      </w:r>
+      <w:r>
+        <w:t>. See Deity Index for e</w:t>
+      </w:r>
+      <w:r>
+        <w:t>x</w:t>
+      </w:r>
+      <w:r>
+        <w:t>amples.</w:t>
+      </w:r>
+    </w:p>
+    <w:p/>
+    <w:p>
+      <w:pPr>
+        <w:pStyle w:val="Heading3"/>
+      </w:pPr>
+      <w:bookmarkStart w:id="19" w:name="_Toc410202601"/>
+      <w:r>
+        <w:t>Soul</w:t>
+      </w:r>
+      <w:bookmarkEnd w:id="19"/>
+    </w:p>
+    <w:p/>
+    <w:p>
+      <w:r>
+        <w:t>A Soul</w:t>
+      </w:r>
+      <w:r>
+        <w:t xml:space="preserve"> is a user playable r</w:t>
+      </w:r>
+      <w:r>
+        <w:t>ole, and functions as a spectator</w:t>
+      </w:r>
+      <w:r>
+        <w:t xml:space="preserve"> to gameplay.</w:t>
+      </w:r>
+    </w:p>
+    <w:p>
+      <w:pPr>
+        <w:pStyle w:val="Heading4"/>
+      </w:pPr>
+      <w:r>
+        <w:t>Statistics</w:t>
+      </w:r>
+    </w:p>
+    <w:p>
+      <w:r>
+        <w:t>As a spectator role, a Soul has no statistics</w:t>
+      </w:r>
+      <w:r>
+        <w:t>.</w:t>
+      </w:r>
+    </w:p>
+    <w:p>
+      <w:pPr>
+        <w:pStyle w:val="Heading4"/>
+      </w:pPr>
+      <w:r>
+        <w:t>Interaction</w:t>
+      </w:r>
+    </w:p>
+    <w:p>
+      <w:r>
+        <w:t>This section defines the methods that a user can i</w:t>
+      </w:r>
+      <w:r>
+        <w:t>nteract with the game as a Soul</w:t>
+      </w:r>
+      <w:r>
+        <w:t>. T</w:t>
+      </w:r>
+      <w:r>
+        <w:t>his is tied closely to the Soul</w:t>
+      </w:r>
+      <w:r>
+        <w:t xml:space="preserve"> Interface.</w:t>
+      </w:r>
+    </w:p>
+    <w:p>
+      <w:r>
+        <w:rPr>
+          <w:b/>
+        </w:rPr>
+        <w:t>Input:</w:t>
+      </w:r>
+      <w:r>
+        <w:t xml:space="preserve"> Movement</w:t>
+      </w:r>
+    </w:p>
+    <w:p>
+      <w:pPr>
+        <w:ind w:firstLine="360"/>
+      </w:pPr>
+      <w:r>
+        <w:t>This allows the user to move the viewport of the screen. This is entirely keyboard input, and up to eight directions can be traversed with combination of the input keys.</w:t>
+      </w:r>
+    </w:p>
+    <w:p>
+      <w:pPr>
+        <w:pStyle w:val="ListParagraph"/>
+        <w:numPr>
+          <w:ilvl w:val="0"/>
+          <w:numId w:val="4"/>
+        </w:numPr>
+      </w:pPr>
+      <w:r>
+        <w:rPr>
+          <w:b/>
+        </w:rPr>
+        <w:t>Input:</w:t>
+      </w:r>
+      <w:r>
+        <w:t xml:space="preserve"> W</w:t>
+      </w:r>
+    </w:p>
+    <w:p>
+      <w:pPr>
+        <w:pStyle w:val="ListParagraph"/>
+        <w:numPr>
+          <w:ilvl w:val="1"/>
+          <w:numId w:val="4"/>
+        </w:numPr>
+      </w:pPr>
+      <w:r>
+        <w:t>Moves the viewport ‘Up’.</w:t>
+      </w:r>
+    </w:p>
+    <w:p>
+      <w:pPr>
+        <w:pStyle w:val="ListParagraph"/>
+        <w:numPr>
+          <w:ilvl w:val="0"/>
+          <w:numId w:val="4"/>
+        </w:numPr>
+      </w:pPr>
+      <w:r>
+        <w:rPr>
+          <w:b/>
+        </w:rPr>
+        <w:t>Input:</w:t>
+      </w:r>
+      <w:r>
+        <w:t xml:space="preserve"> A</w:t>
+      </w:r>
+    </w:p>
+    <w:p>
+      <w:pPr>
+        <w:pStyle w:val="ListParagraph"/>
+        <w:numPr>
+          <w:ilvl w:val="1"/>
+          <w:numId w:val="4"/>
+        </w:numPr>
+      </w:pPr>
+      <w:r>
+        <w:t>Moves the viewport ‘Left’.</w:t>
+      </w:r>
+    </w:p>
+    <w:p>
+      <w:pPr>
+        <w:pStyle w:val="ListParagraph"/>
+        <w:numPr>
+          <w:ilvl w:val="0"/>
+          <w:numId w:val="4"/>
+        </w:numPr>
+      </w:pPr>
+      <w:r>
+        <w:rPr>
+          <w:b/>
+        </w:rPr>
+        <w:t>Input:</w:t>
+      </w:r>
+      <w:r>
+        <w:t xml:space="preserve"> S</w:t>
+      </w:r>
+    </w:p>
+    <w:p>
+      <w:pPr>
+        <w:pStyle w:val="ListParagraph"/>
+        <w:numPr>
+          <w:ilvl w:val="1"/>
+          <w:numId w:val="4"/>
+        </w:numPr>
+      </w:pPr>
+      <w:r>
+        <w:t>Moves the viewport ‘Down’.</w:t>
+      </w:r>
+    </w:p>
+    <w:p>
+      <w:pPr>
+        <w:pStyle w:val="ListParagraph"/>
+        <w:numPr>
+          <w:ilvl w:val="0"/>
+          <w:numId w:val="4"/>
+        </w:numPr>
+      </w:pPr>
+      <w:r>
+        <w:rPr>
+          <w:b/>
+        </w:rPr>
+        <w:t>Input:</w:t>
+      </w:r>
+      <w:r>
+        <w:t xml:space="preserve"> D</w:t>
+      </w:r>
+    </w:p>
+    <w:p>
+      <w:pPr>
+        <w:pStyle w:val="ListParagraph"/>
+        <w:numPr>
+          <w:ilvl w:val="1"/>
+          <w:numId w:val="4"/>
+        </w:numPr>
+      </w:pPr>
+      <w:r>
+        <w:t>Moves the viewport ‘Right’.</w:t>
+      </w:r>
+    </w:p>
+    <w:p/>
+    <w:p>
+      <w:pPr>
+        <w:pStyle w:val="Heading2"/>
+      </w:pPr>
+      <w:bookmarkStart w:id="20" w:name="_Toc410202602"/>
+      <w:r>
+        <w:t>Environment</w:t>
+      </w:r>
+      <w:bookmarkEnd w:id="20"/>
+    </w:p>
+    <w:p>
+      <w:pPr>
+        <w:pStyle w:val="Heading3"/>
+      </w:pPr>
+      <w:r>
+        <w:t>Map</w:t>
+      </w:r>
+    </w:p>
+    <w:p/>
+    <w:p>
+      <w:r>
+        <w:t xml:space="preserve">The map refers to the defined </w:t>
+      </w:r>
+      <w:r>
+        <w:t xml:space="preserve">rectangular </w:t>
+      </w:r>
+      <w:r>
+        <w:t xml:space="preserve">gameplay area that users can interact within. The map will have a graphic baseline, and entities will be draw onto to the baseline. </w:t>
+      </w:r>
+      <w:r>
+        <w:t xml:space="preserve">The </w:t>
+      </w:r>
+      <w:r>
+        <w:lastRenderedPageBreak/>
+        <w:t xml:space="preserve">map is divided into small meter by meter sections referred to as tiles. </w:t>
+      </w:r>
+      <w:r>
+        <w:t>The Map w</w:t>
+      </w:r>
+      <w:r>
+        <w:t>ill have the following elements:</w:t>
+      </w:r>
+    </w:p>
+    <w:p>
+      <w:r>
+        <w:rPr>
+          <w:b/>
+        </w:rPr>
+        <w:t>Multiple Tiles:</w:t>
+      </w:r>
+      <w:r>
+        <w:t xml:space="preserve"> Vessel Spawn</w:t>
+      </w:r>
+    </w:p>
+    <w:p>
+      <w:r>
+        <w:tab/>
+        <w:t>Vessel spawn tiles define a place where the vessel character graphic will start at in the beginning of a Round.</w:t>
+      </w:r>
+      <w:r>
+        <w:t xml:space="preserve"> For example, in the Free-for-All mode, there will be four spawn tiles, and they will be in the four corners of the map.</w:t>
+      </w:r>
+      <w:r>
+        <w:t xml:space="preserve"> (See Vessel)</w:t>
+      </w:r>
+    </w:p>
+    <w:p>
+      <w:r>
+        <w:rPr>
+          <w:b/>
+        </w:rPr>
+        <w:t>Multiple Tiles:</w:t>
+      </w:r>
+      <w:r>
+        <w:t xml:space="preserve"> Static Objects</w:t>
+      </w:r>
+    </w:p>
+    <w:p>
+      <w:r>
+        <w:tab/>
+        <w:t>Static Objects are entities that interact will Vessels and Gatekeepers when they come into contact with them. Objects can be hazardous and cause damage, cause a positive effect, or be a Static Obstacle which blocks movement and projectiles.</w:t>
+      </w:r>
+    </w:p>
+    <w:p>
+      <w:r>
+        <w:rPr>
+          <w:b/>
+        </w:rPr>
+        <w:t>Multiple Tiles:</w:t>
+      </w:r>
+      <w:r>
+        <w:t xml:space="preserve"> Gatekeeper Spawn</w:t>
+      </w:r>
+    </w:p>
+    <w:p>
+      <w:r>
+        <w:tab/>
+        <w:t>Gatekeeper spawn tiles define a place where gatekeeper characters can be created. For example, in the Free-for-All mode, most tiles will allow the Lost to spawn, there will be twelve tiles that allow Guardians to spawn, and one tile in the center will allow an Arbiter to spawn.</w:t>
+      </w:r>
+      <w:r>
+        <w:t xml:space="preserve"> (See Gatekeeper)</w:t>
+      </w:r>
+    </w:p>
+    <w:p/>
+    <w:p>
+      <w:pPr>
+        <w:pStyle w:val="Heading3"/>
+      </w:pPr>
+      <w:r>
+        <w:t>Gatekeeper</w:t>
+      </w:r>
+    </w:p>
+    <w:p/>
+    <w:p>
+      <w:r>
+        <w:t>Gatekeepers are AI controlled entities that interact with the other entities on the game map.</w:t>
+      </w:r>
+      <w:r>
+        <w:t xml:space="preserve"> They function similarly with Vessels, but are not controlled by any user.</w:t>
+      </w:r>
+      <w:r>
+        <w:t xml:space="preserve"> Gatekeepers are divided into three types:</w:t>
+      </w:r>
+    </w:p>
+    <w:p>
+      <w:r>
+        <w:rPr>
+          <w:b/>
+        </w:rPr>
+        <w:t>Type:</w:t>
+      </w:r>
+      <w:r>
+        <w:t xml:space="preserve"> The Lost</w:t>
+      </w:r>
+    </w:p>
+    <w:p>
+      <w:r>
+        <w:tab/>
+        <w:t>The Lost function as a minion class, where they are easily killed and whose power lies in numbers.</w:t>
+      </w:r>
+      <w:r>
+        <w:t xml:space="preserve"> They can move the same way a Vessel does, and they have a Weapon.</w:t>
+      </w:r>
+      <w:r>
+        <w:t xml:space="preserve"> There are multiple Archetypes within the </w:t>
+      </w:r>
+      <w:proofErr w:type="gramStart"/>
+      <w:r>
+        <w:t>Lost</w:t>
+      </w:r>
+      <w:proofErr w:type="gramEnd"/>
+      <w:r>
+        <w:t xml:space="preserve"> class. (See Gatekeeper Index)</w:t>
+      </w:r>
+    </w:p>
+    <w:p>
+      <w:r>
+        <w:rPr>
+          <w:b/>
+        </w:rPr>
+        <w:t>Type:</w:t>
+      </w:r>
+      <w:r>
+        <w:t xml:space="preserve"> Guardian</w:t>
+      </w:r>
+    </w:p>
+    <w:p>
+      <w:r>
+        <w:tab/>
+        <w:t xml:space="preserve">Guardians function as a mini-boss class, where they are not designed to be difficult to kill, but take significantly more than the Lost. </w:t>
+      </w:r>
+      <w:r>
+        <w:t>They can move the same way a Vessel does, and they have a Weapon.</w:t>
+      </w:r>
+      <w:r>
+        <w:t xml:space="preserve"> </w:t>
+      </w:r>
+      <w:r>
+        <w:t>There are multiple Archetypes within the Guardian class. (See Gatekeeper Index)</w:t>
+      </w:r>
+    </w:p>
+    <w:p>
+      <w:r>
+        <w:rPr>
+          <w:b/>
+        </w:rPr>
+        <w:t>Type:</w:t>
+      </w:r>
+      <w:r>
+        <w:t xml:space="preserve"> Arbiter</w:t>
+      </w:r>
+    </w:p>
+    <w:p>
+      <w:r>
+        <w:lastRenderedPageBreak/>
+        <w:tab/>
+        <w:t>The Arbiter is the strongest member of the Gatekeeper faction, he is designed to be difficult to kill. There is only one Arbiter. The Arbiter can move the same way a Vessel does, has a Weapon, and also has two Abilities. (See Gatekeeper Index)</w:t>
+      </w:r>
+    </w:p>
+    <w:p>
+      <w:pPr>
+        <w:pStyle w:val="Heading4"/>
+      </w:pPr>
+      <w:r>
+        <w:t>Statistics</w:t>
+      </w:r>
+    </w:p>
+    <w:p>
+      <w:r>
+        <w:t>All members of the Gatekeeper faction share these traits, except the Arbiter, who has two Abilities in addition to the following traits:</w:t>
+      </w:r>
+    </w:p>
+    <w:p>
+      <w:r>
+        <w:rPr>
+          <w:b/>
+        </w:rPr>
+        <w:t>Number:</w:t>
+      </w:r>
+      <w:r>
+        <w:t xml:space="preserve"> Current Heath</w:t>
+      </w:r>
+    </w:p>
+    <w:p>
+      <w:r>
+        <w:tab/>
+        <w:t>Current Health will be used to reflect when ‘damage’ has been dealt to a</w:t>
+      </w:r>
+      <w:r>
+        <w:t xml:space="preserve"> Gatekeeper, and will determine when a Gatekeeper is destroyed.</w:t>
+      </w:r>
+      <w:r>
+        <w:t xml:space="preserve"> When Health is being modified, assume it refers to Current Health unless otherwise specified.</w:t>
+      </w:r>
+    </w:p>
+    <w:p>
+      <w:r>
+        <w:rPr>
+          <w:b/>
+        </w:rPr>
+        <w:t>Number:</w:t>
+      </w:r>
+      <w:r>
+        <w:t xml:space="preserve"> Total Health</w:t>
+      </w:r>
+    </w:p>
+    <w:p>
+      <w:r>
+        <w:tab/>
+        <w:t xml:space="preserve">This refers to the total health that a </w:t>
+      </w:r>
+      <w:r>
+        <w:t>Gatekeeper could have</w:t>
+      </w:r>
+      <w:r>
+        <w:t>.</w:t>
+      </w:r>
+    </w:p>
+    <w:p>
+      <w:r>
+        <w:rPr>
+          <w:b/>
+        </w:rPr>
+        <w:t>Number:</w:t>
+      </w:r>
+      <w:r>
+        <w:t xml:space="preserve"> Travel Speed</w:t>
+      </w:r>
+    </w:p>
+    <w:p>
+      <w:r>
+        <w:tab/>
+        <w:t>This represent</w:t>
+      </w:r>
+      <w:r>
+        <w:t>s the movement speed of a Gatekeeper</w:t>
+      </w:r>
+      <w:r>
+        <w:t xml:space="preserve"> across the map, in meters per second.</w:t>
+      </w:r>
+    </w:p>
+    <w:p>
+      <w:r>
+        <w:rPr>
+          <w:b/>
+        </w:rPr>
+        <w:t>Pointer:</w:t>
+      </w:r>
+      <w:r>
+        <w:t xml:space="preserve"> Weapon</w:t>
+      </w:r>
+    </w:p>
+    <w:p>
+      <w:r>
+        <w:tab/>
+      </w:r>
+      <w:r>
+        <w:t>Every Gatekeeper</w:t>
+      </w:r>
+      <w:r>
+        <w:t xml:space="preserve"> has a Weapon, which allows them to create a specific Projectile. (See Weapon)</w:t>
+      </w:r>
+    </w:p>
+    <w:p>
+      <w:pPr>
+        <w:pStyle w:val="Heading4"/>
+      </w:pPr>
+      <w:r>
+        <w:t>Interaction</w:t>
+      </w:r>
+    </w:p>
+    <w:p>
+      <w:r>
+        <w:t>Gatekeepers can only interact with the user by proxy of a Vessel or Deity.</w:t>
+      </w:r>
+    </w:p>
+    <w:p>
+      <w:pPr>
+        <w:pStyle w:val="Heading4"/>
+      </w:pPr>
+      <w:r>
+        <w:t>Arbiter Abilities</w:t>
+      </w:r>
+    </w:p>
+    <w:p>
+      <w:r>
+        <w:t>A</w:t>
+      </w:r>
+      <w:r>
+        <w:t>n</w:t>
+      </w:r>
+      <w:r>
+        <w:t xml:space="preserve"> </w:t>
+      </w:r>
+      <w:r>
+        <w:t>arbiter</w:t>
+      </w:r>
+      <w:r>
+        <w:t xml:space="preserve"> ability is a specia</w:t>
+      </w:r>
+      <w:r>
+        <w:t>l effect or attack that the arbiter</w:t>
+      </w:r>
+      <w:r>
+        <w:t xml:space="preserve"> can activate or ‘cast’</w:t>
+      </w:r>
+      <w:r>
+        <w:t>, that is external from his</w:t>
+      </w:r>
+      <w:r>
+        <w:t xml:space="preserve"> Weapon.</w:t>
+      </w:r>
+      <w:r>
+        <w:t xml:space="preserve"> The Arbiter abilities are predefined, and are both special projectiles. (See Gatekeeper Index)</w:t>
+      </w:r>
+    </w:p>
+    <w:p/>
+    <w:p>
+      <w:pPr>
+        <w:pStyle w:val="Heading1"/>
+      </w:pPr>
+      <w:r>
+        <w:t>Content</w:t>
+      </w:r>
+    </w:p>
+    <w:p>
+      <w:pPr>
+        <w:pStyle w:val="Heading2"/>
+      </w:pPr>
+      <w:r>
+        <w:t>Player</w:t>
+      </w:r>
+    </w:p>
+    <w:p/>
+    <w:p>
+      <w:r>
+        <w:t>This section defines all the designed player elements.</w:t>
+      </w:r>
+    </w:p>
+    <w:p/>
+    <w:p>
+      <w:pPr>
+        <w:pStyle w:val="Heading3"/>
+      </w:pPr>
+      <w:r>
+        <w:t>Vessel Index</w:t>
+      </w:r>
+    </w:p>
+    <w:p/>
+    <w:p>
+      <w:bookmarkStart w:id="21" w:name="_GoBack"/>
+      <w:bookmarkEnd w:id="21"/>
     </w:p>
     <w:sectPr>
       <w:pgSz w:w="12240" w:h="15840"/>
@@ -9866,7 +11313,7 @@
 
 <file path=customXml/item1.xml><?xml version="1.0" encoding="utf-8"?>
 <CoverPageProperties xmlns="http://schemas.microsoft.com/office/2006/coverPageProps">
-  <PublishDate>2015-01-26T00:00:00</PublishDate>
+  <PublishDate>2015-01-28T00:00:00</PublishDate>
   <Abstract/>
   <CompanyAddress/>
   <CompanyPhone/>
@@ -9888,7 +11335,7 @@
 </file>
 
 <file path=customXml/itemProps2.xml><?xml version="1.0" encoding="utf-8"?>
-<ds:datastoreItem xmlns:ds="http://schemas.openxmlformats.org/officeDocument/2006/customXml" ds:itemID="{F198B010-98FC-45EF-9F10-369316E6D3CD}">
+<ds:datastoreItem xmlns:ds="http://schemas.openxmlformats.org/officeDocument/2006/customXml" ds:itemID="{EED28151-9983-46FE-A02B-1DABE6A7785F}">
   <ds:schemaRefs>
     <ds:schemaRef ds:uri="http://schemas.openxmlformats.org/officeDocument/2006/bibliography"/>
   </ds:schemaRefs>

</xml_diff>

<commit_message>
Completed up to Vessel abilities
</commit_message>
<xml_diff>
--- a/Design/GameDesign/Project_Fog.docx
+++ b/Design/GameDesign/Project_Fog.docx
@@ -9414,6 +9414,1286 @@
       </w:pPr>
       <w:r>
         <w:t>Classes</w:t>
+      </w:r>
+    </w:p>
+    <w:p>
+      <w:r>
+        <w:t>This section will explain the intent behind the currently designed classes, and have a table of their statistics.</w:t>
+      </w:r>
+    </w:p>
+    <w:p>
+      <w:r>
+        <w:rPr>
+          <w:b/>
+        </w:rPr>
+        <w:t>Class:</w:t>
+      </w:r>
+      <w:r>
+        <w:t xml:space="preserve"> Warrior</w:t>
+      </w:r>
+    </w:p>
+    <w:p>
+      <w:r>
+        <w:tab/>
+        <w:t>The warrior clas</w:t>
+      </w:r>
+      <w:r>
+        <w:t xml:space="preserve">s is a </w:t>
+      </w:r>
+      <w:r>
+        <w:t>close range Vessel, with a large amount of health. The warrior will be slower, but it can afford the damage it will likely take as it moves into closer range. In other designs, this could be referred to as a ‘tank’ class.</w:t>
+      </w:r>
+    </w:p>
+    <w:p>
+      <w:r>
+        <w:rPr>
+          <w:b/>
+        </w:rPr>
+        <w:t>Class:</w:t>
+      </w:r>
+      <w:r>
+        <w:t xml:space="preserve"> Shaman</w:t>
+      </w:r>
+    </w:p>
+    <w:p>
+      <w:r>
+        <w:tab/>
+        <w:t>The shaman is a medium range, high damage class. It has a lower amount of health, so a shaman has to be careful, and hit its attacks precisely. In other designs, this could be referred to as a ‘glass cannon’ class.</w:t>
+      </w:r>
+    </w:p>
+    <w:p>
+      <w:r>
+        <w:rPr>
+          <w:b/>
+        </w:rPr>
+        <w:t>Class:</w:t>
+      </w:r>
+      <w:r>
+        <w:t xml:space="preserve"> Hunter</w:t>
+      </w:r>
+    </w:p>
+    <w:p>
+      <w:r>
+        <w:tab/>
+        <w:t>The hunter class is a long range class</w:t>
+      </w:r>
+      <w:r>
+        <w:t xml:space="preserve"> that has a lower amount of damage, but should be able to easily hit targets. The hunter has an average amount of health, and so is less fragile than the shaman.</w:t>
+      </w:r>
+    </w:p>
+    <w:p>
+      <w:r>
+        <w:rPr>
+          <w:b/>
+        </w:rPr>
+        <w:t>Class:</w:t>
+      </w:r>
+      <w:r>
+        <w:t xml:space="preserve"> Scout</w:t>
+      </w:r>
+    </w:p>
+    <w:p>
+      <w:r>
+        <w:tab/>
+        <w:t>The scout is a very quick, very close range Vessel, with a low weapon cooldown. The scout will need to get very close to its enemy, and so tactical kiting with be crucial.</w:t>
+      </w:r>
+    </w:p>
+    <w:p>
+      <w:r>
+        <w:rPr>
+          <w:b/>
+        </w:rPr>
+        <w:t>Chart of Base Vessel</w:t>
+      </w:r>
+      <w:r>
+        <w:rPr>
+          <w:b/>
+        </w:rPr>
+        <w:t xml:space="preserve"> Character</w:t>
+      </w:r>
+      <w:r>
+        <w:rPr>
+          <w:b/>
+        </w:rPr>
+        <w:t xml:space="preserve"> Statistics:</w:t>
+      </w:r>
+    </w:p>
+    <w:tbl>
+      <w:tblPr>
+        <w:tblStyle w:val="GridTable5Dark-Accent1"/>
+        <w:tblW w:w="0" w:type="auto"/>
+        <w:tblLook w:val="04A0" w:firstRow="1" w:lastRow="0" w:firstColumn="1" w:lastColumn="0" w:noHBand="0" w:noVBand="1"/>
+      </w:tblPr>
+      <w:tblGrid>
+        <w:gridCol w:w="1870"/>
+        <w:gridCol w:w="1870"/>
+        <w:gridCol w:w="1870"/>
+        <w:gridCol w:w="1870"/>
+        <w:gridCol w:w="1870"/>
+      </w:tblGrid>
+      <w:tr>
+        <w:trPr>
+          <w:cnfStyle w:val="100000000000" w:firstRow="1" w:lastRow="0" w:firstColumn="0" w:lastColumn="0" w:oddVBand="0" w:evenVBand="0" w:oddHBand="0" w:evenHBand="0" w:firstRowFirstColumn="0" w:firstRowLastColumn="0" w:lastRowFirstColumn="0" w:lastRowLastColumn="0"/>
+        </w:trPr>
+        <w:tc>
+          <w:tcPr>
+            <w:cnfStyle w:val="001000000000" w:firstRow="0" w:lastRow="0" w:firstColumn="1" w:lastColumn="0" w:oddVBand="0" w:evenVBand="0" w:oddHBand="0" w:evenHBand="0" w:firstRowFirstColumn="0" w:firstRowLastColumn="0" w:lastRowFirstColumn="0" w:lastRowLastColumn="0"/>
+            <w:tcW w:w="1870" w:type="dxa"/>
+          </w:tcPr>
+          <w:p>
+            <w:r>
+              <w:t>Class</w:t>
+            </w:r>
+          </w:p>
+        </w:tc>
+        <w:tc>
+          <w:tcPr>
+            <w:tcW w:w="1870" w:type="dxa"/>
+          </w:tcPr>
+          <w:p>
+            <w:pPr>
+              <w:cnfStyle w:val="100000000000" w:firstRow="1" w:lastRow="0" w:firstColumn="0" w:lastColumn="0" w:oddVBand="0" w:evenVBand="0" w:oddHBand="0" w:evenHBand="0" w:firstRowFirstColumn="0" w:firstRowLastColumn="0" w:lastRowFirstColumn="0" w:lastRowLastColumn="0"/>
+            </w:pPr>
+            <w:r>
+              <w:t>Total Health</w:t>
+            </w:r>
+          </w:p>
+        </w:tc>
+        <w:tc>
+          <w:tcPr>
+            <w:tcW w:w="1870" w:type="dxa"/>
+          </w:tcPr>
+          <w:p>
+            <w:pPr>
+              <w:cnfStyle w:val="100000000000" w:firstRow="1" w:lastRow="0" w:firstColumn="0" w:lastColumn="0" w:oddVBand="0" w:evenVBand="0" w:oddHBand="0" w:evenHBand="0" w:firstRowFirstColumn="0" w:firstRowLastColumn="0" w:lastRowFirstColumn="0" w:lastRowLastColumn="0"/>
+            </w:pPr>
+            <w:r>
+              <w:t>Travel Speed</w:t>
+            </w:r>
+          </w:p>
+        </w:tc>
+        <w:tc>
+          <w:tcPr>
+            <w:tcW w:w="1870" w:type="dxa"/>
+          </w:tcPr>
+          <w:p>
+            <w:pPr>
+              <w:cnfStyle w:val="100000000000" w:firstRow="1" w:lastRow="0" w:firstColumn="0" w:lastColumn="0" w:oddVBand="0" w:evenVBand="0" w:oddHBand="0" w:evenHBand="0" w:firstRowFirstColumn="0" w:firstRowLastColumn="0" w:lastRowFirstColumn="0" w:lastRowLastColumn="0"/>
+            </w:pPr>
+            <w:r>
+              <w:t>Weapon</w:t>
+            </w:r>
+          </w:p>
+        </w:tc>
+        <w:tc>
+          <w:tcPr>
+            <w:tcW w:w="1870" w:type="dxa"/>
+          </w:tcPr>
+          <w:p>
+            <w:pPr>
+              <w:cnfStyle w:val="100000000000" w:firstRow="1" w:lastRow="0" w:firstColumn="0" w:lastColumn="0" w:oddVBand="0" w:evenVBand="0" w:oddHBand="0" w:evenHBand="0" w:firstRowFirstColumn="0" w:firstRowLastColumn="0" w:lastRowFirstColumn="0" w:lastRowLastColumn="0"/>
+            </w:pPr>
+            <w:r>
+              <w:t>Weapon Cooldown</w:t>
+            </w:r>
+          </w:p>
+        </w:tc>
+      </w:tr>
+      <w:tr>
+        <w:trPr>
+          <w:cnfStyle w:val="000000100000" w:firstRow="0" w:lastRow="0" w:firstColumn="0" w:lastColumn="0" w:oddVBand="0" w:evenVBand="0" w:oddHBand="1" w:evenHBand="0" w:firstRowFirstColumn="0" w:firstRowLastColumn="0" w:lastRowFirstColumn="0" w:lastRowLastColumn="0"/>
+        </w:trPr>
+        <w:tc>
+          <w:tcPr>
+            <w:cnfStyle w:val="001000000000" w:firstRow="0" w:lastRow="0" w:firstColumn="1" w:lastColumn="0" w:oddVBand="0" w:evenVBand="0" w:oddHBand="0" w:evenHBand="0" w:firstRowFirstColumn="0" w:firstRowLastColumn="0" w:lastRowFirstColumn="0" w:lastRowLastColumn="0"/>
+            <w:tcW w:w="1870" w:type="dxa"/>
+          </w:tcPr>
+          <w:p>
+            <w:r>
+              <w:t>Warrior</w:t>
+            </w:r>
+          </w:p>
+        </w:tc>
+        <w:tc>
+          <w:tcPr>
+            <w:tcW w:w="1870" w:type="dxa"/>
+          </w:tcPr>
+          <w:p>
+            <w:pPr>
+              <w:cnfStyle w:val="000000100000" w:firstRow="0" w:lastRow="0" w:firstColumn="0" w:lastColumn="0" w:oddVBand="0" w:evenVBand="0" w:oddHBand="1" w:evenHBand="0" w:firstRowFirstColumn="0" w:firstRowLastColumn="0" w:lastRowFirstColumn="0" w:lastRowLastColumn="0"/>
+            </w:pPr>
+            <w:r>
+              <w:t>150</w:t>
+            </w:r>
+          </w:p>
+        </w:tc>
+        <w:tc>
+          <w:tcPr>
+            <w:tcW w:w="1870" w:type="dxa"/>
+          </w:tcPr>
+          <w:p>
+            <w:pPr>
+              <w:cnfStyle w:val="000000100000" w:firstRow="0" w:lastRow="0" w:firstColumn="0" w:lastColumn="0" w:oddVBand="0" w:evenVBand="0" w:oddHBand="1" w:evenHBand="0" w:firstRowFirstColumn="0" w:firstRowLastColumn="0" w:lastRowFirstColumn="0" w:lastRowLastColumn="0"/>
+            </w:pPr>
+            <w:r>
+              <w:t>5</w:t>
+            </w:r>
+          </w:p>
+        </w:tc>
+        <w:tc>
+          <w:tcPr>
+            <w:tcW w:w="1870" w:type="dxa"/>
+          </w:tcPr>
+          <w:p>
+            <w:pPr>
+              <w:cnfStyle w:val="000000100000" w:firstRow="0" w:lastRow="0" w:firstColumn="0" w:lastColumn="0" w:oddVBand="0" w:evenVBand="0" w:oddHBand="1" w:evenHBand="0" w:firstRowFirstColumn="0" w:firstRowLastColumn="0" w:lastRowFirstColumn="0" w:lastRowLastColumn="0"/>
+            </w:pPr>
+            <w:r>
+              <w:t>Spear</w:t>
+            </w:r>
+          </w:p>
+        </w:tc>
+        <w:tc>
+          <w:tcPr>
+            <w:tcW w:w="1870" w:type="dxa"/>
+          </w:tcPr>
+          <w:p>
+            <w:pPr>
+              <w:cnfStyle w:val="000000100000" w:firstRow="0" w:lastRow="0" w:firstColumn="0" w:lastColumn="0" w:oddVBand="0" w:evenVBand="0" w:oddHBand="1" w:evenHBand="0" w:firstRowFirstColumn="0" w:firstRowLastColumn="0" w:lastRowFirstColumn="0" w:lastRowLastColumn="0"/>
+            </w:pPr>
+            <w:r>
+              <w:t>0.75</w:t>
+            </w:r>
+          </w:p>
+        </w:tc>
+      </w:tr>
+      <w:tr>
+        <w:tc>
+          <w:tcPr>
+            <w:cnfStyle w:val="001000000000" w:firstRow="0" w:lastRow="0" w:firstColumn="1" w:lastColumn="0" w:oddVBand="0" w:evenVBand="0" w:oddHBand="0" w:evenHBand="0" w:firstRowFirstColumn="0" w:firstRowLastColumn="0" w:lastRowFirstColumn="0" w:lastRowLastColumn="0"/>
+            <w:tcW w:w="1870" w:type="dxa"/>
+          </w:tcPr>
+          <w:p>
+            <w:r>
+              <w:t>Shaman</w:t>
+            </w:r>
+          </w:p>
+        </w:tc>
+        <w:tc>
+          <w:tcPr>
+            <w:tcW w:w="1870" w:type="dxa"/>
+          </w:tcPr>
+          <w:p>
+            <w:pPr>
+              <w:cnfStyle w:val="000000000000" w:firstRow="0" w:lastRow="0" w:firstColumn="0" w:lastColumn="0" w:oddVBand="0" w:evenVBand="0" w:oddHBand="0" w:evenHBand="0" w:firstRowFirstColumn="0" w:firstRowLastColumn="0" w:lastRowFirstColumn="0" w:lastRowLastColumn="0"/>
+            </w:pPr>
+            <w:r>
+              <w:t>75</w:t>
+            </w:r>
+          </w:p>
+        </w:tc>
+        <w:tc>
+          <w:tcPr>
+            <w:tcW w:w="1870" w:type="dxa"/>
+          </w:tcPr>
+          <w:p>
+            <w:pPr>
+              <w:cnfStyle w:val="000000000000" w:firstRow="0" w:lastRow="0" w:firstColumn="0" w:lastColumn="0" w:oddVBand="0" w:evenVBand="0" w:oddHBand="0" w:evenHBand="0" w:firstRowFirstColumn="0" w:firstRowLastColumn="0" w:lastRowFirstColumn="0" w:lastRowLastColumn="0"/>
+            </w:pPr>
+            <w:r>
+              <w:t>6</w:t>
+            </w:r>
+          </w:p>
+        </w:tc>
+        <w:tc>
+          <w:tcPr>
+            <w:tcW w:w="1870" w:type="dxa"/>
+          </w:tcPr>
+          <w:p>
+            <w:pPr>
+              <w:cnfStyle w:val="000000000000" w:firstRow="0" w:lastRow="0" w:firstColumn="0" w:lastColumn="0" w:oddVBand="0" w:evenVBand="0" w:oddHBand="0" w:evenHBand="0" w:firstRowFirstColumn="0" w:firstRowLastColumn="0" w:lastRowFirstColumn="0" w:lastRowLastColumn="0"/>
+            </w:pPr>
+            <w:r>
+              <w:t>Fireball</w:t>
+            </w:r>
+          </w:p>
+        </w:tc>
+        <w:tc>
+          <w:tcPr>
+            <w:tcW w:w="1870" w:type="dxa"/>
+          </w:tcPr>
+          <w:p>
+            <w:pPr>
+              <w:cnfStyle w:val="000000000000" w:firstRow="0" w:lastRow="0" w:firstColumn="0" w:lastColumn="0" w:oddVBand="0" w:evenVBand="0" w:oddHBand="0" w:evenHBand="0" w:firstRowFirstColumn="0" w:firstRowLastColumn="0" w:lastRowFirstColumn="0" w:lastRowLastColumn="0"/>
+            </w:pPr>
+            <w:r>
+              <w:t>1.25</w:t>
+            </w:r>
+          </w:p>
+        </w:tc>
+      </w:tr>
+      <w:tr>
+        <w:trPr>
+          <w:cnfStyle w:val="000000100000" w:firstRow="0" w:lastRow="0" w:firstColumn="0" w:lastColumn="0" w:oddVBand="0" w:evenVBand="0" w:oddHBand="1" w:evenHBand="0" w:firstRowFirstColumn="0" w:firstRowLastColumn="0" w:lastRowFirstColumn="0" w:lastRowLastColumn="0"/>
+        </w:trPr>
+        <w:tc>
+          <w:tcPr>
+            <w:cnfStyle w:val="001000000000" w:firstRow="0" w:lastRow="0" w:firstColumn="1" w:lastColumn="0" w:oddVBand="0" w:evenVBand="0" w:oddHBand="0" w:evenHBand="0" w:firstRowFirstColumn="0" w:firstRowLastColumn="0" w:lastRowFirstColumn="0" w:lastRowLastColumn="0"/>
+            <w:tcW w:w="1870" w:type="dxa"/>
+          </w:tcPr>
+          <w:p>
+            <w:r>
+              <w:t>Hunter</w:t>
+            </w:r>
+          </w:p>
+        </w:tc>
+        <w:tc>
+          <w:tcPr>
+            <w:tcW w:w="1870" w:type="dxa"/>
+          </w:tcPr>
+          <w:p>
+            <w:pPr>
+              <w:cnfStyle w:val="000000100000" w:firstRow="0" w:lastRow="0" w:firstColumn="0" w:lastColumn="0" w:oddVBand="0" w:evenVBand="0" w:oddHBand="1" w:evenHBand="0" w:firstRowFirstColumn="0" w:firstRowLastColumn="0" w:lastRowFirstColumn="0" w:lastRowLastColumn="0"/>
+            </w:pPr>
+            <w:r>
+              <w:t>100</w:t>
+            </w:r>
+          </w:p>
+        </w:tc>
+        <w:tc>
+          <w:tcPr>
+            <w:tcW w:w="1870" w:type="dxa"/>
+          </w:tcPr>
+          <w:p>
+            <w:pPr>
+              <w:cnfStyle w:val="000000100000" w:firstRow="0" w:lastRow="0" w:firstColumn="0" w:lastColumn="0" w:oddVBand="0" w:evenVBand="0" w:oddHBand="1" w:evenHBand="0" w:firstRowFirstColumn="0" w:firstRowLastColumn="0" w:lastRowFirstColumn="0" w:lastRowLastColumn="0"/>
+            </w:pPr>
+            <w:r>
+              <w:t>6</w:t>
+            </w:r>
+          </w:p>
+        </w:tc>
+        <w:tc>
+          <w:tcPr>
+            <w:tcW w:w="1870" w:type="dxa"/>
+          </w:tcPr>
+          <w:p>
+            <w:pPr>
+              <w:cnfStyle w:val="000000100000" w:firstRow="0" w:lastRow="0" w:firstColumn="0" w:lastColumn="0" w:oddVBand="0" w:evenVBand="0" w:oddHBand="1" w:evenHBand="0" w:firstRowFirstColumn="0" w:firstRowLastColumn="0" w:lastRowFirstColumn="0" w:lastRowLastColumn="0"/>
+            </w:pPr>
+            <w:r>
+              <w:t>Javelin</w:t>
+            </w:r>
+          </w:p>
+        </w:tc>
+        <w:tc>
+          <w:tcPr>
+            <w:tcW w:w="1870" w:type="dxa"/>
+          </w:tcPr>
+          <w:p>
+            <w:pPr>
+              <w:cnfStyle w:val="000000100000" w:firstRow="0" w:lastRow="0" w:firstColumn="0" w:lastColumn="0" w:oddVBand="0" w:evenVBand="0" w:oddHBand="1" w:evenHBand="0" w:firstRowFirstColumn="0" w:firstRowLastColumn="0" w:lastRowFirstColumn="0" w:lastRowLastColumn="0"/>
+            </w:pPr>
+            <w:r>
+              <w:t>0.75</w:t>
+            </w:r>
+          </w:p>
+        </w:tc>
+      </w:tr>
+      <w:tr>
+        <w:tc>
+          <w:tcPr>
+            <w:cnfStyle w:val="001000000000" w:firstRow="0" w:lastRow="0" w:firstColumn="1" w:lastColumn="0" w:oddVBand="0" w:evenVBand="0" w:oddHBand="0" w:evenHBand="0" w:firstRowFirstColumn="0" w:firstRowLastColumn="0" w:lastRowFirstColumn="0" w:lastRowLastColumn="0"/>
+            <w:tcW w:w="1870" w:type="dxa"/>
+          </w:tcPr>
+          <w:p>
+            <w:r>
+              <w:t>Scout</w:t>
+            </w:r>
+          </w:p>
+        </w:tc>
+        <w:tc>
+          <w:tcPr>
+            <w:tcW w:w="1870" w:type="dxa"/>
+          </w:tcPr>
+          <w:p>
+            <w:pPr>
+              <w:cnfStyle w:val="000000000000" w:firstRow="0" w:lastRow="0" w:firstColumn="0" w:lastColumn="0" w:oddVBand="0" w:evenVBand="0" w:oddHBand="0" w:evenHBand="0" w:firstRowFirstColumn="0" w:firstRowLastColumn="0" w:lastRowFirstColumn="0" w:lastRowLastColumn="0"/>
+            </w:pPr>
+            <w:r>
+              <w:t>125</w:t>
+            </w:r>
+          </w:p>
+        </w:tc>
+        <w:tc>
+          <w:tcPr>
+            <w:tcW w:w="1870" w:type="dxa"/>
+          </w:tcPr>
+          <w:p>
+            <w:pPr>
+              <w:cnfStyle w:val="000000000000" w:firstRow="0" w:lastRow="0" w:firstColumn="0" w:lastColumn="0" w:oddVBand="0" w:evenVBand="0" w:oddHBand="0" w:evenHBand="0" w:firstRowFirstColumn="0" w:firstRowLastColumn="0" w:lastRowFirstColumn="0" w:lastRowLastColumn="0"/>
+            </w:pPr>
+            <w:r>
+              <w:t>7</w:t>
+            </w:r>
+          </w:p>
+        </w:tc>
+        <w:tc>
+          <w:tcPr>
+            <w:tcW w:w="1870" w:type="dxa"/>
+          </w:tcPr>
+          <w:p>
+            <w:pPr>
+              <w:cnfStyle w:val="000000000000" w:firstRow="0" w:lastRow="0" w:firstColumn="0" w:lastColumn="0" w:oddVBand="0" w:evenVBand="0" w:oddHBand="0" w:evenHBand="0" w:firstRowFirstColumn="0" w:firstRowLastColumn="0" w:lastRowFirstColumn="0" w:lastRowLastColumn="0"/>
+            </w:pPr>
+            <w:r>
+              <w:t>Sword</w:t>
+            </w:r>
+          </w:p>
+        </w:tc>
+        <w:tc>
+          <w:tcPr>
+            <w:tcW w:w="1870" w:type="dxa"/>
+          </w:tcPr>
+          <w:p>
+            <w:pPr>
+              <w:cnfStyle w:val="000000000000" w:firstRow="0" w:lastRow="0" w:firstColumn="0" w:lastColumn="0" w:oddVBand="0" w:evenVBand="0" w:oddHBand="0" w:evenHBand="0" w:firstRowFirstColumn="0" w:firstRowLastColumn="0" w:lastRowFirstColumn="0" w:lastRowLastColumn="0"/>
+            </w:pPr>
+            <w:r>
+              <w:t>0.5</w:t>
+            </w:r>
+          </w:p>
+        </w:tc>
+      </w:tr>
+    </w:tbl>
+    <w:p/>
+    <w:p>
+      <w:pPr>
+        <w:rPr>
+          <w:b/>
+        </w:rPr>
+      </w:pPr>
+      <w:r>
+        <w:rPr>
+          <w:b/>
+        </w:rPr>
+        <w:lastRenderedPageBreak/>
+        <w:t xml:space="preserve">Chart of Base </w:t>
+      </w:r>
+      <w:r>
+        <w:rPr>
+          <w:b/>
+        </w:rPr>
+        <w:t xml:space="preserve">Vessel </w:t>
+      </w:r>
+      <w:r>
+        <w:rPr>
+          <w:b/>
+        </w:rPr>
+        <w:t>Weapon/Projectile Statistics:</w:t>
+      </w:r>
+    </w:p>
+    <w:tbl>
+      <w:tblPr>
+        <w:tblStyle w:val="GridTable5Dark-Accent1"/>
+        <w:tblW w:w="0" w:type="auto"/>
+        <w:tblLook w:val="04A0" w:firstRow="1" w:lastRow="0" w:firstColumn="1" w:lastColumn="0" w:noHBand="0" w:noVBand="1"/>
+      </w:tblPr>
+      <w:tblGrid>
+        <w:gridCol w:w="1558"/>
+        <w:gridCol w:w="1558"/>
+        <w:gridCol w:w="1558"/>
+        <w:gridCol w:w="1558"/>
+        <w:gridCol w:w="1559"/>
+        <w:gridCol w:w="1559"/>
+      </w:tblGrid>
+      <w:tr>
+        <w:trPr>
+          <w:cnfStyle w:val="100000000000" w:firstRow="1" w:lastRow="0" w:firstColumn="0" w:lastColumn="0" w:oddVBand="0" w:evenVBand="0" w:oddHBand="0" w:evenHBand="0" w:firstRowFirstColumn="0" w:firstRowLastColumn="0" w:lastRowFirstColumn="0" w:lastRowLastColumn="0"/>
+        </w:trPr>
+        <w:tc>
+          <w:tcPr>
+            <w:cnfStyle w:val="001000000000" w:firstRow="0" w:lastRow="0" w:firstColumn="1" w:lastColumn="0" w:oddVBand="0" w:evenVBand="0" w:oddHBand="0" w:evenHBand="0" w:firstRowFirstColumn="0" w:firstRowLastColumn="0" w:lastRowFirstColumn="0" w:lastRowLastColumn="0"/>
+            <w:tcW w:w="1558" w:type="dxa"/>
+          </w:tcPr>
+          <w:p>
+            <w:r>
+              <w:t>Weapon</w:t>
+            </w:r>
+          </w:p>
+        </w:tc>
+        <w:tc>
+          <w:tcPr>
+            <w:tcW w:w="1558" w:type="dxa"/>
+          </w:tcPr>
+          <w:p>
+            <w:pPr>
+              <w:cnfStyle w:val="100000000000" w:firstRow="1" w:lastRow="0" w:firstColumn="0" w:lastColumn="0" w:oddVBand="0" w:evenVBand="0" w:oddHBand="0" w:evenHBand="0" w:firstRowFirstColumn="0" w:firstRowLastColumn="0" w:lastRowFirstColumn="0" w:lastRowLastColumn="0"/>
+            </w:pPr>
+            <w:r>
+              <w:t>Damage</w:t>
+            </w:r>
+          </w:p>
+        </w:tc>
+        <w:tc>
+          <w:tcPr>
+            <w:tcW w:w="1558" w:type="dxa"/>
+          </w:tcPr>
+          <w:p>
+            <w:pPr>
+              <w:cnfStyle w:val="100000000000" w:firstRow="1" w:lastRow="0" w:firstColumn="0" w:lastColumn="0" w:oddVBand="0" w:evenVBand="0" w:oddHBand="0" w:evenHBand="0" w:firstRowFirstColumn="0" w:firstRowLastColumn="0" w:lastRowFirstColumn="0" w:lastRowLastColumn="0"/>
+            </w:pPr>
+            <w:r>
+              <w:t>Travel Speed</w:t>
+            </w:r>
+          </w:p>
+        </w:tc>
+        <w:tc>
+          <w:tcPr>
+            <w:tcW w:w="1558" w:type="dxa"/>
+          </w:tcPr>
+          <w:p>
+            <w:pPr>
+              <w:cnfStyle w:val="100000000000" w:firstRow="1" w:lastRow="0" w:firstColumn="0" w:lastColumn="0" w:oddVBand="0" w:evenVBand="0" w:oddHBand="0" w:evenHBand="0" w:firstRowFirstColumn="0" w:firstRowLastColumn="0" w:lastRowFirstColumn="0" w:lastRowLastColumn="0"/>
+            </w:pPr>
+            <w:r>
+              <w:t>Range</w:t>
+            </w:r>
+          </w:p>
+        </w:tc>
+        <w:tc>
+          <w:tcPr>
+            <w:tcW w:w="1559" w:type="dxa"/>
+          </w:tcPr>
+          <w:p>
+            <w:pPr>
+              <w:cnfStyle w:val="100000000000" w:firstRow="1" w:lastRow="0" w:firstColumn="0" w:lastColumn="0" w:oddVBand="0" w:evenVBand="0" w:oddHBand="0" w:evenHBand="0" w:firstRowFirstColumn="0" w:firstRowLastColumn="0" w:lastRowFirstColumn="0" w:lastRowLastColumn="0"/>
+            </w:pPr>
+            <w:r>
+              <w:t>Size (Radius)</w:t>
+            </w:r>
+          </w:p>
+        </w:tc>
+        <w:tc>
+          <w:tcPr>
+            <w:tcW w:w="1559" w:type="dxa"/>
+          </w:tcPr>
+          <w:p>
+            <w:pPr>
+              <w:cnfStyle w:val="100000000000" w:firstRow="1" w:lastRow="0" w:firstColumn="0" w:lastColumn="0" w:oddVBand="0" w:evenVBand="0" w:oddHBand="0" w:evenHBand="0" w:firstRowFirstColumn="0" w:firstRowLastColumn="0" w:lastRowFirstColumn="0" w:lastRowLastColumn="0"/>
+            </w:pPr>
+            <w:r>
+              <w:t>Size increase</w:t>
+            </w:r>
+          </w:p>
+        </w:tc>
+      </w:tr>
+      <w:tr>
+        <w:trPr>
+          <w:cnfStyle w:val="000000100000" w:firstRow="0" w:lastRow="0" w:firstColumn="0" w:lastColumn="0" w:oddVBand="0" w:evenVBand="0" w:oddHBand="1" w:evenHBand="0" w:firstRowFirstColumn="0" w:firstRowLastColumn="0" w:lastRowFirstColumn="0" w:lastRowLastColumn="0"/>
+        </w:trPr>
+        <w:tc>
+          <w:tcPr>
+            <w:cnfStyle w:val="001000000000" w:firstRow="0" w:lastRow="0" w:firstColumn="1" w:lastColumn="0" w:oddVBand="0" w:evenVBand="0" w:oddHBand="0" w:evenHBand="0" w:firstRowFirstColumn="0" w:firstRowLastColumn="0" w:lastRowFirstColumn="0" w:lastRowLastColumn="0"/>
+            <w:tcW w:w="1558" w:type="dxa"/>
+          </w:tcPr>
+          <w:p>
+            <w:r>
+              <w:t>Spear</w:t>
+            </w:r>
+          </w:p>
+        </w:tc>
+        <w:tc>
+          <w:tcPr>
+            <w:tcW w:w="1558" w:type="dxa"/>
+          </w:tcPr>
+          <w:p>
+            <w:pPr>
+              <w:cnfStyle w:val="000000100000" w:firstRow="0" w:lastRow="0" w:firstColumn="0" w:lastColumn="0" w:oddVBand="0" w:evenVBand="0" w:oddHBand="1" w:evenHBand="0" w:firstRowFirstColumn="0" w:firstRowLastColumn="0" w:lastRowFirstColumn="0" w:lastRowLastColumn="0"/>
+            </w:pPr>
+            <w:r>
+              <w:t>30</w:t>
+            </w:r>
+          </w:p>
+        </w:tc>
+        <w:tc>
+          <w:tcPr>
+            <w:tcW w:w="1558" w:type="dxa"/>
+          </w:tcPr>
+          <w:p>
+            <w:pPr>
+              <w:cnfStyle w:val="000000100000" w:firstRow="0" w:lastRow="0" w:firstColumn="0" w:lastColumn="0" w:oddVBand="0" w:evenVBand="0" w:oddHBand="1" w:evenHBand="0" w:firstRowFirstColumn="0" w:firstRowLastColumn="0" w:lastRowFirstColumn="0" w:lastRowLastColumn="0"/>
+            </w:pPr>
+            <w:r>
+              <w:t>30</w:t>
+            </w:r>
+          </w:p>
+        </w:tc>
+        <w:tc>
+          <w:tcPr>
+            <w:tcW w:w="1558" w:type="dxa"/>
+          </w:tcPr>
+          <w:p>
+            <w:pPr>
+              <w:cnfStyle w:val="000000100000" w:firstRow="0" w:lastRow="0" w:firstColumn="0" w:lastColumn="0" w:oddVBand="0" w:evenVBand="0" w:oddHBand="1" w:evenHBand="0" w:firstRowFirstColumn="0" w:firstRowLastColumn="0" w:lastRowFirstColumn="0" w:lastRowLastColumn="0"/>
+            </w:pPr>
+            <w:r>
+              <w:t>2</w:t>
+            </w:r>
+          </w:p>
+        </w:tc>
+        <w:tc>
+          <w:tcPr>
+            <w:tcW w:w="1559" w:type="dxa"/>
+          </w:tcPr>
+          <w:p>
+            <w:pPr>
+              <w:cnfStyle w:val="000000100000" w:firstRow="0" w:lastRow="0" w:firstColumn="0" w:lastColumn="0" w:oddVBand="0" w:evenVBand="0" w:oddHBand="1" w:evenHBand="0" w:firstRowFirstColumn="0" w:firstRowLastColumn="0" w:lastRowFirstColumn="0" w:lastRowLastColumn="0"/>
+            </w:pPr>
+            <w:r>
+              <w:t>0.2</w:t>
+            </w:r>
+          </w:p>
+        </w:tc>
+        <w:tc>
+          <w:tcPr>
+            <w:tcW w:w="1559" w:type="dxa"/>
+          </w:tcPr>
+          <w:p>
+            <w:pPr>
+              <w:cnfStyle w:val="000000100000" w:firstRow="0" w:lastRow="0" w:firstColumn="0" w:lastColumn="0" w:oddVBand="0" w:evenVBand="0" w:oddHBand="1" w:evenHBand="0" w:firstRowFirstColumn="0" w:firstRowLastColumn="0" w:lastRowFirstColumn="0" w:lastRowLastColumn="0"/>
+            </w:pPr>
+            <w:r>
+              <w:t>0</w:t>
+            </w:r>
+          </w:p>
+        </w:tc>
+      </w:tr>
+      <w:tr>
+        <w:tc>
+          <w:tcPr>
+            <w:cnfStyle w:val="001000000000" w:firstRow="0" w:lastRow="0" w:firstColumn="1" w:lastColumn="0" w:oddVBand="0" w:evenVBand="0" w:oddHBand="0" w:evenHBand="0" w:firstRowFirstColumn="0" w:firstRowLastColumn="0" w:lastRowFirstColumn="0" w:lastRowLastColumn="0"/>
+            <w:tcW w:w="1558" w:type="dxa"/>
+          </w:tcPr>
+          <w:p>
+            <w:r>
+              <w:t>Fireball</w:t>
+            </w:r>
+          </w:p>
+        </w:tc>
+        <w:tc>
+          <w:tcPr>
+            <w:tcW w:w="1558" w:type="dxa"/>
+          </w:tcPr>
+          <w:p>
+            <w:pPr>
+              <w:cnfStyle w:val="000000000000" w:firstRow="0" w:lastRow="0" w:firstColumn="0" w:lastColumn="0" w:oddVBand="0" w:evenVBand="0" w:oddHBand="0" w:evenHBand="0" w:firstRowFirstColumn="0" w:firstRowLastColumn="0" w:lastRowFirstColumn="0" w:lastRowLastColumn="0"/>
+            </w:pPr>
+            <w:r>
+              <w:t>40</w:t>
+            </w:r>
+          </w:p>
+        </w:tc>
+        <w:tc>
+          <w:tcPr>
+            <w:tcW w:w="1558" w:type="dxa"/>
+          </w:tcPr>
+          <w:p>
+            <w:pPr>
+              <w:cnfStyle w:val="000000000000" w:firstRow="0" w:lastRow="0" w:firstColumn="0" w:lastColumn="0" w:oddVBand="0" w:evenVBand="0" w:oddHBand="0" w:evenHBand="0" w:firstRowFirstColumn="0" w:firstRowLastColumn="0" w:lastRowFirstColumn="0" w:lastRowLastColumn="0"/>
+            </w:pPr>
+            <w:r>
+              <w:t>8</w:t>
+            </w:r>
+          </w:p>
+        </w:tc>
+        <w:tc>
+          <w:tcPr>
+            <w:tcW w:w="1558" w:type="dxa"/>
+          </w:tcPr>
+          <w:p>
+            <w:pPr>
+              <w:cnfStyle w:val="000000000000" w:firstRow="0" w:lastRow="0" w:firstColumn="0" w:lastColumn="0" w:oddVBand="0" w:evenVBand="0" w:oddHBand="0" w:evenHBand="0" w:firstRowFirstColumn="0" w:firstRowLastColumn="0" w:lastRowFirstColumn="0" w:lastRowLastColumn="0"/>
+            </w:pPr>
+            <w:r>
+              <w:t>8</w:t>
+            </w:r>
+          </w:p>
+        </w:tc>
+        <w:tc>
+          <w:tcPr>
+            <w:tcW w:w="1559" w:type="dxa"/>
+          </w:tcPr>
+          <w:p>
+            <w:pPr>
+              <w:cnfStyle w:val="000000000000" w:firstRow="0" w:lastRow="0" w:firstColumn="0" w:lastColumn="0" w:oddVBand="0" w:evenVBand="0" w:oddHBand="0" w:evenHBand="0" w:firstRowFirstColumn="0" w:firstRowLastColumn="0" w:lastRowFirstColumn="0" w:lastRowLastColumn="0"/>
+            </w:pPr>
+            <w:r>
+              <w:t>0.4</w:t>
+            </w:r>
+          </w:p>
+        </w:tc>
+        <w:tc>
+          <w:tcPr>
+            <w:tcW w:w="1559" w:type="dxa"/>
+          </w:tcPr>
+          <w:p>
+            <w:pPr>
+              <w:cnfStyle w:val="000000000000" w:firstRow="0" w:lastRow="0" w:firstColumn="0" w:lastColumn="0" w:oddVBand="0" w:evenVBand="0" w:oddHBand="0" w:evenHBand="0" w:firstRowFirstColumn="0" w:firstRowLastColumn="0" w:lastRowFirstColumn="0" w:lastRowLastColumn="0"/>
+            </w:pPr>
+            <w:r>
+              <w:t>0</w:t>
+            </w:r>
+          </w:p>
+        </w:tc>
+      </w:tr>
+      <w:tr>
+        <w:trPr>
+          <w:cnfStyle w:val="000000100000" w:firstRow="0" w:lastRow="0" w:firstColumn="0" w:lastColumn="0" w:oddVBand="0" w:evenVBand="0" w:oddHBand="1" w:evenHBand="0" w:firstRowFirstColumn="0" w:firstRowLastColumn="0" w:lastRowFirstColumn="0" w:lastRowLastColumn="0"/>
+        </w:trPr>
+        <w:tc>
+          <w:tcPr>
+            <w:cnfStyle w:val="001000000000" w:firstRow="0" w:lastRow="0" w:firstColumn="1" w:lastColumn="0" w:oddVBand="0" w:evenVBand="0" w:oddHBand="0" w:evenHBand="0" w:firstRowFirstColumn="0" w:firstRowLastColumn="0" w:lastRowFirstColumn="0" w:lastRowLastColumn="0"/>
+            <w:tcW w:w="1558" w:type="dxa"/>
+          </w:tcPr>
+          <w:p>
+            <w:r>
+              <w:t>Javelin</w:t>
+            </w:r>
+          </w:p>
+        </w:tc>
+        <w:tc>
+          <w:tcPr>
+            <w:tcW w:w="1558" w:type="dxa"/>
+          </w:tcPr>
+          <w:p>
+            <w:pPr>
+              <w:cnfStyle w:val="000000100000" w:firstRow="0" w:lastRow="0" w:firstColumn="0" w:lastColumn="0" w:oddVBand="0" w:evenVBand="0" w:oddHBand="1" w:evenHBand="0" w:firstRowFirstColumn="0" w:firstRowLastColumn="0" w:lastRowFirstColumn="0" w:lastRowLastColumn="0"/>
+            </w:pPr>
+            <w:r>
+              <w:t>25</w:t>
+            </w:r>
+          </w:p>
+        </w:tc>
+        <w:tc>
+          <w:tcPr>
+            <w:tcW w:w="1558" w:type="dxa"/>
+          </w:tcPr>
+          <w:p>
+            <w:pPr>
+              <w:cnfStyle w:val="000000100000" w:firstRow="0" w:lastRow="0" w:firstColumn="0" w:lastColumn="0" w:oddVBand="0" w:evenVBand="0" w:oddHBand="1" w:evenHBand="0" w:firstRowFirstColumn="0" w:firstRowLastColumn="0" w:lastRowFirstColumn="0" w:lastRowLastColumn="0"/>
+            </w:pPr>
+            <w:r>
+              <w:t>15</w:t>
+            </w:r>
+          </w:p>
+        </w:tc>
+        <w:tc>
+          <w:tcPr>
+            <w:tcW w:w="1558" w:type="dxa"/>
+          </w:tcPr>
+          <w:p>
+            <w:pPr>
+              <w:cnfStyle w:val="000000100000" w:firstRow="0" w:lastRow="0" w:firstColumn="0" w:lastColumn="0" w:oddVBand="0" w:evenVBand="0" w:oddHBand="1" w:evenHBand="0" w:firstRowFirstColumn="0" w:firstRowLastColumn="0" w:lastRowFirstColumn="0" w:lastRowLastColumn="0"/>
+            </w:pPr>
+            <w:r>
+              <w:t>10</w:t>
+            </w:r>
+          </w:p>
+        </w:tc>
+        <w:tc>
+          <w:tcPr>
+            <w:tcW w:w="1559" w:type="dxa"/>
+          </w:tcPr>
+          <w:p>
+            <w:pPr>
+              <w:cnfStyle w:val="000000100000" w:firstRow="0" w:lastRow="0" w:firstColumn="0" w:lastColumn="0" w:oddVBand="0" w:evenVBand="0" w:oddHBand="1" w:evenHBand="0" w:firstRowFirstColumn="0" w:firstRowLastColumn="0" w:lastRowFirstColumn="0" w:lastRowLastColumn="0"/>
+            </w:pPr>
+            <w:r>
+              <w:t>0.2</w:t>
+            </w:r>
+          </w:p>
+        </w:tc>
+        <w:tc>
+          <w:tcPr>
+            <w:tcW w:w="1559" w:type="dxa"/>
+          </w:tcPr>
+          <w:p>
+            <w:pPr>
+              <w:cnfStyle w:val="000000100000" w:firstRow="0" w:lastRow="0" w:firstColumn="0" w:lastColumn="0" w:oddVBand="0" w:evenVBand="0" w:oddHBand="1" w:evenHBand="0" w:firstRowFirstColumn="0" w:firstRowLastColumn="0" w:lastRowFirstColumn="0" w:lastRowLastColumn="0"/>
+            </w:pPr>
+            <w:r>
+              <w:t>0</w:t>
+            </w:r>
+          </w:p>
+        </w:tc>
+      </w:tr>
+      <w:tr>
+        <w:tc>
+          <w:tcPr>
+            <w:cnfStyle w:val="001000000000" w:firstRow="0" w:lastRow="0" w:firstColumn="1" w:lastColumn="0" w:oddVBand="0" w:evenVBand="0" w:oddHBand="0" w:evenHBand="0" w:firstRowFirstColumn="0" w:firstRowLastColumn="0" w:lastRowFirstColumn="0" w:lastRowLastColumn="0"/>
+            <w:tcW w:w="1558" w:type="dxa"/>
+          </w:tcPr>
+          <w:p>
+            <w:r>
+              <w:t>Dagger</w:t>
+            </w:r>
+          </w:p>
+        </w:tc>
+        <w:tc>
+          <w:tcPr>
+            <w:tcW w:w="1558" w:type="dxa"/>
+          </w:tcPr>
+          <w:p>
+            <w:pPr>
+              <w:cnfStyle w:val="000000000000" w:firstRow="0" w:lastRow="0" w:firstColumn="0" w:lastColumn="0" w:oddVBand="0" w:evenVBand="0" w:oddHBand="0" w:evenHBand="0" w:firstRowFirstColumn="0" w:firstRowLastColumn="0" w:lastRowFirstColumn="0" w:lastRowLastColumn="0"/>
+            </w:pPr>
+            <w:r>
+              <w:t>25</w:t>
+            </w:r>
+          </w:p>
+        </w:tc>
+        <w:tc>
+          <w:tcPr>
+            <w:tcW w:w="1558" w:type="dxa"/>
+          </w:tcPr>
+          <w:p>
+            <w:pPr>
+              <w:cnfStyle w:val="000000000000" w:firstRow="0" w:lastRow="0" w:firstColumn="0" w:lastColumn="0" w:oddVBand="0" w:evenVBand="0" w:oddHBand="0" w:evenHBand="0" w:firstRowFirstColumn="0" w:firstRowLastColumn="0" w:lastRowFirstColumn="0" w:lastRowLastColumn="0"/>
+            </w:pPr>
+            <w:r>
+              <w:t>30</w:t>
+            </w:r>
+          </w:p>
+        </w:tc>
+        <w:tc>
+          <w:tcPr>
+            <w:tcW w:w="1558" w:type="dxa"/>
+          </w:tcPr>
+          <w:p>
+            <w:pPr>
+              <w:cnfStyle w:val="000000000000" w:firstRow="0" w:lastRow="0" w:firstColumn="0" w:lastColumn="0" w:oddVBand="0" w:evenVBand="0" w:oddHBand="0" w:evenHBand="0" w:firstRowFirstColumn="0" w:firstRowLastColumn="0" w:lastRowFirstColumn="0" w:lastRowLastColumn="0"/>
+            </w:pPr>
+            <w:r>
+              <w:t>1</w:t>
+            </w:r>
+          </w:p>
+        </w:tc>
+        <w:tc>
+          <w:tcPr>
+            <w:tcW w:w="1559" w:type="dxa"/>
+          </w:tcPr>
+          <w:p>
+            <w:pPr>
+              <w:cnfStyle w:val="000000000000" w:firstRow="0" w:lastRow="0" w:firstColumn="0" w:lastColumn="0" w:oddVBand="0" w:evenVBand="0" w:oddHBand="0" w:evenHBand="0" w:firstRowFirstColumn="0" w:firstRowLastColumn="0" w:lastRowFirstColumn="0" w:lastRowLastColumn="0"/>
+            </w:pPr>
+            <w:r>
+              <w:t>0.3</w:t>
+            </w:r>
+          </w:p>
+        </w:tc>
+        <w:tc>
+          <w:tcPr>
+            <w:tcW w:w="1559" w:type="dxa"/>
+          </w:tcPr>
+          <w:p>
+            <w:pPr>
+              <w:cnfStyle w:val="000000000000" w:firstRow="0" w:lastRow="0" w:firstColumn="0" w:lastColumn="0" w:oddVBand="0" w:evenVBand="0" w:oddHBand="0" w:evenHBand="0" w:firstRowFirstColumn="0" w:firstRowLastColumn="0" w:lastRowFirstColumn="0" w:lastRowLastColumn="0"/>
+            </w:pPr>
+            <w:r>
+              <w:t>0</w:t>
+            </w:r>
+          </w:p>
+        </w:tc>
+      </w:tr>
+    </w:tbl>
+    <w:p>
+      <w:pPr>
+        <w:rPr>
+          <w:b/>
+        </w:rPr>
+      </w:pPr>
+    </w:p>
+    <w:p>
+      <w:r>
+        <w:rPr>
+          <w:b/>
+        </w:rPr>
+        <w:t>Chart of Vessel Statistics Increase per Level</w:t>
+      </w:r>
+      <w:r>
+        <w:rPr>
+          <w:b/>
+        </w:rPr>
+        <w:t>:</w:t>
+      </w:r>
+    </w:p>
+    <w:tbl>
+      <w:tblPr>
+        <w:tblStyle w:val="GridTable5Dark-Accent1"/>
+        <w:tblW w:w="0" w:type="auto"/>
+        <w:tblLook w:val="04A0" w:firstRow="1" w:lastRow="0" w:firstColumn="1" w:lastColumn="0" w:noHBand="0" w:noVBand="1"/>
+      </w:tblPr>
+      <w:tblGrid>
+        <w:gridCol w:w="1870"/>
+        <w:gridCol w:w="1870"/>
+        <w:gridCol w:w="1870"/>
+        <w:gridCol w:w="1870"/>
+        <w:gridCol w:w="1870"/>
+      </w:tblGrid>
+      <w:tr>
+        <w:trPr>
+          <w:cnfStyle w:val="100000000000" w:firstRow="1" w:lastRow="0" w:firstColumn="0" w:lastColumn="0" w:oddVBand="0" w:evenVBand="0" w:oddHBand="0" w:evenHBand="0" w:firstRowFirstColumn="0" w:firstRowLastColumn="0" w:lastRowFirstColumn="0" w:lastRowLastColumn="0"/>
+        </w:trPr>
+        <w:tc>
+          <w:tcPr>
+            <w:cnfStyle w:val="001000000000" w:firstRow="0" w:lastRow="0" w:firstColumn="1" w:lastColumn="0" w:oddVBand="0" w:evenVBand="0" w:oddHBand="0" w:evenHBand="0" w:firstRowFirstColumn="0" w:firstRowLastColumn="0" w:lastRowFirstColumn="0" w:lastRowLastColumn="0"/>
+            <w:tcW w:w="1870" w:type="dxa"/>
+          </w:tcPr>
+          <w:p>
+            <w:r>
+              <w:t>Class</w:t>
+            </w:r>
+          </w:p>
+        </w:tc>
+        <w:tc>
+          <w:tcPr>
+            <w:tcW w:w="1870" w:type="dxa"/>
+          </w:tcPr>
+          <w:p>
+            <w:pPr>
+              <w:cnfStyle w:val="100000000000" w:firstRow="1" w:lastRow="0" w:firstColumn="0" w:lastColumn="0" w:oddVBand="0" w:evenVBand="0" w:oddHBand="0" w:evenHBand="0" w:firstRowFirstColumn="0" w:firstRowLastColumn="0" w:lastRowFirstColumn="0" w:lastRowLastColumn="0"/>
+            </w:pPr>
+            <w:r>
+              <w:t>Total Health</w:t>
+            </w:r>
+          </w:p>
+        </w:tc>
+        <w:tc>
+          <w:tcPr>
+            <w:tcW w:w="1870" w:type="dxa"/>
+          </w:tcPr>
+          <w:p>
+            <w:pPr>
+              <w:cnfStyle w:val="100000000000" w:firstRow="1" w:lastRow="0" w:firstColumn="0" w:lastColumn="0" w:oddVBand="0" w:evenVBand="0" w:oddHBand="0" w:evenHBand="0" w:firstRowFirstColumn="0" w:firstRowLastColumn="0" w:lastRowFirstColumn="0" w:lastRowLastColumn="0"/>
+            </w:pPr>
+            <w:r>
+              <w:t>Travel Speed</w:t>
+            </w:r>
+          </w:p>
+        </w:tc>
+        <w:tc>
+          <w:tcPr>
+            <w:tcW w:w="1870" w:type="dxa"/>
+          </w:tcPr>
+          <w:p>
+            <w:pPr>
+              <w:cnfStyle w:val="100000000000" w:firstRow="1" w:lastRow="0" w:firstColumn="0" w:lastColumn="0" w:oddVBand="0" w:evenVBand="0" w:oddHBand="0" w:evenHBand="0" w:firstRowFirstColumn="0" w:firstRowLastColumn="0" w:lastRowFirstColumn="0" w:lastRowLastColumn="0"/>
+            </w:pPr>
+            <w:r>
+              <w:t>Weapon Damage</w:t>
+            </w:r>
+          </w:p>
+        </w:tc>
+        <w:tc>
+          <w:tcPr>
+            <w:tcW w:w="1870" w:type="dxa"/>
+            <w:vMerge w:val="restart"/>
+          </w:tcPr>
+          <w:p>
+            <w:pPr>
+              <w:cnfStyle w:val="100000000000" w:firstRow="1" w:lastRow="0" w:firstColumn="0" w:lastColumn="0" w:oddVBand="0" w:evenVBand="0" w:oddHBand="0" w:evenHBand="0" w:firstRowFirstColumn="0" w:firstRowLastColumn="0" w:lastRowFirstColumn="0" w:lastRowLastColumn="0"/>
+            </w:pPr>
+            <w:r>
+              <w:t>NOTE:</w:t>
+            </w:r>
+          </w:p>
+          <w:p>
+            <w:pPr>
+              <w:cnfStyle w:val="100000000000" w:firstRow="1" w:lastRow="0" w:firstColumn="0" w:lastColumn="0" w:oddVBand="0" w:evenVBand="0" w:oddHBand="0" w:evenHBand="0" w:firstRowFirstColumn="0" w:firstRowLastColumn="0" w:lastRowFirstColumn="0" w:lastRowLastColumn="0"/>
+            </w:pPr>
+          </w:p>
+          <w:p>
+            <w:pPr>
+              <w:cnfStyle w:val="100000000000" w:firstRow="1" w:lastRow="0" w:firstColumn="0" w:lastColumn="0" w:oddVBand="0" w:evenVBand="0" w:oddHBand="0" w:evenHBand="0" w:firstRowFirstColumn="0" w:firstRowLastColumn="0" w:lastRowFirstColumn="0" w:lastRowLastColumn="0"/>
+            </w:pPr>
+            <w:r>
+              <w:t>These are the only statistics that increase per level.</w:t>
+            </w:r>
+          </w:p>
+        </w:tc>
+      </w:tr>
+      <w:tr>
+        <w:trPr>
+          <w:cnfStyle w:val="000000100000" w:firstRow="0" w:lastRow="0" w:firstColumn="0" w:lastColumn="0" w:oddVBand="0" w:evenVBand="0" w:oddHBand="1" w:evenHBand="0" w:firstRowFirstColumn="0" w:firstRowLastColumn="0" w:lastRowFirstColumn="0" w:lastRowLastColumn="0"/>
+        </w:trPr>
+        <w:tc>
+          <w:tcPr>
+            <w:cnfStyle w:val="001000000000" w:firstRow="0" w:lastRow="0" w:firstColumn="1" w:lastColumn="0" w:oddVBand="0" w:evenVBand="0" w:oddHBand="0" w:evenHBand="0" w:firstRowFirstColumn="0" w:firstRowLastColumn="0" w:lastRowFirstColumn="0" w:lastRowLastColumn="0"/>
+            <w:tcW w:w="1870" w:type="dxa"/>
+          </w:tcPr>
+          <w:p>
+            <w:r>
+              <w:t>Warrior</w:t>
+            </w:r>
+          </w:p>
+        </w:tc>
+        <w:tc>
+          <w:tcPr>
+            <w:tcW w:w="1870" w:type="dxa"/>
+          </w:tcPr>
+          <w:p>
+            <w:pPr>
+              <w:cnfStyle w:val="000000100000" w:firstRow="0" w:lastRow="0" w:firstColumn="0" w:lastColumn="0" w:oddVBand="0" w:evenVBand="0" w:oddHBand="1" w:evenHBand="0" w:firstRowFirstColumn="0" w:firstRowLastColumn="0" w:lastRowFirstColumn="0" w:lastRowLastColumn="0"/>
+            </w:pPr>
+            <w:r>
+              <w:t>25</w:t>
+            </w:r>
+          </w:p>
+        </w:tc>
+        <w:tc>
+          <w:tcPr>
+            <w:tcW w:w="1870" w:type="dxa"/>
+          </w:tcPr>
+          <w:p>
+            <w:pPr>
+              <w:cnfStyle w:val="000000100000" w:firstRow="0" w:lastRow="0" w:firstColumn="0" w:lastColumn="0" w:oddVBand="0" w:evenVBand="0" w:oddHBand="1" w:evenHBand="0" w:firstRowFirstColumn="0" w:firstRowLastColumn="0" w:lastRowFirstColumn="0" w:lastRowLastColumn="0"/>
+            </w:pPr>
+            <w:r>
+              <w:t>0.25</w:t>
+            </w:r>
+          </w:p>
+        </w:tc>
+        <w:tc>
+          <w:tcPr>
+            <w:tcW w:w="1870" w:type="dxa"/>
+          </w:tcPr>
+          <w:p>
+            <w:pPr>
+              <w:cnfStyle w:val="000000100000" w:firstRow="0" w:lastRow="0" w:firstColumn="0" w:lastColumn="0" w:oddVBand="0" w:evenVBand="0" w:oddHBand="1" w:evenHBand="0" w:firstRowFirstColumn="0" w:firstRowLastColumn="0" w:lastRowFirstColumn="0" w:lastRowLastColumn="0"/>
+            </w:pPr>
+            <w:r>
+              <w:t>5</w:t>
+            </w:r>
+          </w:p>
+        </w:tc>
+        <w:tc>
+          <w:tcPr>
+            <w:tcW w:w="1870" w:type="dxa"/>
+            <w:vMerge/>
+          </w:tcPr>
+          <w:p>
+            <w:pPr>
+              <w:cnfStyle w:val="000000100000" w:firstRow="0" w:lastRow="0" w:firstColumn="0" w:lastColumn="0" w:oddVBand="0" w:evenVBand="0" w:oddHBand="1" w:evenHBand="0" w:firstRowFirstColumn="0" w:firstRowLastColumn="0" w:lastRowFirstColumn="0" w:lastRowLastColumn="0"/>
+            </w:pPr>
+          </w:p>
+        </w:tc>
+      </w:tr>
+      <w:tr>
+        <w:tc>
+          <w:tcPr>
+            <w:cnfStyle w:val="001000000000" w:firstRow="0" w:lastRow="0" w:firstColumn="1" w:lastColumn="0" w:oddVBand="0" w:evenVBand="0" w:oddHBand="0" w:evenHBand="0" w:firstRowFirstColumn="0" w:firstRowLastColumn="0" w:lastRowFirstColumn="0" w:lastRowLastColumn="0"/>
+            <w:tcW w:w="1870" w:type="dxa"/>
+          </w:tcPr>
+          <w:p>
+            <w:r>
+              <w:t>Shaman</w:t>
+            </w:r>
+          </w:p>
+        </w:tc>
+        <w:tc>
+          <w:tcPr>
+            <w:tcW w:w="1870" w:type="dxa"/>
+          </w:tcPr>
+          <w:p>
+            <w:pPr>
+              <w:cnfStyle w:val="000000000000" w:firstRow="0" w:lastRow="0" w:firstColumn="0" w:lastColumn="0" w:oddVBand="0" w:evenVBand="0" w:oddHBand="0" w:evenHBand="0" w:firstRowFirstColumn="0" w:firstRowLastColumn="0" w:lastRowFirstColumn="0" w:lastRowLastColumn="0"/>
+            </w:pPr>
+            <w:r>
+              <w:t>10</w:t>
+            </w:r>
+          </w:p>
+        </w:tc>
+        <w:tc>
+          <w:tcPr>
+            <w:tcW w:w="1870" w:type="dxa"/>
+          </w:tcPr>
+          <w:p>
+            <w:pPr>
+              <w:cnfStyle w:val="000000000000" w:firstRow="0" w:lastRow="0" w:firstColumn="0" w:lastColumn="0" w:oddVBand="0" w:evenVBand="0" w:oddHBand="0" w:evenHBand="0" w:firstRowFirstColumn="0" w:firstRowLastColumn="0" w:lastRowFirstColumn="0" w:lastRowLastColumn="0"/>
+            </w:pPr>
+            <w:r>
+              <w:t>0.3</w:t>
+            </w:r>
+          </w:p>
+        </w:tc>
+        <w:tc>
+          <w:tcPr>
+            <w:tcW w:w="1870" w:type="dxa"/>
+          </w:tcPr>
+          <w:p>
+            <w:pPr>
+              <w:cnfStyle w:val="000000000000" w:firstRow="0" w:lastRow="0" w:firstColumn="0" w:lastColumn="0" w:oddVBand="0" w:evenVBand="0" w:oddHBand="0" w:evenHBand="0" w:firstRowFirstColumn="0" w:firstRowLastColumn="0" w:lastRowFirstColumn="0" w:lastRowLastColumn="0"/>
+            </w:pPr>
+            <w:r>
+              <w:t>7</w:t>
+            </w:r>
+          </w:p>
+        </w:tc>
+        <w:tc>
+          <w:tcPr>
+            <w:tcW w:w="1870" w:type="dxa"/>
+            <w:vMerge/>
+          </w:tcPr>
+          <w:p>
+            <w:pPr>
+              <w:cnfStyle w:val="000000000000" w:firstRow="0" w:lastRow="0" w:firstColumn="0" w:lastColumn="0" w:oddVBand="0" w:evenVBand="0" w:oddHBand="0" w:evenHBand="0" w:firstRowFirstColumn="0" w:firstRowLastColumn="0" w:lastRowFirstColumn="0" w:lastRowLastColumn="0"/>
+            </w:pPr>
+          </w:p>
+        </w:tc>
+      </w:tr>
+      <w:tr>
+        <w:trPr>
+          <w:cnfStyle w:val="000000100000" w:firstRow="0" w:lastRow="0" w:firstColumn="0" w:lastColumn="0" w:oddVBand="0" w:evenVBand="0" w:oddHBand="1" w:evenHBand="0" w:firstRowFirstColumn="0" w:firstRowLastColumn="0" w:lastRowFirstColumn="0" w:lastRowLastColumn="0"/>
+        </w:trPr>
+        <w:tc>
+          <w:tcPr>
+            <w:cnfStyle w:val="001000000000" w:firstRow="0" w:lastRow="0" w:firstColumn="1" w:lastColumn="0" w:oddVBand="0" w:evenVBand="0" w:oddHBand="0" w:evenHBand="0" w:firstRowFirstColumn="0" w:firstRowLastColumn="0" w:lastRowFirstColumn="0" w:lastRowLastColumn="0"/>
+            <w:tcW w:w="1870" w:type="dxa"/>
+          </w:tcPr>
+          <w:p>
+            <w:r>
+              <w:t>Hunter</w:t>
+            </w:r>
+          </w:p>
+        </w:tc>
+        <w:tc>
+          <w:tcPr>
+            <w:tcW w:w="1870" w:type="dxa"/>
+          </w:tcPr>
+          <w:p>
+            <w:pPr>
+              <w:cnfStyle w:val="000000100000" w:firstRow="0" w:lastRow="0" w:firstColumn="0" w:lastColumn="0" w:oddVBand="0" w:evenVBand="0" w:oddHBand="1" w:evenHBand="0" w:firstRowFirstColumn="0" w:firstRowLastColumn="0" w:lastRowFirstColumn="0" w:lastRowLastColumn="0"/>
+            </w:pPr>
+            <w:r>
+              <w:t>15</w:t>
+            </w:r>
+          </w:p>
+        </w:tc>
+        <w:tc>
+          <w:tcPr>
+            <w:tcW w:w="1870" w:type="dxa"/>
+          </w:tcPr>
+          <w:p>
+            <w:pPr>
+              <w:cnfStyle w:val="000000100000" w:firstRow="0" w:lastRow="0" w:firstColumn="0" w:lastColumn="0" w:oddVBand="0" w:evenVBand="0" w:oddHBand="1" w:evenHBand="0" w:firstRowFirstColumn="0" w:firstRowLastColumn="0" w:lastRowFirstColumn="0" w:lastRowLastColumn="0"/>
+            </w:pPr>
+            <w:r>
+              <w:t>0.4</w:t>
+            </w:r>
+          </w:p>
+        </w:tc>
+        <w:tc>
+          <w:tcPr>
+            <w:tcW w:w="1870" w:type="dxa"/>
+          </w:tcPr>
+          <w:p>
+            <w:pPr>
+              <w:cnfStyle w:val="000000100000" w:firstRow="0" w:lastRow="0" w:firstColumn="0" w:lastColumn="0" w:oddVBand="0" w:evenVBand="0" w:oddHBand="1" w:evenHBand="0" w:firstRowFirstColumn="0" w:firstRowLastColumn="0" w:lastRowFirstColumn="0" w:lastRowLastColumn="0"/>
+            </w:pPr>
+            <w:r>
+              <w:t>3</w:t>
+            </w:r>
+          </w:p>
+        </w:tc>
+        <w:tc>
+          <w:tcPr>
+            <w:tcW w:w="1870" w:type="dxa"/>
+            <w:vMerge/>
+          </w:tcPr>
+          <w:p>
+            <w:pPr>
+              <w:cnfStyle w:val="000000100000" w:firstRow="0" w:lastRow="0" w:firstColumn="0" w:lastColumn="0" w:oddVBand="0" w:evenVBand="0" w:oddHBand="1" w:evenHBand="0" w:firstRowFirstColumn="0" w:firstRowLastColumn="0" w:lastRowFirstColumn="0" w:lastRowLastColumn="0"/>
+            </w:pPr>
+          </w:p>
+        </w:tc>
+      </w:tr>
+      <w:tr>
+        <w:tc>
+          <w:tcPr>
+            <w:cnfStyle w:val="001000000000" w:firstRow="0" w:lastRow="0" w:firstColumn="1" w:lastColumn="0" w:oddVBand="0" w:evenVBand="0" w:oddHBand="0" w:evenHBand="0" w:firstRowFirstColumn="0" w:firstRowLastColumn="0" w:lastRowFirstColumn="0" w:lastRowLastColumn="0"/>
+            <w:tcW w:w="1870" w:type="dxa"/>
+          </w:tcPr>
+          <w:p>
+            <w:r>
+              <w:t>Scout</w:t>
+            </w:r>
+          </w:p>
+        </w:tc>
+        <w:tc>
+          <w:tcPr>
+            <w:tcW w:w="1870" w:type="dxa"/>
+          </w:tcPr>
+          <w:p>
+            <w:pPr>
+              <w:cnfStyle w:val="000000000000" w:firstRow="0" w:lastRow="0" w:firstColumn="0" w:lastColumn="0" w:oddVBand="0" w:evenVBand="0" w:oddHBand="0" w:evenHBand="0" w:firstRowFirstColumn="0" w:firstRowLastColumn="0" w:lastRowFirstColumn="0" w:lastRowLastColumn="0"/>
+            </w:pPr>
+            <w:r>
+              <w:t>20</w:t>
+            </w:r>
+          </w:p>
+        </w:tc>
+        <w:tc>
+          <w:tcPr>
+            <w:tcW w:w="1870" w:type="dxa"/>
+          </w:tcPr>
+          <w:p>
+            <w:pPr>
+              <w:cnfStyle w:val="000000000000" w:firstRow="0" w:lastRow="0" w:firstColumn="0" w:lastColumn="0" w:oddVBand="0" w:evenVBand="0" w:oddHBand="0" w:evenHBand="0" w:firstRowFirstColumn="0" w:firstRowLastColumn="0" w:lastRowFirstColumn="0" w:lastRowLastColumn="0"/>
+            </w:pPr>
+            <w:r>
+              <w:t>0.5</w:t>
+            </w:r>
+          </w:p>
+        </w:tc>
+        <w:tc>
+          <w:tcPr>
+            <w:tcW w:w="1870" w:type="dxa"/>
+          </w:tcPr>
+          <w:p>
+            <w:pPr>
+              <w:cnfStyle w:val="000000000000" w:firstRow="0" w:lastRow="0" w:firstColumn="0" w:lastColumn="0" w:oddVBand="0" w:evenVBand="0" w:oddHBand="0" w:evenHBand="0" w:firstRowFirstColumn="0" w:firstRowLastColumn="0" w:lastRowFirstColumn="0" w:lastRowLastColumn="0"/>
+            </w:pPr>
+            <w:r>
+              <w:t>3</w:t>
+            </w:r>
+          </w:p>
+        </w:tc>
+        <w:tc>
+          <w:tcPr>
+            <w:tcW w:w="1870" w:type="dxa"/>
+            <w:vMerge/>
+          </w:tcPr>
+          <w:p>
+            <w:pPr>
+              <w:cnfStyle w:val="000000000000" w:firstRow="0" w:lastRow="0" w:firstColumn="0" w:lastColumn="0" w:oddVBand="0" w:evenVBand="0" w:oddHBand="0" w:evenHBand="0" w:firstRowFirstColumn="0" w:firstRowLastColumn="0" w:lastRowFirstColumn="0" w:lastRowLastColumn="0"/>
+            </w:pPr>
+          </w:p>
+        </w:tc>
+      </w:tr>
+    </w:tbl>
+    <w:p/>
+    <w:p>
+      <w:pPr>
+        <w:pStyle w:val="Heading4"/>
+      </w:pPr>
+      <w:r>
+        <w:t>Abilities</w:t>
+      </w:r>
+    </w:p>
+    <w:p>
+      <w:r>
+        <w:t xml:space="preserve">This section will define all the abilities currently designed in the Vessel Abilities pool. </w:t>
       </w:r>
     </w:p>
     <w:p>
@@ -11340,6 +12620,131 @@
       <w:u w:val="single"/>
     </w:rPr>
   </w:style>
+  <w:style w:type="table" w:styleId="TableGrid">
+    <w:name w:val="Table Grid"/>
+    <w:basedOn w:val="TableNormal"/>
+    <w:uiPriority w:val="39"/>
+    <w:rsid w:val="00A52C36"/>
+    <w:pPr>
+      <w:spacing w:after="0" w:line="240" w:lineRule="auto"/>
+    </w:pPr>
+    <w:tblPr>
+      <w:tblBorders>
+        <w:top w:val="single" w:sz="4" w:space="0" w:color="auto"/>
+        <w:left w:val="single" w:sz="4" w:space="0" w:color="auto"/>
+        <w:bottom w:val="single" w:sz="4" w:space="0" w:color="auto"/>
+        <w:right w:val="single" w:sz="4" w:space="0" w:color="auto"/>
+        <w:insideH w:val="single" w:sz="4" w:space="0" w:color="auto"/>
+        <w:insideV w:val="single" w:sz="4" w:space="0" w:color="auto"/>
+      </w:tblBorders>
+    </w:tblPr>
+  </w:style>
+  <w:style w:type="table" w:styleId="GridTable5Dark-Accent1">
+    <w:name w:val="Grid Table 5 Dark Accent 1"/>
+    <w:basedOn w:val="TableNormal"/>
+    <w:uiPriority w:val="50"/>
+    <w:rsid w:val="00A52C36"/>
+    <w:pPr>
+      <w:spacing w:after="0" w:line="240" w:lineRule="auto"/>
+    </w:pPr>
+    <w:tblPr>
+      <w:tblStyleRowBandSize w:val="1"/>
+      <w:tblStyleColBandSize w:val="1"/>
+      <w:tblBorders>
+        <w:top w:val="single" w:sz="4" w:space="0" w:color="FFFFFF" w:themeColor="background1"/>
+        <w:left w:val="single" w:sz="4" w:space="0" w:color="FFFFFF" w:themeColor="background1"/>
+        <w:bottom w:val="single" w:sz="4" w:space="0" w:color="FFFFFF" w:themeColor="background1"/>
+        <w:right w:val="single" w:sz="4" w:space="0" w:color="FFFFFF" w:themeColor="background1"/>
+        <w:insideH w:val="single" w:sz="4" w:space="0" w:color="FFFFFF" w:themeColor="background1"/>
+        <w:insideV w:val="single" w:sz="4" w:space="0" w:color="FFFFFF" w:themeColor="background1"/>
+      </w:tblBorders>
+    </w:tblPr>
+    <w:tcPr>
+      <w:shd w:val="clear" w:color="auto" w:fill="F9D8CD" w:themeFill="accent1" w:themeFillTint="33"/>
+    </w:tcPr>
+    <w:tblStylePr w:type="firstRow">
+      <w:rPr>
+        <w:b/>
+        <w:bCs/>
+        <w:color w:val="FFFFFF" w:themeColor="background1"/>
+      </w:rPr>
+      <w:tblPr/>
+      <w:tcPr>
+        <w:tcBorders>
+          <w:top w:val="single" w:sz="4" w:space="0" w:color="FFFFFF" w:themeColor="background1"/>
+          <w:left w:val="single" w:sz="4" w:space="0" w:color="FFFFFF" w:themeColor="background1"/>
+          <w:right w:val="single" w:sz="4" w:space="0" w:color="FFFFFF" w:themeColor="background1"/>
+          <w:insideH w:val="nil"/>
+          <w:insideV w:val="nil"/>
+        </w:tcBorders>
+        <w:shd w:val="clear" w:color="auto" w:fill="D34817" w:themeFill="accent1"/>
+      </w:tcPr>
+    </w:tblStylePr>
+    <w:tblStylePr w:type="lastRow">
+      <w:rPr>
+        <w:b/>
+        <w:bCs/>
+        <w:color w:val="FFFFFF" w:themeColor="background1"/>
+      </w:rPr>
+      <w:tblPr/>
+      <w:tcPr>
+        <w:tcBorders>
+          <w:left w:val="single" w:sz="4" w:space="0" w:color="FFFFFF" w:themeColor="background1"/>
+          <w:bottom w:val="single" w:sz="4" w:space="0" w:color="FFFFFF" w:themeColor="background1"/>
+          <w:right w:val="single" w:sz="4" w:space="0" w:color="FFFFFF" w:themeColor="background1"/>
+          <w:insideH w:val="nil"/>
+          <w:insideV w:val="nil"/>
+        </w:tcBorders>
+        <w:shd w:val="clear" w:color="auto" w:fill="D34817" w:themeFill="accent1"/>
+      </w:tcPr>
+    </w:tblStylePr>
+    <w:tblStylePr w:type="firstCol">
+      <w:rPr>
+        <w:b/>
+        <w:bCs/>
+        <w:color w:val="FFFFFF" w:themeColor="background1"/>
+      </w:rPr>
+      <w:tblPr/>
+      <w:tcPr>
+        <w:tcBorders>
+          <w:top w:val="single" w:sz="4" w:space="0" w:color="FFFFFF" w:themeColor="background1"/>
+          <w:left w:val="single" w:sz="4" w:space="0" w:color="FFFFFF" w:themeColor="background1"/>
+          <w:bottom w:val="single" w:sz="4" w:space="0" w:color="FFFFFF" w:themeColor="background1"/>
+          <w:insideV w:val="nil"/>
+        </w:tcBorders>
+        <w:shd w:val="clear" w:color="auto" w:fill="D34817" w:themeFill="accent1"/>
+      </w:tcPr>
+    </w:tblStylePr>
+    <w:tblStylePr w:type="lastCol">
+      <w:rPr>
+        <w:b/>
+        <w:bCs/>
+        <w:color w:val="FFFFFF" w:themeColor="background1"/>
+      </w:rPr>
+      <w:tblPr/>
+      <w:tcPr>
+        <w:tcBorders>
+          <w:top w:val="single" w:sz="4" w:space="0" w:color="FFFFFF" w:themeColor="background1"/>
+          <w:bottom w:val="single" w:sz="4" w:space="0" w:color="FFFFFF" w:themeColor="background1"/>
+          <w:right w:val="single" w:sz="4" w:space="0" w:color="FFFFFF" w:themeColor="background1"/>
+          <w:insideV w:val="nil"/>
+        </w:tcBorders>
+        <w:shd w:val="clear" w:color="auto" w:fill="D34817" w:themeFill="accent1"/>
+      </w:tcPr>
+    </w:tblStylePr>
+    <w:tblStylePr w:type="band1Vert">
+      <w:tblPr/>
+      <w:tcPr>
+        <w:shd w:val="clear" w:color="auto" w:fill="F4B29B" w:themeFill="accent1" w:themeFillTint="66"/>
+      </w:tcPr>
+    </w:tblStylePr>
+    <w:tblStylePr w:type="band1Horz">
+      <w:tblPr/>
+      <w:tcPr>
+        <w:shd w:val="clear" w:color="auto" w:fill="F4B29B" w:themeFill="accent1" w:themeFillTint="66"/>
+      </w:tcPr>
+    </w:tblStylePr>
+  </w:style>
 </w:styles>
 </file>
 
@@ -11610,7 +13015,7 @@
 </file>
 
 <file path=customXml/itemProps2.xml><?xml version="1.0" encoding="utf-8"?>
-<ds:datastoreItem xmlns:ds="http://schemas.openxmlformats.org/officeDocument/2006/customXml" ds:itemID="{54EF8BC7-9F72-47E8-BB6C-A6C12B00B509}">
+<ds:datastoreItem xmlns:ds="http://schemas.openxmlformats.org/officeDocument/2006/customXml" ds:itemID="{78405041-CF35-49B2-9280-9C2207266940}">
   <ds:schemaRefs>
     <ds:schemaRef ds:uri="http://schemas.openxmlformats.org/officeDocument/2006/bibliography"/>
   </ds:schemaRefs>

</xml_diff>

<commit_message>
Pulled from source, some charts
</commit_message>
<xml_diff>
--- a/Design/GameDesign/Project_Fog.docx
+++ b/Design/GameDesign/Project_Fog.docx
@@ -10695,11 +10695,594 @@
       <w:r>
         <w:t xml:space="preserve">This section will define all the abilities currently designed in the Vessel Abilities pool. </w:t>
       </w:r>
-    </w:p>
-    <w:p>
+      <w:r>
+        <w:t>Abilities can be of the following types:</w:t>
+      </w:r>
+    </w:p>
+    <w:p>
+      <w:r>
+        <w:rPr>
+          <w:b/>
+        </w:rPr>
+        <w:t>Type:</w:t>
+      </w:r>
+      <w:r>
+        <w:t xml:space="preserve"> Buff</w:t>
+      </w:r>
+    </w:p>
+    <w:p>
+      <w:r>
+        <w:tab/>
+        <w:t>See Buff / Debuff for definition. The buff would be applied to the vessel upon cast, and would last a specific duration.</w:t>
+      </w:r>
+    </w:p>
+    <w:p>
+      <w:r>
+        <w:rPr>
+          <w:b/>
+        </w:rPr>
+        <w:t>Type:</w:t>
+      </w:r>
+      <w:r>
+        <w:t xml:space="preserve"> Special Projectile</w:t>
+      </w:r>
+    </w:p>
+    <w:p>
+      <w:r>
+        <w:tab/>
+        <w:t xml:space="preserve">See Projectile for definition. The projectile would differ from a more common projectile as they can cause </w:t>
+      </w:r>
+      <w:proofErr w:type="gramStart"/>
+      <w:r>
+        <w:t>a debuff</w:t>
+      </w:r>
+      <w:proofErr w:type="gramEnd"/>
+      <w:r>
+        <w:t xml:space="preserve"> on the entity that collides with the projectile.</w:t>
+      </w:r>
+    </w:p>
+    <w:p/>
+    <w:p>
+      <w:r>
+        <w:t>The specific abilities are defined as follows:</w:t>
+      </w:r>
+    </w:p>
+    <w:p>
+      <w:r>
+        <w:rPr>
+          <w:b/>
+        </w:rPr>
+        <w:t>Buff:</w:t>
+      </w:r>
+      <w:r>
+        <w:t xml:space="preserve"> Rage</w:t>
+      </w:r>
+    </w:p>
+    <w:p>
+      <w:r>
+        <w:tab/>
+        <w:t>Rage is a</w:t>
+      </w:r>
+      <w:r>
+        <w:t xml:space="preserve"> buff that increases Damage dealt while active. The amount of extra damage dealt is a percentage of the base damage of the weapon or ability used.</w:t>
+      </w:r>
+    </w:p>
+    <w:p>
+      <w:r>
+        <w:rPr>
+          <w:b/>
+        </w:rPr>
+        <w:t>Buff:</w:t>
+      </w:r>
+      <w:r>
+        <w:t xml:space="preserve"> Healing</w:t>
+      </w:r>
+    </w:p>
+    <w:p>
+      <w:r>
+        <w:tab/>
+        <w:t xml:space="preserve">Healing is a buff that </w:t>
+      </w:r>
       <w:bookmarkStart w:id="26" w:name="_GoBack"/>
       <w:bookmarkEnd w:id="26"/>
     </w:p>
+    <w:p>
+      <w:r>
+        <w:rPr>
+          <w:b/>
+        </w:rPr>
+        <w:t>Buff:</w:t>
+      </w:r>
+      <w:r>
+        <w:t xml:space="preserve"> Quick Fingers</w:t>
+      </w:r>
+    </w:p>
+    <w:p>
+      <w:r>
+        <w:rPr>
+          <w:b/>
+        </w:rPr>
+        <w:t>Buff:</w:t>
+      </w:r>
+      <w:r>
+        <w:t xml:space="preserve"> Dash</w:t>
+      </w:r>
+    </w:p>
+    <w:p>
+      <w:r>
+        <w:rPr>
+          <w:b/>
+        </w:rPr>
+        <w:lastRenderedPageBreak/>
+        <w:t>Buff:</w:t>
+      </w:r>
+      <w:r>
+        <w:t xml:space="preserve"> Bobble</w:t>
+      </w:r>
+    </w:p>
+    <w:p>
+      <w:r>
+        <w:rPr>
+          <w:b/>
+        </w:rPr>
+        <w:t>Projectile:</w:t>
+      </w:r>
+      <w:r>
+        <w:t xml:space="preserve"> Poison Dart</w:t>
+      </w:r>
+    </w:p>
+    <w:p>
+      <w:r>
+        <w:rPr>
+          <w:b/>
+        </w:rPr>
+        <w:t>Projectile:</w:t>
+      </w:r>
+      <w:r>
+        <w:t xml:space="preserve"> Net</w:t>
+      </w:r>
+    </w:p>
+    <w:p>
+      <w:r>
+        <w:rPr>
+          <w:b/>
+        </w:rPr>
+        <w:t>Projectile:</w:t>
+      </w:r>
+      <w:r>
+        <w:t xml:space="preserve"> Smash</w:t>
+      </w:r>
+    </w:p>
+    <w:p/>
+    <w:p>
+      <w:r>
+        <w:rPr>
+          <w:b/>
+        </w:rPr>
+        <w:t>Chart of Statistics for Buff Abilities:</w:t>
+      </w:r>
+    </w:p>
+    <w:tbl>
+      <w:tblPr>
+        <w:tblStyle w:val="GridTable5Dark-Accent1"/>
+        <w:tblW w:w="0" w:type="auto"/>
+        <w:tblLook w:val="04A0" w:firstRow="1" w:lastRow="0" w:firstColumn="1" w:lastColumn="0" w:noHBand="0" w:noVBand="1"/>
+      </w:tblPr>
+      <w:tblGrid>
+        <w:gridCol w:w="1635"/>
+        <w:gridCol w:w="1627"/>
+        <w:gridCol w:w="1618"/>
+        <w:gridCol w:w="1490"/>
+        <w:gridCol w:w="1490"/>
+        <w:gridCol w:w="1490"/>
+      </w:tblGrid>
+      <w:tr>
+        <w:trPr>
+          <w:cnfStyle w:val="100000000000" w:firstRow="1" w:lastRow="0" w:firstColumn="0" w:lastColumn="0" w:oddVBand="0" w:evenVBand="0" w:oddHBand="0" w:evenHBand="0" w:firstRowFirstColumn="0" w:firstRowLastColumn="0" w:lastRowFirstColumn="0" w:lastRowLastColumn="0"/>
+        </w:trPr>
+        <w:tc>
+          <w:tcPr>
+            <w:cnfStyle w:val="001000000000" w:firstRow="0" w:lastRow="0" w:firstColumn="1" w:lastColumn="0" w:oddVBand="0" w:evenVBand="0" w:oddHBand="0" w:evenHBand="0" w:firstRowFirstColumn="0" w:firstRowLastColumn="0" w:lastRowFirstColumn="0" w:lastRowLastColumn="0"/>
+            <w:tcW w:w="1635" w:type="dxa"/>
+          </w:tcPr>
+          <w:p>
+            <w:r>
+              <w:t>Ability</w:t>
+            </w:r>
+          </w:p>
+        </w:tc>
+        <w:tc>
+          <w:tcPr>
+            <w:tcW w:w="1627" w:type="dxa"/>
+          </w:tcPr>
+          <w:p>
+            <w:pPr>
+              <w:cnfStyle w:val="100000000000" w:firstRow="1" w:lastRow="0" w:firstColumn="0" w:lastColumn="0" w:oddVBand="0" w:evenVBand="0" w:oddHBand="0" w:evenHBand="0" w:firstRowFirstColumn="0" w:firstRowLastColumn="0" w:lastRowFirstColumn="0" w:lastRowLastColumn="0"/>
+            </w:pPr>
+            <w:r>
+              <w:t>Effect Value</w:t>
+            </w:r>
+          </w:p>
+        </w:tc>
+        <w:tc>
+          <w:tcPr>
+            <w:tcW w:w="1618" w:type="dxa"/>
+          </w:tcPr>
+          <w:p>
+            <w:pPr>
+              <w:cnfStyle w:val="100000000000" w:firstRow="1" w:lastRow="0" w:firstColumn="0" w:lastColumn="0" w:oddVBand="0" w:evenVBand="0" w:oddHBand="0" w:evenHBand="0" w:firstRowFirstColumn="0" w:firstRowLastColumn="0" w:lastRowFirstColumn="0" w:lastRowLastColumn="0"/>
+            </w:pPr>
+            <w:r>
+              <w:t>Effect Scaling</w:t>
+            </w:r>
+          </w:p>
+        </w:tc>
+        <w:tc>
+          <w:tcPr>
+            <w:tcW w:w="1490" w:type="dxa"/>
+          </w:tcPr>
+          <w:p>
+            <w:pPr>
+              <w:cnfStyle w:val="100000000000" w:firstRow="1" w:lastRow="0" w:firstColumn="0" w:lastColumn="0" w:oddVBand="0" w:evenVBand="0" w:oddHBand="0" w:evenHBand="0" w:firstRowFirstColumn="0" w:firstRowLastColumn="0" w:lastRowFirstColumn="0" w:lastRowLastColumn="0"/>
+            </w:pPr>
+            <w:r>
+              <w:t>Duration</w:t>
+            </w:r>
+          </w:p>
+        </w:tc>
+        <w:tc>
+          <w:tcPr>
+            <w:tcW w:w="1490" w:type="dxa"/>
+          </w:tcPr>
+          <w:p>
+            <w:pPr>
+              <w:cnfStyle w:val="100000000000" w:firstRow="1" w:lastRow="0" w:firstColumn="0" w:lastColumn="0" w:oddVBand="0" w:evenVBand="0" w:oddHBand="0" w:evenHBand="0" w:firstRowFirstColumn="0" w:firstRowLastColumn="0" w:lastRowFirstColumn="0" w:lastRowLastColumn="0"/>
+            </w:pPr>
+            <w:r>
+              <w:t>Duration Scaling</w:t>
+            </w:r>
+          </w:p>
+        </w:tc>
+        <w:tc>
+          <w:tcPr>
+            <w:tcW w:w="1490" w:type="dxa"/>
+          </w:tcPr>
+          <w:p>
+            <w:pPr>
+              <w:cnfStyle w:val="100000000000" w:firstRow="1" w:lastRow="0" w:firstColumn="0" w:lastColumn="0" w:oddVBand="0" w:evenVBand="0" w:oddHBand="0" w:evenHBand="0" w:firstRowFirstColumn="0" w:firstRowLastColumn="0" w:lastRowFirstColumn="0" w:lastRowLastColumn="0"/>
+            </w:pPr>
+            <w:r>
+              <w:t>Cooldown</w:t>
+            </w:r>
+          </w:p>
+        </w:tc>
+      </w:tr>
+      <w:tr>
+        <w:trPr>
+          <w:cnfStyle w:val="000000100000" w:firstRow="0" w:lastRow="0" w:firstColumn="0" w:lastColumn="0" w:oddVBand="0" w:evenVBand="0" w:oddHBand="1" w:evenHBand="0" w:firstRowFirstColumn="0" w:firstRowLastColumn="0" w:lastRowFirstColumn="0" w:lastRowLastColumn="0"/>
+        </w:trPr>
+        <w:tc>
+          <w:tcPr>
+            <w:cnfStyle w:val="001000000000" w:firstRow="0" w:lastRow="0" w:firstColumn="1" w:lastColumn="0" w:oddVBand="0" w:evenVBand="0" w:oddHBand="0" w:evenHBand="0" w:firstRowFirstColumn="0" w:firstRowLastColumn="0" w:lastRowFirstColumn="0" w:lastRowLastColumn="0"/>
+            <w:tcW w:w="1635" w:type="dxa"/>
+          </w:tcPr>
+          <w:p>
+            <w:r>
+              <w:t>Rage</w:t>
+            </w:r>
+          </w:p>
+        </w:tc>
+        <w:tc>
+          <w:tcPr>
+            <w:tcW w:w="1627" w:type="dxa"/>
+          </w:tcPr>
+          <w:p>
+            <w:pPr>
+              <w:cnfStyle w:val="000000100000" w:firstRow="0" w:lastRow="0" w:firstColumn="0" w:lastColumn="0" w:oddVBand="0" w:evenVBand="0" w:oddHBand="1" w:evenHBand="0" w:firstRowFirstColumn="0" w:firstRowLastColumn="0" w:lastRowFirstColumn="0" w:lastRowLastColumn="0"/>
+            </w:pPr>
+          </w:p>
+        </w:tc>
+        <w:tc>
+          <w:tcPr>
+            <w:tcW w:w="1618" w:type="dxa"/>
+          </w:tcPr>
+          <w:p>
+            <w:pPr>
+              <w:cnfStyle w:val="000000100000" w:firstRow="0" w:lastRow="0" w:firstColumn="0" w:lastColumn="0" w:oddVBand="0" w:evenVBand="0" w:oddHBand="1" w:evenHBand="0" w:firstRowFirstColumn="0" w:firstRowLastColumn="0" w:lastRowFirstColumn="0" w:lastRowLastColumn="0"/>
+            </w:pPr>
+          </w:p>
+        </w:tc>
+        <w:tc>
+          <w:tcPr>
+            <w:tcW w:w="1490" w:type="dxa"/>
+          </w:tcPr>
+          <w:p>
+            <w:pPr>
+              <w:cnfStyle w:val="000000100000" w:firstRow="0" w:lastRow="0" w:firstColumn="0" w:lastColumn="0" w:oddVBand="0" w:evenVBand="0" w:oddHBand="1" w:evenHBand="0" w:firstRowFirstColumn="0" w:firstRowLastColumn="0" w:lastRowFirstColumn="0" w:lastRowLastColumn="0"/>
+            </w:pPr>
+          </w:p>
+        </w:tc>
+        <w:tc>
+          <w:tcPr>
+            <w:tcW w:w="1490" w:type="dxa"/>
+          </w:tcPr>
+          <w:p>
+            <w:pPr>
+              <w:cnfStyle w:val="000000100000" w:firstRow="0" w:lastRow="0" w:firstColumn="0" w:lastColumn="0" w:oddVBand="0" w:evenVBand="0" w:oddHBand="1" w:evenHBand="0" w:firstRowFirstColumn="0" w:firstRowLastColumn="0" w:lastRowFirstColumn="0" w:lastRowLastColumn="0"/>
+            </w:pPr>
+          </w:p>
+        </w:tc>
+        <w:tc>
+          <w:tcPr>
+            <w:tcW w:w="1490" w:type="dxa"/>
+          </w:tcPr>
+          <w:p>
+            <w:pPr>
+              <w:cnfStyle w:val="000000100000" w:firstRow="0" w:lastRow="0" w:firstColumn="0" w:lastColumn="0" w:oddVBand="0" w:evenVBand="0" w:oddHBand="1" w:evenHBand="0" w:firstRowFirstColumn="0" w:firstRowLastColumn="0" w:lastRowFirstColumn="0" w:lastRowLastColumn="0"/>
+            </w:pPr>
+          </w:p>
+        </w:tc>
+      </w:tr>
+      <w:tr>
+        <w:tc>
+          <w:tcPr>
+            <w:cnfStyle w:val="001000000000" w:firstRow="0" w:lastRow="0" w:firstColumn="1" w:lastColumn="0" w:oddVBand="0" w:evenVBand="0" w:oddHBand="0" w:evenHBand="0" w:firstRowFirstColumn="0" w:firstRowLastColumn="0" w:lastRowFirstColumn="0" w:lastRowLastColumn="0"/>
+            <w:tcW w:w="1635" w:type="dxa"/>
+          </w:tcPr>
+          <w:p>
+            <w:r>
+              <w:t>Healing</w:t>
+            </w:r>
+          </w:p>
+        </w:tc>
+        <w:tc>
+          <w:tcPr>
+            <w:tcW w:w="1627" w:type="dxa"/>
+          </w:tcPr>
+          <w:p>
+            <w:pPr>
+              <w:cnfStyle w:val="000000000000" w:firstRow="0" w:lastRow="0" w:firstColumn="0" w:lastColumn="0" w:oddVBand="0" w:evenVBand="0" w:oddHBand="0" w:evenHBand="0" w:firstRowFirstColumn="0" w:firstRowLastColumn="0" w:lastRowFirstColumn="0" w:lastRowLastColumn="0"/>
+            </w:pPr>
+          </w:p>
+        </w:tc>
+        <w:tc>
+          <w:tcPr>
+            <w:tcW w:w="1618" w:type="dxa"/>
+          </w:tcPr>
+          <w:p>
+            <w:pPr>
+              <w:cnfStyle w:val="000000000000" w:firstRow="0" w:lastRow="0" w:firstColumn="0" w:lastColumn="0" w:oddVBand="0" w:evenVBand="0" w:oddHBand="0" w:evenHBand="0" w:firstRowFirstColumn="0" w:firstRowLastColumn="0" w:lastRowFirstColumn="0" w:lastRowLastColumn="0"/>
+            </w:pPr>
+          </w:p>
+        </w:tc>
+        <w:tc>
+          <w:tcPr>
+            <w:tcW w:w="1490" w:type="dxa"/>
+          </w:tcPr>
+          <w:p>
+            <w:pPr>
+              <w:cnfStyle w:val="000000000000" w:firstRow="0" w:lastRow="0" w:firstColumn="0" w:lastColumn="0" w:oddVBand="0" w:evenVBand="0" w:oddHBand="0" w:evenHBand="0" w:firstRowFirstColumn="0" w:firstRowLastColumn="0" w:lastRowFirstColumn="0" w:lastRowLastColumn="0"/>
+            </w:pPr>
+          </w:p>
+        </w:tc>
+        <w:tc>
+          <w:tcPr>
+            <w:tcW w:w="1490" w:type="dxa"/>
+          </w:tcPr>
+          <w:p>
+            <w:pPr>
+              <w:cnfStyle w:val="000000000000" w:firstRow="0" w:lastRow="0" w:firstColumn="0" w:lastColumn="0" w:oddVBand="0" w:evenVBand="0" w:oddHBand="0" w:evenHBand="0" w:firstRowFirstColumn="0" w:firstRowLastColumn="0" w:lastRowFirstColumn="0" w:lastRowLastColumn="0"/>
+            </w:pPr>
+          </w:p>
+        </w:tc>
+        <w:tc>
+          <w:tcPr>
+            <w:tcW w:w="1490" w:type="dxa"/>
+          </w:tcPr>
+          <w:p>
+            <w:pPr>
+              <w:cnfStyle w:val="000000000000" w:firstRow="0" w:lastRow="0" w:firstColumn="0" w:lastColumn="0" w:oddVBand="0" w:evenVBand="0" w:oddHBand="0" w:evenHBand="0" w:firstRowFirstColumn="0" w:firstRowLastColumn="0" w:lastRowFirstColumn="0" w:lastRowLastColumn="0"/>
+            </w:pPr>
+          </w:p>
+        </w:tc>
+      </w:tr>
+      <w:tr>
+        <w:trPr>
+          <w:cnfStyle w:val="000000100000" w:firstRow="0" w:lastRow="0" w:firstColumn="0" w:lastColumn="0" w:oddVBand="0" w:evenVBand="0" w:oddHBand="1" w:evenHBand="0" w:firstRowFirstColumn="0" w:firstRowLastColumn="0" w:lastRowFirstColumn="0" w:lastRowLastColumn="0"/>
+        </w:trPr>
+        <w:tc>
+          <w:tcPr>
+            <w:cnfStyle w:val="001000000000" w:firstRow="0" w:lastRow="0" w:firstColumn="1" w:lastColumn="0" w:oddVBand="0" w:evenVBand="0" w:oddHBand="0" w:evenHBand="0" w:firstRowFirstColumn="0" w:firstRowLastColumn="0" w:lastRowFirstColumn="0" w:lastRowLastColumn="0"/>
+            <w:tcW w:w="1635" w:type="dxa"/>
+          </w:tcPr>
+          <w:p>
+            <w:r>
+              <w:t>Quick Fingers</w:t>
+            </w:r>
+          </w:p>
+        </w:tc>
+        <w:tc>
+          <w:tcPr>
+            <w:tcW w:w="1627" w:type="dxa"/>
+          </w:tcPr>
+          <w:p>
+            <w:pPr>
+              <w:cnfStyle w:val="000000100000" w:firstRow="0" w:lastRow="0" w:firstColumn="0" w:lastColumn="0" w:oddVBand="0" w:evenVBand="0" w:oddHBand="1" w:evenHBand="0" w:firstRowFirstColumn="0" w:firstRowLastColumn="0" w:lastRowFirstColumn="0" w:lastRowLastColumn="0"/>
+            </w:pPr>
+          </w:p>
+        </w:tc>
+        <w:tc>
+          <w:tcPr>
+            <w:tcW w:w="1618" w:type="dxa"/>
+          </w:tcPr>
+          <w:p>
+            <w:pPr>
+              <w:cnfStyle w:val="000000100000" w:firstRow="0" w:lastRow="0" w:firstColumn="0" w:lastColumn="0" w:oddVBand="0" w:evenVBand="0" w:oddHBand="1" w:evenHBand="0" w:firstRowFirstColumn="0" w:firstRowLastColumn="0" w:lastRowFirstColumn="0" w:lastRowLastColumn="0"/>
+            </w:pPr>
+          </w:p>
+        </w:tc>
+        <w:tc>
+          <w:tcPr>
+            <w:tcW w:w="1490" w:type="dxa"/>
+          </w:tcPr>
+          <w:p>
+            <w:pPr>
+              <w:cnfStyle w:val="000000100000" w:firstRow="0" w:lastRow="0" w:firstColumn="0" w:lastColumn="0" w:oddVBand="0" w:evenVBand="0" w:oddHBand="1" w:evenHBand="0" w:firstRowFirstColumn="0" w:firstRowLastColumn="0" w:lastRowFirstColumn="0" w:lastRowLastColumn="0"/>
+            </w:pPr>
+          </w:p>
+        </w:tc>
+        <w:tc>
+          <w:tcPr>
+            <w:tcW w:w="1490" w:type="dxa"/>
+          </w:tcPr>
+          <w:p>
+            <w:pPr>
+              <w:cnfStyle w:val="000000100000" w:firstRow="0" w:lastRow="0" w:firstColumn="0" w:lastColumn="0" w:oddVBand="0" w:evenVBand="0" w:oddHBand="1" w:evenHBand="0" w:firstRowFirstColumn="0" w:firstRowLastColumn="0" w:lastRowFirstColumn="0" w:lastRowLastColumn="0"/>
+            </w:pPr>
+          </w:p>
+        </w:tc>
+        <w:tc>
+          <w:tcPr>
+            <w:tcW w:w="1490" w:type="dxa"/>
+          </w:tcPr>
+          <w:p>
+            <w:pPr>
+              <w:cnfStyle w:val="000000100000" w:firstRow="0" w:lastRow="0" w:firstColumn="0" w:lastColumn="0" w:oddVBand="0" w:evenVBand="0" w:oddHBand="1" w:evenHBand="0" w:firstRowFirstColumn="0" w:firstRowLastColumn="0" w:lastRowFirstColumn="0" w:lastRowLastColumn="0"/>
+            </w:pPr>
+          </w:p>
+        </w:tc>
+      </w:tr>
+      <w:tr>
+        <w:tc>
+          <w:tcPr>
+            <w:cnfStyle w:val="001000000000" w:firstRow="0" w:lastRow="0" w:firstColumn="1" w:lastColumn="0" w:oddVBand="0" w:evenVBand="0" w:oddHBand="0" w:evenHBand="0" w:firstRowFirstColumn="0" w:firstRowLastColumn="0" w:lastRowFirstColumn="0" w:lastRowLastColumn="0"/>
+            <w:tcW w:w="1635" w:type="dxa"/>
+          </w:tcPr>
+          <w:p>
+            <w:r>
+              <w:t>Dash</w:t>
+            </w:r>
+          </w:p>
+        </w:tc>
+        <w:tc>
+          <w:tcPr>
+            <w:tcW w:w="1627" w:type="dxa"/>
+          </w:tcPr>
+          <w:p>
+            <w:pPr>
+              <w:cnfStyle w:val="000000000000" w:firstRow="0" w:lastRow="0" w:firstColumn="0" w:lastColumn="0" w:oddVBand="0" w:evenVBand="0" w:oddHBand="0" w:evenHBand="0" w:firstRowFirstColumn="0" w:firstRowLastColumn="0" w:lastRowFirstColumn="0" w:lastRowLastColumn="0"/>
+            </w:pPr>
+          </w:p>
+        </w:tc>
+        <w:tc>
+          <w:tcPr>
+            <w:tcW w:w="1618" w:type="dxa"/>
+          </w:tcPr>
+          <w:p>
+            <w:pPr>
+              <w:cnfStyle w:val="000000000000" w:firstRow="0" w:lastRow="0" w:firstColumn="0" w:lastColumn="0" w:oddVBand="0" w:evenVBand="0" w:oddHBand="0" w:evenHBand="0" w:firstRowFirstColumn="0" w:firstRowLastColumn="0" w:lastRowFirstColumn="0" w:lastRowLastColumn="0"/>
+            </w:pPr>
+          </w:p>
+        </w:tc>
+        <w:tc>
+          <w:tcPr>
+            <w:tcW w:w="1490" w:type="dxa"/>
+          </w:tcPr>
+          <w:p>
+            <w:pPr>
+              <w:cnfStyle w:val="000000000000" w:firstRow="0" w:lastRow="0" w:firstColumn="0" w:lastColumn="0" w:oddVBand="0" w:evenVBand="0" w:oddHBand="0" w:evenHBand="0" w:firstRowFirstColumn="0" w:firstRowLastColumn="0" w:lastRowFirstColumn="0" w:lastRowLastColumn="0"/>
+            </w:pPr>
+          </w:p>
+        </w:tc>
+        <w:tc>
+          <w:tcPr>
+            <w:tcW w:w="1490" w:type="dxa"/>
+          </w:tcPr>
+          <w:p>
+            <w:pPr>
+              <w:cnfStyle w:val="000000000000" w:firstRow="0" w:lastRow="0" w:firstColumn="0" w:lastColumn="0" w:oddVBand="0" w:evenVBand="0" w:oddHBand="0" w:evenHBand="0" w:firstRowFirstColumn="0" w:firstRowLastColumn="0" w:lastRowFirstColumn="0" w:lastRowLastColumn="0"/>
+            </w:pPr>
+          </w:p>
+        </w:tc>
+        <w:tc>
+          <w:tcPr>
+            <w:tcW w:w="1490" w:type="dxa"/>
+          </w:tcPr>
+          <w:p>
+            <w:pPr>
+              <w:cnfStyle w:val="000000000000" w:firstRow="0" w:lastRow="0" w:firstColumn="0" w:lastColumn="0" w:oddVBand="0" w:evenVBand="0" w:oddHBand="0" w:evenHBand="0" w:firstRowFirstColumn="0" w:firstRowLastColumn="0" w:lastRowFirstColumn="0" w:lastRowLastColumn="0"/>
+            </w:pPr>
+          </w:p>
+        </w:tc>
+      </w:tr>
+      <w:tr>
+        <w:trPr>
+          <w:cnfStyle w:val="000000100000" w:firstRow="0" w:lastRow="0" w:firstColumn="0" w:lastColumn="0" w:oddVBand="0" w:evenVBand="0" w:oddHBand="1" w:evenHBand="0" w:firstRowFirstColumn="0" w:firstRowLastColumn="0" w:lastRowFirstColumn="0" w:lastRowLastColumn="0"/>
+        </w:trPr>
+        <w:tc>
+          <w:tcPr>
+            <w:cnfStyle w:val="001000000000" w:firstRow="0" w:lastRow="0" w:firstColumn="1" w:lastColumn="0" w:oddVBand="0" w:evenVBand="0" w:oddHBand="0" w:evenHBand="0" w:firstRowFirstColumn="0" w:firstRowLastColumn="0" w:lastRowFirstColumn="0" w:lastRowLastColumn="0"/>
+            <w:tcW w:w="1635" w:type="dxa"/>
+          </w:tcPr>
+          <w:p>
+            <w:r>
+              <w:t>Bobble</w:t>
+            </w:r>
+          </w:p>
+        </w:tc>
+        <w:tc>
+          <w:tcPr>
+            <w:tcW w:w="1627" w:type="dxa"/>
+          </w:tcPr>
+          <w:p>
+            <w:pPr>
+              <w:cnfStyle w:val="000000100000" w:firstRow="0" w:lastRow="0" w:firstColumn="0" w:lastColumn="0" w:oddVBand="0" w:evenVBand="0" w:oddHBand="1" w:evenHBand="0" w:firstRowFirstColumn="0" w:firstRowLastColumn="0" w:lastRowFirstColumn="0" w:lastRowLastColumn="0"/>
+            </w:pPr>
+          </w:p>
+        </w:tc>
+        <w:tc>
+          <w:tcPr>
+            <w:tcW w:w="1618" w:type="dxa"/>
+          </w:tcPr>
+          <w:p>
+            <w:pPr>
+              <w:cnfStyle w:val="000000100000" w:firstRow="0" w:lastRow="0" w:firstColumn="0" w:lastColumn="0" w:oddVBand="0" w:evenVBand="0" w:oddHBand="1" w:evenHBand="0" w:firstRowFirstColumn="0" w:firstRowLastColumn="0" w:lastRowFirstColumn="0" w:lastRowLastColumn="0"/>
+            </w:pPr>
+          </w:p>
+        </w:tc>
+        <w:tc>
+          <w:tcPr>
+            <w:tcW w:w="1490" w:type="dxa"/>
+          </w:tcPr>
+          <w:p>
+            <w:pPr>
+              <w:cnfStyle w:val="000000100000" w:firstRow="0" w:lastRow="0" w:firstColumn="0" w:lastColumn="0" w:oddVBand="0" w:evenVBand="0" w:oddHBand="1" w:evenHBand="0" w:firstRowFirstColumn="0" w:firstRowLastColumn="0" w:lastRowFirstColumn="0" w:lastRowLastColumn="0"/>
+            </w:pPr>
+          </w:p>
+        </w:tc>
+        <w:tc>
+          <w:tcPr>
+            <w:tcW w:w="1490" w:type="dxa"/>
+          </w:tcPr>
+          <w:p>
+            <w:pPr>
+              <w:cnfStyle w:val="000000100000" w:firstRow="0" w:lastRow="0" w:firstColumn="0" w:lastColumn="0" w:oddVBand="0" w:evenVBand="0" w:oddHBand="1" w:evenHBand="0" w:firstRowFirstColumn="0" w:firstRowLastColumn="0" w:lastRowFirstColumn="0" w:lastRowLastColumn="0"/>
+            </w:pPr>
+          </w:p>
+        </w:tc>
+        <w:tc>
+          <w:tcPr>
+            <w:tcW w:w="1490" w:type="dxa"/>
+          </w:tcPr>
+          <w:p>
+            <w:pPr>
+              <w:cnfStyle w:val="000000100000" w:firstRow="0" w:lastRow="0" w:firstColumn="0" w:lastColumn="0" w:oddVBand="0" w:evenVBand="0" w:oddHBand="1" w:evenHBand="0" w:firstRowFirstColumn="0" w:firstRowLastColumn="0" w:lastRowFirstColumn="0" w:lastRowLastColumn="0"/>
+            </w:pPr>
+          </w:p>
+        </w:tc>
+      </w:tr>
+    </w:tbl>
+    <w:p/>
     <w:sectPr>
       <w:pgSz w:w="12240" w:h="15840"/>
       <w:pgMar w:top="1440" w:right="1440" w:bottom="1440" w:left="1440" w:header="708" w:footer="708" w:gutter="0"/>
@@ -12130,7 +12713,6 @@
   <w:style w:type="character" w:default="1" w:styleId="DefaultParagraphFont">
     <w:name w:val="Default Paragraph Font"/>
     <w:uiPriority w:val="1"/>
-    <w:semiHidden/>
     <w:unhideWhenUsed/>
   </w:style>
   <w:style w:type="table" w:default="1" w:styleId="TableNormal">
@@ -13015,7 +13597,7 @@
 </file>
 
 <file path=customXml/itemProps2.xml><?xml version="1.0" encoding="utf-8"?>
-<ds:datastoreItem xmlns:ds="http://schemas.openxmlformats.org/officeDocument/2006/customXml" ds:itemID="{78405041-CF35-49B2-9280-9C2207266940}">
+<ds:datastoreItem xmlns:ds="http://schemas.openxmlformats.org/officeDocument/2006/customXml" ds:itemID="{BC8EC100-2F10-4560-B920-C378D9482400}">
   <ds:schemaRefs>
     <ds:schemaRef ds:uri="http://schemas.openxmlformats.org/officeDocument/2006/bibliography"/>
   </ds:schemaRefs>

</xml_diff>

<commit_message>
FINISHED Master design document, made pdf for easier viewing
</commit_message>
<xml_diff>
--- a/Design/GameDesign/Project_Fog.docx
+++ b/Design/GameDesign/Project_Fog.docx
@@ -2,8 +2,6 @@
 <file path=word/document.xml><?xml version="1.0" encoding="utf-8"?>
 <w:document xmlns:wpc="http://schemas.microsoft.com/office/word/2010/wordprocessingCanvas" xmlns:mc="http://schemas.openxmlformats.org/markup-compatibility/2006" xmlns:o="urn:schemas-microsoft-com:office:office" xmlns:r="http://schemas.openxmlformats.org/officeDocument/2006/relationships" xmlns:m="http://schemas.openxmlformats.org/officeDocument/2006/math" xmlns:v="urn:schemas-microsoft-com:vml" xmlns:wp14="http://schemas.microsoft.com/office/word/2010/wordprocessingDrawing" xmlns:wp="http://schemas.openxmlformats.org/drawingml/2006/wordprocessingDrawing" xmlns:w10="urn:schemas-microsoft-com:office:word" xmlns:w="http://schemas.openxmlformats.org/wordprocessingml/2006/main" xmlns:w14="http://schemas.microsoft.com/office/word/2010/wordml" xmlns:w15="http://schemas.microsoft.com/office/word/2012/wordml" xmlns:wpg="http://schemas.microsoft.com/office/word/2010/wordprocessingGroup" xmlns:wpi="http://schemas.microsoft.com/office/word/2010/wordprocessingInk" xmlns:wne="http://schemas.microsoft.com/office/word/2006/wordml" xmlns:wps="http://schemas.microsoft.com/office/word/2010/wordprocessingShape" mc:Ignorable="w14 w15 wp14">
   <w:body>
-    <w:bookmarkStart w:id="0" w:name="_GoBack" w:displacedByCustomXml="next"/>
-    <w:bookmarkEnd w:id="0" w:displacedByCustomXml="next"/>
     <w:sdt>
       <w:sdtPr>
         <w:id w:val="1291320150"/>
@@ -12,7 +10,6 @@
           <w:docPartUnique/>
         </w:docPartObj>
       </w:sdtPr>
-      <w:sdtEndPr/>
       <w:sdtContent>
         <w:p>
           <w:pPr>
@@ -134,6 +131,7 @@
                             </wps:style>
                             <wps:txbx>
                               <w:txbxContent>
+                                <w:bookmarkStart w:id="0" w:name="_GoBack" w:displacedByCustomXml="next"/>
                                 <w:sdt>
                                   <w:sdtPr>
                                     <w:rPr>
@@ -145,14 +143,13 @@
                                     <w:tag w:val=""/>
                                     <w:id w:val="-650599894"/>
                                     <w:dataBinding w:prefixMappings="xmlns:ns0='http://schemas.microsoft.com/office/2006/coverPageProps' " w:xpath="/ns0:CoverPageProperties[1]/ns0:PublishDate[1]" w:storeItemID="{55AF091B-3C7A-41E3-B477-F2FDAA23CFDA}"/>
-                                    <w:date w:fullDate="2015-01-28T00:00:00Z">
+                                    <w:date w:fullDate="2015-01-29T00:00:00Z">
                                       <w:dateFormat w:val="M/d/yyyy"/>
                                       <w:lid w:val="en-US"/>
                                       <w:storeMappedDataAs w:val="dateTime"/>
                                       <w:calendar w:val="gregorian"/>
                                     </w:date>
                                   </w:sdtPr>
-                                  <w:sdtEndPr/>
                                   <w:sdtContent>
                                     <w:p>
                                       <w:pPr>
@@ -171,11 +168,12 @@
                                           <w:szCs w:val="28"/>
                                           <w:lang w:val="en-US"/>
                                         </w:rPr>
-                                        <w:t>1/28/2015</w:t>
+                                        <w:t>1/29/2015</w:t>
                                       </w:r>
                                     </w:p>
                                   </w:sdtContent>
                                 </w:sdt>
+                                <w:bookmarkEnd w:id="0" w:displacedByCustomXml="prev"/>
                               </w:txbxContent>
                             </wps:txbx>
                             <wps:bodyPr rot="0" spcFirstLastPara="0" vert="horz" wrap="square" lIns="91440" tIns="0" rIns="182880" bIns="0" numCol="1" spcCol="0" rtlCol="0" fromWordArt="0" anchor="ctr" anchorCtr="0" forceAA="0" compatLnSpc="1">
@@ -3451,6 +3449,7 @@
                       <v:stroke endcap="round"/>
                       <v:textbox inset=",0,14.4pt,0">
                         <w:txbxContent>
+                          <w:bookmarkStart w:id="1" w:name="_GoBack" w:displacedByCustomXml="next"/>
                           <w:sdt>
                             <w:sdtPr>
                               <w:rPr>
@@ -3462,7 +3461,7 @@
                               <w:tag w:val=""/>
                               <w:id w:val="-650599894"/>
                               <w:dataBinding w:prefixMappings="xmlns:ns0='http://schemas.microsoft.com/office/2006/coverPageProps' " w:xpath="/ns0:CoverPageProperties[1]/ns0:PublishDate[1]" w:storeItemID="{55AF091B-3C7A-41E3-B477-F2FDAA23CFDA}"/>
-                              <w:date w:fullDate="2015-01-28T00:00:00Z">
+                              <w:date w:fullDate="2015-01-29T00:00:00Z">
                                 <w:dateFormat w:val="M/d/yyyy"/>
                                 <w:lid w:val="en-US"/>
                                 <w:storeMappedDataAs w:val="dateTime"/>
@@ -3487,11 +3486,12 @@
                                     <w:szCs w:val="28"/>
                                     <w:lang w:val="en-US"/>
                                   </w:rPr>
-                                  <w:t>1/28/2015</w:t>
+                                  <w:t>1/29/2015</w:t>
                                 </w:r>
                               </w:p>
                             </w:sdtContent>
                           </w:sdt>
+                          <w:bookmarkEnd w:id="1" w:displacedByCustomXml="prev"/>
                         </w:txbxContent>
                       </v:textbox>
                     </v:shape>
@@ -3695,7 +3695,6 @@
                                     <w:dataBinding w:prefixMappings="xmlns:ns0='http://purl.org/dc/elements/1.1/' xmlns:ns1='http://schemas.openxmlformats.org/package/2006/metadata/core-properties' " w:xpath="/ns1:coreProperties[1]/ns0:creator[1]" w:storeItemID="{6C3C8BC8-F283-45AE-878A-BAB7291924A1}"/>
                                     <w:text/>
                                   </w:sdtPr>
-                                  <w:sdtEndPr/>
                                   <w:sdtContent>
                                     <w:r>
                                       <w:rPr>
@@ -3731,7 +3730,6 @@
                                     <w:dataBinding w:prefixMappings="xmlns:ns0='http://schemas.openxmlformats.org/officeDocument/2006/extended-properties' " w:xpath="/ns0:Properties[1]/ns0:Company[1]" w:storeItemID="{6668398D-A668-4E3E-A5EB-62B293D839F1}"/>
                                     <w:text/>
                                   </w:sdtPr>
-                                  <w:sdtEndPr/>
                                   <w:sdtContent>
                                     <w:r>
                                       <w:rPr>
@@ -3948,7 +3946,6 @@
                                     <w:dataBinding w:prefixMappings="xmlns:ns0='http://purl.org/dc/elements/1.1/' xmlns:ns1='http://schemas.openxmlformats.org/package/2006/metadata/core-properties' " w:xpath="/ns1:coreProperties[1]/ns0:title[1]" w:storeItemID="{6C3C8BC8-F283-45AE-878A-BAB7291924A1}"/>
                                     <w:text/>
                                   </w:sdtPr>
-                                  <w:sdtEndPr/>
                                   <w:sdtContent>
                                     <w:r>
                                       <w:rPr>
@@ -3984,7 +3981,6 @@
                                     <w:dataBinding w:prefixMappings="xmlns:ns0='http://purl.org/dc/elements/1.1/' xmlns:ns1='http://schemas.openxmlformats.org/package/2006/metadata/core-properties' " w:xpath="/ns1:coreProperties[1]/ns0:subject[1]" w:storeItemID="{6C3C8BC8-F283-45AE-878A-BAB7291924A1}"/>
                                     <w:text/>
                                   </w:sdtPr>
-                                  <w:sdtEndPr/>
                                   <w:sdtContent>
                                     <w:r>
                                       <w:rPr>
@@ -4160,7 +4156,7 @@
           <w:r>
             <w:fldChar w:fldCharType="separate"/>
           </w:r>
-          <w:hyperlink w:anchor="_Toc410252752" w:history="1">
+          <w:hyperlink w:anchor="_Toc410292966" w:history="1">
             <w:r>
               <w:rPr>
                 <w:rStyle w:val="Hyperlink"/>
@@ -4187,7 +4183,7 @@
                 <w:noProof/>
                 <w:webHidden/>
               </w:rPr>
-              <w:instrText xml:space="preserve"> PAGEREF _Toc410252752 \h </w:instrText>
+              <w:instrText xml:space="preserve"> PAGEREF _Toc410292966 \h </w:instrText>
             </w:r>
             <w:r>
               <w:rPr>
@@ -4231,12 +4227,83 @@
               <w:lang w:eastAsia="en-CA"/>
             </w:rPr>
           </w:pPr>
-          <w:hyperlink w:anchor="_Toc410252753" w:history="1">
+          <w:hyperlink w:anchor="_Toc410292967" w:history="1">
             <w:r>
               <w:rPr>
                 <w:rStyle w:val="Hyperlink"/>
                 <w:noProof/>
               </w:rPr>
+              <w:t>Flow Diagram</w:t>
+            </w:r>
+            <w:r>
+              <w:rPr>
+                <w:noProof/>
+                <w:webHidden/>
+              </w:rPr>
+              <w:tab/>
+            </w:r>
+            <w:r>
+              <w:rPr>
+                <w:noProof/>
+                <w:webHidden/>
+              </w:rPr>
+              <w:fldChar w:fldCharType="begin"/>
+            </w:r>
+            <w:r>
+              <w:rPr>
+                <w:noProof/>
+                <w:webHidden/>
+              </w:rPr>
+              <w:instrText xml:space="preserve"> PAGEREF _Toc410292967 \h </w:instrText>
+            </w:r>
+            <w:r>
+              <w:rPr>
+                <w:noProof/>
+                <w:webHidden/>
+              </w:rPr>
+            </w:r>
+            <w:r>
+              <w:rPr>
+                <w:noProof/>
+                <w:webHidden/>
+              </w:rPr>
+              <w:fldChar w:fldCharType="separate"/>
+            </w:r>
+            <w:r>
+              <w:rPr>
+                <w:noProof/>
+                <w:webHidden/>
+              </w:rPr>
+              <w:t>3</w:t>
+            </w:r>
+            <w:r>
+              <w:rPr>
+                <w:noProof/>
+                <w:webHidden/>
+              </w:rPr>
+              <w:fldChar w:fldCharType="end"/>
+            </w:r>
+          </w:hyperlink>
+        </w:p>
+        <w:p>
+          <w:pPr>
+            <w:pStyle w:val="TOC2"/>
+            <w:tabs>
+              <w:tab w:val="right" w:leader="dot" w:pos="9350"/>
+            </w:tabs>
+            <w:rPr>
+              <w:noProof/>
+              <w:sz w:val="22"/>
+              <w:szCs w:val="22"/>
+              <w:lang w:eastAsia="en-CA"/>
+            </w:rPr>
+          </w:pPr>
+          <w:hyperlink w:anchor="_Toc410292968" w:history="1">
+            <w:r>
+              <w:rPr>
+                <w:rStyle w:val="Hyperlink"/>
+                <w:noProof/>
+              </w:rPr>
               <w:t>Menu Interface</w:t>
             </w:r>
             <w:r>
@@ -4258,7 +4325,7 @@
                 <w:noProof/>
                 <w:webHidden/>
               </w:rPr>
-              <w:instrText xml:space="preserve"> PAGEREF _Toc410252753 \h </w:instrText>
+              <w:instrText xml:space="preserve"> PAGEREF _Toc410292968 \h </w:instrText>
             </w:r>
             <w:r>
               <w:rPr>
@@ -4278,7 +4345,7 @@
                 <w:noProof/>
                 <w:webHidden/>
               </w:rPr>
-              <w:t>3</w:t>
+              <w:t>4</w:t>
             </w:r>
             <w:r>
               <w:rPr>
@@ -4302,7 +4369,7 @@
               <w:lang w:eastAsia="en-CA"/>
             </w:rPr>
           </w:pPr>
-          <w:hyperlink w:anchor="_Toc410252754" w:history="1">
+          <w:hyperlink w:anchor="_Toc410292969" w:history="1">
             <w:r>
               <w:rPr>
                 <w:rStyle w:val="Hyperlink"/>
@@ -4329,7 +4396,7 @@
                 <w:noProof/>
                 <w:webHidden/>
               </w:rPr>
-              <w:instrText xml:space="preserve"> PAGEREF _Toc410252754 \h </w:instrText>
+              <w:instrText xml:space="preserve"> PAGEREF _Toc410292969 \h </w:instrText>
             </w:r>
             <w:r>
               <w:rPr>
@@ -4349,7 +4416,7 @@
                 <w:noProof/>
                 <w:webHidden/>
               </w:rPr>
-              <w:t>3</w:t>
+              <w:t>4</w:t>
             </w:r>
             <w:r>
               <w:rPr>
@@ -4373,7 +4440,7 @@
               <w:lang w:eastAsia="en-CA"/>
             </w:rPr>
           </w:pPr>
-          <w:hyperlink w:anchor="_Toc410252755" w:history="1">
+          <w:hyperlink w:anchor="_Toc410292970" w:history="1">
             <w:r>
               <w:rPr>
                 <w:rStyle w:val="Hyperlink"/>
@@ -4400,7 +4467,7 @@
                 <w:noProof/>
                 <w:webHidden/>
               </w:rPr>
-              <w:instrText xml:space="preserve"> PAGEREF _Toc410252755 \h </w:instrText>
+              <w:instrText xml:space="preserve"> PAGEREF _Toc410292970 \h </w:instrText>
             </w:r>
             <w:r>
               <w:rPr>
@@ -4420,7 +4487,7 @@
                 <w:noProof/>
                 <w:webHidden/>
               </w:rPr>
-              <w:t>3</w:t>
+              <w:t>5</w:t>
             </w:r>
             <w:r>
               <w:rPr>
@@ -4444,7 +4511,7 @@
               <w:lang w:eastAsia="en-CA"/>
             </w:rPr>
           </w:pPr>
-          <w:hyperlink w:anchor="_Toc410252756" w:history="1">
+          <w:hyperlink w:anchor="_Toc410292971" w:history="1">
             <w:r>
               <w:rPr>
                 <w:rStyle w:val="Hyperlink"/>
@@ -4471,7 +4538,7 @@
                 <w:noProof/>
                 <w:webHidden/>
               </w:rPr>
-              <w:instrText xml:space="preserve"> PAGEREF _Toc410252756 \h </w:instrText>
+              <w:instrText xml:space="preserve"> PAGEREF _Toc410292971 \h </w:instrText>
             </w:r>
             <w:r>
               <w:rPr>
@@ -4491,7 +4558,7 @@
                 <w:noProof/>
                 <w:webHidden/>
               </w:rPr>
-              <w:t>4</w:t>
+              <w:t>5</w:t>
             </w:r>
             <w:r>
               <w:rPr>
@@ -4515,7 +4582,7 @@
               <w:lang w:eastAsia="en-CA"/>
             </w:rPr>
           </w:pPr>
-          <w:hyperlink w:anchor="_Toc410252757" w:history="1">
+          <w:hyperlink w:anchor="_Toc410292972" w:history="1">
             <w:r>
               <w:rPr>
                 <w:rStyle w:val="Hyperlink"/>
@@ -4542,7 +4609,7 @@
                 <w:noProof/>
                 <w:webHidden/>
               </w:rPr>
-              <w:instrText xml:space="preserve"> PAGEREF _Toc410252757 \h </w:instrText>
+              <w:instrText xml:space="preserve"> PAGEREF _Toc410292972 \h </w:instrText>
             </w:r>
             <w:r>
               <w:rPr>
@@ -4562,7 +4629,7 @@
                 <w:noProof/>
                 <w:webHidden/>
               </w:rPr>
-              <w:t>5</w:t>
+              <w:t>6</w:t>
             </w:r>
             <w:r>
               <w:rPr>
@@ -4586,7 +4653,7 @@
               <w:lang w:eastAsia="en-CA"/>
             </w:rPr>
           </w:pPr>
-          <w:hyperlink w:anchor="_Toc410252758" w:history="1">
+          <w:hyperlink w:anchor="_Toc410292973" w:history="1">
             <w:r>
               <w:rPr>
                 <w:rStyle w:val="Hyperlink"/>
@@ -4613,7 +4680,7 @@
                 <w:noProof/>
                 <w:webHidden/>
               </w:rPr>
-              <w:instrText xml:space="preserve"> PAGEREF _Toc410252758 \h </w:instrText>
+              <w:instrText xml:space="preserve"> PAGEREF _Toc410292973 \h </w:instrText>
             </w:r>
             <w:r>
               <w:rPr>
@@ -4633,7 +4700,7 @@
                 <w:noProof/>
                 <w:webHidden/>
               </w:rPr>
-              <w:t>5</w:t>
+              <w:t>6</w:t>
             </w:r>
             <w:r>
               <w:rPr>
@@ -4657,7 +4724,7 @@
               <w:lang w:eastAsia="en-CA"/>
             </w:rPr>
           </w:pPr>
-          <w:hyperlink w:anchor="_Toc410252759" w:history="1">
+          <w:hyperlink w:anchor="_Toc410292974" w:history="1">
             <w:r>
               <w:rPr>
                 <w:rStyle w:val="Hyperlink"/>
@@ -4684,7 +4751,7 @@
                 <w:noProof/>
                 <w:webHidden/>
               </w:rPr>
-              <w:instrText xml:space="preserve"> PAGEREF _Toc410252759 \h </w:instrText>
+              <w:instrText xml:space="preserve"> PAGEREF _Toc410292974 \h </w:instrText>
             </w:r>
             <w:r>
               <w:rPr>
@@ -4704,7 +4771,7 @@
                 <w:noProof/>
                 <w:webHidden/>
               </w:rPr>
-              <w:t>6</w:t>
+              <w:t>7</w:t>
             </w:r>
             <w:r>
               <w:rPr>
@@ -4728,7 +4795,7 @@
               <w:lang w:eastAsia="en-CA"/>
             </w:rPr>
           </w:pPr>
-          <w:hyperlink w:anchor="_Toc410252760" w:history="1">
+          <w:hyperlink w:anchor="_Toc410292975" w:history="1">
             <w:r>
               <w:rPr>
                 <w:rStyle w:val="Hyperlink"/>
@@ -4755,7 +4822,7 @@
                 <w:noProof/>
                 <w:webHidden/>
               </w:rPr>
-              <w:instrText xml:space="preserve"> PAGEREF _Toc410252760 \h </w:instrText>
+              <w:instrText xml:space="preserve"> PAGEREF _Toc410292975 \h </w:instrText>
             </w:r>
             <w:r>
               <w:rPr>
@@ -4775,7 +4842,7 @@
                 <w:noProof/>
                 <w:webHidden/>
               </w:rPr>
-              <w:t>6</w:t>
+              <w:t>7</w:t>
             </w:r>
             <w:r>
               <w:rPr>
@@ -4799,7 +4866,7 @@
               <w:lang w:eastAsia="en-CA"/>
             </w:rPr>
           </w:pPr>
-          <w:hyperlink w:anchor="_Toc410252761" w:history="1">
+          <w:hyperlink w:anchor="_Toc410292976" w:history="1">
             <w:r>
               <w:rPr>
                 <w:rStyle w:val="Hyperlink"/>
@@ -4826,7 +4893,7 @@
                 <w:noProof/>
                 <w:webHidden/>
               </w:rPr>
-              <w:instrText xml:space="preserve"> PAGEREF _Toc410252761 \h </w:instrText>
+              <w:instrText xml:space="preserve"> PAGEREF _Toc410292976 \h </w:instrText>
             </w:r>
             <w:r>
               <w:rPr>
@@ -4846,7 +4913,7 @@
                 <w:noProof/>
                 <w:webHidden/>
               </w:rPr>
-              <w:t>7</w:t>
+              <w:t>8</w:t>
             </w:r>
             <w:r>
               <w:rPr>
@@ -4870,7 +4937,7 @@
               <w:lang w:eastAsia="en-CA"/>
             </w:rPr>
           </w:pPr>
-          <w:hyperlink w:anchor="_Toc410252762" w:history="1">
+          <w:hyperlink w:anchor="_Toc410292977" w:history="1">
             <w:r>
               <w:rPr>
                 <w:rStyle w:val="Hyperlink"/>
@@ -4897,7 +4964,7 @@
                 <w:noProof/>
                 <w:webHidden/>
               </w:rPr>
-              <w:instrText xml:space="preserve"> PAGEREF _Toc410252762 \h </w:instrText>
+              <w:instrText xml:space="preserve"> PAGEREF _Toc410292977 \h </w:instrText>
             </w:r>
             <w:r>
               <w:rPr>
@@ -4917,7 +4984,7 @@
                 <w:noProof/>
                 <w:webHidden/>
               </w:rPr>
-              <w:t>7</w:t>
+              <w:t>9</w:t>
             </w:r>
             <w:r>
               <w:rPr>
@@ -4941,7 +5008,7 @@
               <w:lang w:eastAsia="en-CA"/>
             </w:rPr>
           </w:pPr>
-          <w:hyperlink w:anchor="_Toc410252763" w:history="1">
+          <w:hyperlink w:anchor="_Toc410292978" w:history="1">
             <w:r>
               <w:rPr>
                 <w:rStyle w:val="Hyperlink"/>
@@ -4968,7 +5035,7 @@
                 <w:noProof/>
                 <w:webHidden/>
               </w:rPr>
-              <w:instrText xml:space="preserve"> PAGEREF _Toc410252763 \h </w:instrText>
+              <w:instrText xml:space="preserve"> PAGEREF _Toc410292978 \h </w:instrText>
             </w:r>
             <w:r>
               <w:rPr>
@@ -4988,7 +5055,7 @@
                 <w:noProof/>
                 <w:webHidden/>
               </w:rPr>
-              <w:t>8</w:t>
+              <w:t>10</w:t>
             </w:r>
             <w:r>
               <w:rPr>
@@ -5012,7 +5079,7 @@
               <w:lang w:eastAsia="en-CA"/>
             </w:rPr>
           </w:pPr>
-          <w:hyperlink w:anchor="_Toc410252764" w:history="1">
+          <w:hyperlink w:anchor="_Toc410292979" w:history="1">
             <w:r>
               <w:rPr>
                 <w:rStyle w:val="Hyperlink"/>
@@ -5039,7 +5106,7 @@
                 <w:noProof/>
                 <w:webHidden/>
               </w:rPr>
-              <w:instrText xml:space="preserve"> PAGEREF _Toc410252764 \h </w:instrText>
+              <w:instrText xml:space="preserve"> PAGEREF _Toc410292979 \h </w:instrText>
             </w:r>
             <w:r>
               <w:rPr>
@@ -5059,7 +5126,7 @@
                 <w:noProof/>
                 <w:webHidden/>
               </w:rPr>
-              <w:t>8</w:t>
+              <w:t>10</w:t>
             </w:r>
             <w:r>
               <w:rPr>
@@ -5083,7 +5150,7 @@
               <w:lang w:eastAsia="en-CA"/>
             </w:rPr>
           </w:pPr>
-          <w:hyperlink w:anchor="_Toc410252765" w:history="1">
+          <w:hyperlink w:anchor="_Toc410292980" w:history="1">
             <w:r>
               <w:rPr>
                 <w:rStyle w:val="Hyperlink"/>
@@ -5110,7 +5177,7 @@
                 <w:noProof/>
                 <w:webHidden/>
               </w:rPr>
-              <w:instrText xml:space="preserve"> PAGEREF _Toc410252765 \h </w:instrText>
+              <w:instrText xml:space="preserve"> PAGEREF _Toc410292980 \h </w:instrText>
             </w:r>
             <w:r>
               <w:rPr>
@@ -5130,7 +5197,7 @@
                 <w:noProof/>
                 <w:webHidden/>
               </w:rPr>
-              <w:t>8</w:t>
+              <w:t>10</w:t>
             </w:r>
             <w:r>
               <w:rPr>
@@ -5154,7 +5221,7 @@
               <w:lang w:eastAsia="en-CA"/>
             </w:rPr>
           </w:pPr>
-          <w:hyperlink w:anchor="_Toc410252766" w:history="1">
+          <w:hyperlink w:anchor="_Toc410292981" w:history="1">
             <w:r>
               <w:rPr>
                 <w:rStyle w:val="Hyperlink"/>
@@ -5181,7 +5248,7 @@
                 <w:noProof/>
                 <w:webHidden/>
               </w:rPr>
-              <w:instrText xml:space="preserve"> PAGEREF _Toc410252766 \h </w:instrText>
+              <w:instrText xml:space="preserve"> PAGEREF _Toc410292981 \h </w:instrText>
             </w:r>
             <w:r>
               <w:rPr>
@@ -5201,7 +5268,7 @@
                 <w:noProof/>
                 <w:webHidden/>
               </w:rPr>
-              <w:t>9</w:t>
+              <w:t>11</w:t>
             </w:r>
             <w:r>
               <w:rPr>
@@ -5225,7 +5292,7 @@
               <w:lang w:eastAsia="en-CA"/>
             </w:rPr>
           </w:pPr>
-          <w:hyperlink w:anchor="_Toc410252767" w:history="1">
+          <w:hyperlink w:anchor="_Toc410292982" w:history="1">
             <w:r>
               <w:rPr>
                 <w:rStyle w:val="Hyperlink"/>
@@ -5252,7 +5319,7 @@
                 <w:noProof/>
                 <w:webHidden/>
               </w:rPr>
-              <w:instrText xml:space="preserve"> PAGEREF _Toc410252767 \h </w:instrText>
+              <w:instrText xml:space="preserve"> PAGEREF _Toc410292982 \h </w:instrText>
             </w:r>
             <w:r>
               <w:rPr>
@@ -5272,7 +5339,7 @@
                 <w:noProof/>
                 <w:webHidden/>
               </w:rPr>
-              <w:t>9</w:t>
+              <w:t>11</w:t>
             </w:r>
             <w:r>
               <w:rPr>
@@ -5296,7 +5363,7 @@
               <w:lang w:eastAsia="en-CA"/>
             </w:rPr>
           </w:pPr>
-          <w:hyperlink w:anchor="_Toc410252768" w:history="1">
+          <w:hyperlink w:anchor="_Toc410292983" w:history="1">
             <w:r>
               <w:rPr>
                 <w:rStyle w:val="Hyperlink"/>
@@ -5323,7 +5390,7 @@
                 <w:noProof/>
                 <w:webHidden/>
               </w:rPr>
-              <w:instrText xml:space="preserve"> PAGEREF _Toc410252768 \h </w:instrText>
+              <w:instrText xml:space="preserve"> PAGEREF _Toc410292983 \h </w:instrText>
             </w:r>
             <w:r>
               <w:rPr>
@@ -5343,7 +5410,7 @@
                 <w:noProof/>
                 <w:webHidden/>
               </w:rPr>
-              <w:t>10</w:t>
+              <w:t>11</w:t>
             </w:r>
             <w:r>
               <w:rPr>
@@ -5367,7 +5434,7 @@
               <w:lang w:eastAsia="en-CA"/>
             </w:rPr>
           </w:pPr>
-          <w:hyperlink w:anchor="_Toc410252769" w:history="1">
+          <w:hyperlink w:anchor="_Toc410292984" w:history="1">
             <w:r>
               <w:rPr>
                 <w:rStyle w:val="Hyperlink"/>
@@ -5394,7 +5461,7 @@
                 <w:noProof/>
                 <w:webHidden/>
               </w:rPr>
-              <w:instrText xml:space="preserve"> PAGEREF _Toc410252769 \h </w:instrText>
+              <w:instrText xml:space="preserve"> PAGEREF _Toc410292984 \h </w:instrText>
             </w:r>
             <w:r>
               <w:rPr>
@@ -5414,7 +5481,7 @@
                 <w:noProof/>
                 <w:webHidden/>
               </w:rPr>
-              <w:t>10</w:t>
+              <w:t>11</w:t>
             </w:r>
             <w:r>
               <w:rPr>
@@ -5438,7 +5505,7 @@
               <w:lang w:eastAsia="en-CA"/>
             </w:rPr>
           </w:pPr>
-          <w:hyperlink w:anchor="_Toc410252770" w:history="1">
+          <w:hyperlink w:anchor="_Toc410292985" w:history="1">
             <w:r>
               <w:rPr>
                 <w:rStyle w:val="Hyperlink"/>
@@ -5465,7 +5532,7 @@
                 <w:noProof/>
                 <w:webHidden/>
               </w:rPr>
-              <w:instrText xml:space="preserve"> PAGEREF _Toc410252770 \h </w:instrText>
+              <w:instrText xml:space="preserve"> PAGEREF _Toc410292985 \h </w:instrText>
             </w:r>
             <w:r>
               <w:rPr>
@@ -5485,7 +5552,7 @@
                 <w:noProof/>
                 <w:webHidden/>
               </w:rPr>
-              <w:t>13</w:t>
+              <w:t>15</w:t>
             </w:r>
             <w:r>
               <w:rPr>
@@ -5509,7 +5576,7 @@
               <w:lang w:eastAsia="en-CA"/>
             </w:rPr>
           </w:pPr>
-          <w:hyperlink w:anchor="_Toc410252771" w:history="1">
+          <w:hyperlink w:anchor="_Toc410292986" w:history="1">
             <w:r>
               <w:rPr>
                 <w:rStyle w:val="Hyperlink"/>
@@ -5536,7 +5603,7 @@
                 <w:noProof/>
                 <w:webHidden/>
               </w:rPr>
-              <w:instrText xml:space="preserve"> PAGEREF _Toc410252771 \h </w:instrText>
+              <w:instrText xml:space="preserve"> PAGEREF _Toc410292986 \h </w:instrText>
             </w:r>
             <w:r>
               <w:rPr>
@@ -5556,7 +5623,7 @@
                 <w:noProof/>
                 <w:webHidden/>
               </w:rPr>
-              <w:t>15</w:t>
+              <w:t>17</w:t>
             </w:r>
             <w:r>
               <w:rPr>
@@ -5580,7 +5647,7 @@
               <w:lang w:eastAsia="en-CA"/>
             </w:rPr>
           </w:pPr>
-          <w:hyperlink w:anchor="_Toc410252772" w:history="1">
+          <w:hyperlink w:anchor="_Toc410292987" w:history="1">
             <w:r>
               <w:rPr>
                 <w:rStyle w:val="Hyperlink"/>
@@ -5607,7 +5674,7 @@
                 <w:noProof/>
                 <w:webHidden/>
               </w:rPr>
-              <w:instrText xml:space="preserve"> PAGEREF _Toc410252772 \h </w:instrText>
+              <w:instrText xml:space="preserve"> PAGEREF _Toc410292987 \h </w:instrText>
             </w:r>
             <w:r>
               <w:rPr>
@@ -5627,7 +5694,7 @@
                 <w:noProof/>
                 <w:webHidden/>
               </w:rPr>
-              <w:t>15</w:t>
+              <w:t>17</w:t>
             </w:r>
             <w:r>
               <w:rPr>
@@ -5651,7 +5718,7 @@
               <w:lang w:eastAsia="en-CA"/>
             </w:rPr>
           </w:pPr>
-          <w:hyperlink w:anchor="_Toc410252773" w:history="1">
+          <w:hyperlink w:anchor="_Toc410292988" w:history="1">
             <w:r>
               <w:rPr>
                 <w:rStyle w:val="Hyperlink"/>
@@ -5678,7 +5745,7 @@
                 <w:noProof/>
                 <w:webHidden/>
               </w:rPr>
-              <w:instrText xml:space="preserve"> PAGEREF _Toc410252773 \h </w:instrText>
+              <w:instrText xml:space="preserve"> PAGEREF _Toc410292988 \h </w:instrText>
             </w:r>
             <w:r>
               <w:rPr>
@@ -5698,7 +5765,7 @@
                 <w:noProof/>
                 <w:webHidden/>
               </w:rPr>
-              <w:t>15</w:t>
+              <w:t>17</w:t>
             </w:r>
             <w:r>
               <w:rPr>
@@ -5722,7 +5789,7 @@
               <w:lang w:eastAsia="en-CA"/>
             </w:rPr>
           </w:pPr>
-          <w:hyperlink w:anchor="_Toc410252774" w:history="1">
+          <w:hyperlink w:anchor="_Toc410292989" w:history="1">
             <w:r>
               <w:rPr>
                 <w:rStyle w:val="Hyperlink"/>
@@ -5749,7 +5816,7 @@
                 <w:noProof/>
                 <w:webHidden/>
               </w:rPr>
-              <w:instrText xml:space="preserve"> PAGEREF _Toc410252774 \h </w:instrText>
+              <w:instrText xml:space="preserve"> PAGEREF _Toc410292989 \h </w:instrText>
             </w:r>
             <w:r>
               <w:rPr>
@@ -5769,7 +5836,7 @@
                 <w:noProof/>
                 <w:webHidden/>
               </w:rPr>
-              <w:t>16</w:t>
+              <w:t>18</w:t>
             </w:r>
             <w:r>
               <w:rPr>
@@ -5793,7 +5860,7 @@
               <w:lang w:eastAsia="en-CA"/>
             </w:rPr>
           </w:pPr>
-          <w:hyperlink w:anchor="_Toc410252775" w:history="1">
+          <w:hyperlink w:anchor="_Toc410292990" w:history="1">
             <w:r>
               <w:rPr>
                 <w:rStyle w:val="Hyperlink"/>
@@ -5820,7 +5887,7 @@
                 <w:noProof/>
                 <w:webHidden/>
               </w:rPr>
-              <w:instrText xml:space="preserve"> PAGEREF _Toc410252775 \h </w:instrText>
+              <w:instrText xml:space="preserve"> PAGEREF _Toc410292990 \h </w:instrText>
             </w:r>
             <w:r>
               <w:rPr>
@@ -5840,7 +5907,7 @@
                 <w:noProof/>
                 <w:webHidden/>
               </w:rPr>
-              <w:t>17</w:t>
+              <w:t>19</w:t>
             </w:r>
             <w:r>
               <w:rPr>
@@ -5864,7 +5931,7 @@
               <w:lang w:eastAsia="en-CA"/>
             </w:rPr>
           </w:pPr>
-          <w:hyperlink w:anchor="_Toc410252776" w:history="1">
+          <w:hyperlink w:anchor="_Toc410292991" w:history="1">
             <w:r>
               <w:rPr>
                 <w:rStyle w:val="Hyperlink"/>
@@ -5891,7 +5958,7 @@
                 <w:noProof/>
                 <w:webHidden/>
               </w:rPr>
-              <w:instrText xml:space="preserve"> PAGEREF _Toc410252776 \h </w:instrText>
+              <w:instrText xml:space="preserve"> PAGEREF _Toc410292991 \h </w:instrText>
             </w:r>
             <w:r>
               <w:rPr>
@@ -5911,7 +5978,7 @@
                 <w:noProof/>
                 <w:webHidden/>
               </w:rPr>
-              <w:t>18</w:t>
+              <w:t>19</w:t>
             </w:r>
             <w:r>
               <w:rPr>
@@ -5935,7 +6002,7 @@
               <w:lang w:eastAsia="en-CA"/>
             </w:rPr>
           </w:pPr>
-          <w:hyperlink w:anchor="_Toc410252777" w:history="1">
+          <w:hyperlink w:anchor="_Toc410292992" w:history="1">
             <w:r>
               <w:rPr>
                 <w:rStyle w:val="Hyperlink"/>
@@ -5962,7 +6029,7 @@
                 <w:noProof/>
                 <w:webHidden/>
               </w:rPr>
-              <w:instrText xml:space="preserve"> PAGEREF _Toc410252777 \h </w:instrText>
+              <w:instrText xml:space="preserve"> PAGEREF _Toc410292992 \h </w:instrText>
             </w:r>
             <w:r>
               <w:rPr>
@@ -5982,7 +6049,7 @@
                 <w:noProof/>
                 <w:webHidden/>
               </w:rPr>
-              <w:t>18</w:t>
+              <w:t>21</w:t>
             </w:r>
             <w:r>
               <w:rPr>
@@ -6006,7 +6073,7 @@
               <w:lang w:eastAsia="en-CA"/>
             </w:rPr>
           </w:pPr>
-          <w:hyperlink w:anchor="_Toc410252778" w:history="1">
+          <w:hyperlink w:anchor="_Toc410292993" w:history="1">
             <w:r>
               <w:rPr>
                 <w:rStyle w:val="Hyperlink"/>
@@ -6033,7 +6100,7 @@
                 <w:noProof/>
                 <w:webHidden/>
               </w:rPr>
-              <w:instrText xml:space="preserve"> PAGEREF _Toc410252778 \h </w:instrText>
+              <w:instrText xml:space="preserve"> PAGEREF _Toc410292993 \h </w:instrText>
             </w:r>
             <w:r>
               <w:rPr>
@@ -6053,7 +6120,7 @@
                 <w:noProof/>
                 <w:webHidden/>
               </w:rPr>
-              <w:t>18</w:t>
+              <w:t>21</w:t>
             </w:r>
             <w:r>
               <w:rPr>
@@ -6077,7 +6144,7 @@
               <w:lang w:eastAsia="en-CA"/>
             </w:rPr>
           </w:pPr>
-          <w:hyperlink w:anchor="_Toc410252779" w:history="1">
+          <w:hyperlink w:anchor="_Toc410292994" w:history="1">
             <w:r>
               <w:rPr>
                 <w:rStyle w:val="Hyperlink"/>
@@ -6104,7 +6171,7 @@
                 <w:noProof/>
                 <w:webHidden/>
               </w:rPr>
-              <w:instrText xml:space="preserve"> PAGEREF _Toc410252779 \h </w:instrText>
+              <w:instrText xml:space="preserve"> PAGEREF _Toc410292994 \h </w:instrText>
             </w:r>
             <w:r>
               <w:rPr>
@@ -6124,7 +6191,7 @@
                 <w:noProof/>
                 <w:webHidden/>
               </w:rPr>
-              <w:t>18</w:t>
+              <w:t>21</w:t>
             </w:r>
             <w:r>
               <w:rPr>
@@ -6148,7 +6215,7 @@
               <w:lang w:eastAsia="en-CA"/>
             </w:rPr>
           </w:pPr>
-          <w:hyperlink w:anchor="_Toc410252780" w:history="1">
+          <w:hyperlink w:anchor="_Toc410292995" w:history="1">
             <w:r>
               <w:rPr>
                 <w:rStyle w:val="Hyperlink"/>
@@ -6175,7 +6242,7 @@
                 <w:noProof/>
                 <w:webHidden/>
               </w:rPr>
-              <w:instrText xml:space="preserve"> PAGEREF _Toc410252780 \h </w:instrText>
+              <w:instrText xml:space="preserve"> PAGEREF _Toc410292995 \h </w:instrText>
             </w:r>
             <w:r>
               <w:rPr>
@@ -6195,7 +6262,7 @@
                 <w:noProof/>
                 <w:webHidden/>
               </w:rPr>
-              <w:t>21</w:t>
+              <w:t>24</w:t>
             </w:r>
             <w:r>
               <w:rPr>
@@ -6219,7 +6286,7 @@
               <w:lang w:eastAsia="en-CA"/>
             </w:rPr>
           </w:pPr>
-          <w:hyperlink w:anchor="_Toc410252781" w:history="1">
+          <w:hyperlink w:anchor="_Toc410292996" w:history="1">
             <w:r>
               <w:rPr>
                 <w:rStyle w:val="Hyperlink"/>
@@ -6246,7 +6313,7 @@
                 <w:noProof/>
                 <w:webHidden/>
               </w:rPr>
-              <w:instrText xml:space="preserve"> PAGEREF _Toc410252781 \h </w:instrText>
+              <w:instrText xml:space="preserve"> PAGEREF _Toc410292996 \h </w:instrText>
             </w:r>
             <w:r>
               <w:rPr>
@@ -6266,7 +6333,7 @@
                 <w:noProof/>
                 <w:webHidden/>
               </w:rPr>
-              <w:t>24</w:t>
+              <w:t>27</w:t>
             </w:r>
             <w:r>
               <w:rPr>
@@ -6290,7 +6357,7 @@
               <w:lang w:eastAsia="en-CA"/>
             </w:rPr>
           </w:pPr>
-          <w:hyperlink w:anchor="_Toc410252782" w:history="1">
+          <w:hyperlink w:anchor="_Toc410292997" w:history="1">
             <w:r>
               <w:rPr>
                 <w:rStyle w:val="Hyperlink"/>
@@ -6317,7 +6384,7 @@
                 <w:noProof/>
                 <w:webHidden/>
               </w:rPr>
-              <w:instrText xml:space="preserve"> PAGEREF _Toc410252782 \h </w:instrText>
+              <w:instrText xml:space="preserve"> PAGEREF _Toc410292997 \h </w:instrText>
             </w:r>
             <w:r>
               <w:rPr>
@@ -6337,7 +6404,7 @@
                 <w:noProof/>
                 <w:webHidden/>
               </w:rPr>
-              <w:t>27</w:t>
+              <w:t>31</w:t>
             </w:r>
             <w:r>
               <w:rPr>
@@ -6367,7 +6434,6 @@
         </w:p>
       </w:sdtContent>
     </w:sdt>
-    <w:bookmarkStart w:id="1" w:name="_Toc410252752" w:displacedByCustomXml="prev"/>
     <w:p>
       <w:pPr>
         <w:rPr>
@@ -6389,34 +6455,78 @@
       <w:pPr>
         <w:pStyle w:val="Heading1"/>
       </w:pPr>
+      <w:bookmarkStart w:id="2" w:name="_Toc410292966"/>
       <w:r>
         <w:lastRenderedPageBreak/>
         <w:t>User Interface</w:t>
       </w:r>
-      <w:bookmarkEnd w:id="1"/>
+      <w:bookmarkEnd w:id="2"/>
     </w:p>
     <w:p>
       <w:pPr>
         <w:pStyle w:val="Heading2"/>
       </w:pPr>
-      <w:bookmarkStart w:id="2" w:name="_Toc410252753"/>
-      <w:r>
+      <w:bookmarkStart w:id="3" w:name="_Toc410292967"/>
+      <w:r>
+        <w:t>Flow Diagram</w:t>
+      </w:r>
+      <w:bookmarkEnd w:id="3"/>
+    </w:p>
+    <w:p/>
+    <w:p/>
+    <w:p>
+      <w:r>
+        <w:object w:dxaOrig="10271" w:dyaOrig="10751">
+          <v:shapetype id="_x0000_t75" coordsize="21600,21600" o:spt="75" o:preferrelative="t" path="m@4@5l@4@11@9@11@9@5xe" filled="f" stroked="f">
+            <v:stroke joinstyle="miter"/>
+            <v:formulas>
+              <v:f eqn="if lineDrawn pixelLineWidth 0"/>
+              <v:f eqn="sum @0 1 0"/>
+              <v:f eqn="sum 0 0 @1"/>
+              <v:f eqn="prod @2 1 2"/>
+              <v:f eqn="prod @3 21600 pixelWidth"/>
+              <v:f eqn="prod @3 21600 pixelHeight"/>
+              <v:f eqn="sum @0 0 1"/>
+              <v:f eqn="prod @6 1 2"/>
+              <v:f eqn="prod @7 21600 pixelWidth"/>
+              <v:f eqn="sum @8 21600 0"/>
+              <v:f eqn="prod @7 21600 pixelHeight"/>
+              <v:f eqn="sum @10 21600 0"/>
+            </v:formulas>
+            <v:path o:extrusionok="f" gradientshapeok="t" o:connecttype="rect"/>
+            <o:lock v:ext="edit" aspectratio="t"/>
+          </v:shapetype>
+          <v:shape id="_x0000_i1025" type="#_x0000_t75" style="width:467.85pt;height:489.7pt" o:ole="">
+            <v:imagedata r:id="rId7" o:title=""/>
+          </v:shape>
+          <o:OLEObject Type="Embed" ProgID="Visio.Drawing.15" ShapeID="_x0000_i1025" DrawAspect="Content" ObjectID="_1484034903" r:id="rId8"/>
+        </w:object>
+      </w:r>
+    </w:p>
+    <w:p/>
+    <w:p>
+      <w:pPr>
+        <w:pStyle w:val="Heading2"/>
+      </w:pPr>
+      <w:bookmarkStart w:id="4" w:name="_Toc410292968"/>
+      <w:r>
+        <w:lastRenderedPageBreak/>
         <w:t>Menu</w:t>
       </w:r>
       <w:r>
         <w:t xml:space="preserve"> Interface</w:t>
       </w:r>
-      <w:bookmarkEnd w:id="2"/>
+      <w:bookmarkEnd w:id="4"/>
     </w:p>
     <w:p>
       <w:pPr>
         <w:pStyle w:val="Heading3"/>
       </w:pPr>
-      <w:bookmarkStart w:id="3" w:name="_Toc410252754"/>
+      <w:bookmarkStart w:id="5" w:name="_Toc410292969"/>
       <w:r>
         <w:t>Main Menu</w:t>
       </w:r>
-      <w:bookmarkEnd w:id="3"/>
+      <w:bookmarkEnd w:id="5"/>
     </w:p>
     <w:p/>
     <w:p>
@@ -6621,13 +6731,26 @@
     <w:p/>
     <w:p>
       <w:pPr>
+        <w:rPr>
+          <w:rFonts w:asciiTheme="majorHAnsi" w:eastAsiaTheme="majorEastAsia" w:hAnsiTheme="majorHAnsi" w:cstheme="majorBidi"/>
+          <w:sz w:val="32"/>
+          <w:szCs w:val="32"/>
+        </w:rPr>
+      </w:pPr>
+      <w:r>
+        <w:br w:type="page"/>
+      </w:r>
+    </w:p>
+    <w:p>
+      <w:pPr>
         <w:pStyle w:val="Heading3"/>
       </w:pPr>
-      <w:bookmarkStart w:id="4" w:name="_Toc410252755"/>
-      <w:r>
+      <w:bookmarkStart w:id="6" w:name="_Toc410292970"/>
+      <w:r>
+        <w:lastRenderedPageBreak/>
         <w:t>Options Menu</w:t>
       </w:r>
-      <w:bookmarkEnd w:id="4"/>
+      <w:bookmarkEnd w:id="6"/>
     </w:p>
     <w:p/>
     <w:p>
@@ -6640,12 +6763,11 @@
       <w:pPr>
         <w:pStyle w:val="Heading3"/>
       </w:pPr>
-      <w:bookmarkStart w:id="5" w:name="_Toc410252756"/>
-      <w:r>
-        <w:lastRenderedPageBreak/>
+      <w:bookmarkStart w:id="7" w:name="_Toc410292971"/>
+      <w:r>
         <w:t>Lobby Menu</w:t>
       </w:r>
-      <w:bookmarkEnd w:id="5"/>
+      <w:bookmarkEnd w:id="7"/>
     </w:p>
     <w:p/>
     <w:p>
@@ -6799,10 +6921,18 @@
       </w:r>
     </w:p>
     <w:p>
-      <w:r>
-        <w:rPr>
-          <w:b/>
-        </w:rPr>
+      <w:pPr>
+        <w:rPr>
+          <w:b/>
+        </w:rPr>
+      </w:pPr>
+    </w:p>
+    <w:p>
+      <w:r>
+        <w:rPr>
+          <w:b/>
+        </w:rPr>
+        <w:lastRenderedPageBreak/>
         <w:t>Button:</w:t>
       </w:r>
       <w:r>
@@ -6837,12 +6967,11 @@
       <w:pPr>
         <w:pStyle w:val="Heading3"/>
       </w:pPr>
-      <w:bookmarkStart w:id="6" w:name="_Toc410252757"/>
-      <w:r>
-        <w:lastRenderedPageBreak/>
+      <w:bookmarkStart w:id="8" w:name="_Toc410292972"/>
+      <w:r>
         <w:t>Vessel Class/Abilities Selection Menu</w:t>
       </w:r>
-      <w:bookmarkEnd w:id="6"/>
+      <w:bookmarkEnd w:id="8"/>
     </w:p>
     <w:p/>
     <w:p>
@@ -6920,11 +7049,11 @@
       <w:pPr>
         <w:pStyle w:val="Heading3"/>
       </w:pPr>
-      <w:bookmarkStart w:id="7" w:name="_Toc410252758"/>
+      <w:bookmarkStart w:id="9" w:name="_Toc410292973"/>
       <w:r>
         <w:t>Deity Aspects Selection Menu</w:t>
       </w:r>
-      <w:bookmarkEnd w:id="7"/>
+      <w:bookmarkEnd w:id="9"/>
     </w:p>
     <w:p/>
     <w:p>
@@ -6966,6 +7095,7 @@
         <w:rPr>
           <w:b/>
         </w:rPr>
+        <w:lastRenderedPageBreak/>
         <w:t>Multiple Buttons:</w:t>
       </w:r>
       <w:r>
@@ -7002,22 +7132,21 @@
       <w:pPr>
         <w:pStyle w:val="Heading2"/>
       </w:pPr>
-      <w:bookmarkStart w:id="8" w:name="_Toc410252759"/>
-      <w:r>
-        <w:lastRenderedPageBreak/>
+      <w:bookmarkStart w:id="10" w:name="_Toc410292974"/>
+      <w:r>
         <w:t>Gameplay Interface</w:t>
       </w:r>
-      <w:bookmarkEnd w:id="8"/>
+      <w:bookmarkEnd w:id="10"/>
     </w:p>
     <w:p>
       <w:pPr>
         <w:pStyle w:val="Heading3"/>
       </w:pPr>
-      <w:bookmarkStart w:id="9" w:name="_Toc410252760"/>
+      <w:bookmarkStart w:id="11" w:name="_Toc410292975"/>
       <w:r>
         <w:t>Vessel Display</w:t>
       </w:r>
-      <w:bookmarkEnd w:id="9"/>
+      <w:bookmarkEnd w:id="11"/>
     </w:p>
     <w:p/>
     <w:p>
@@ -7128,10 +7257,24 @@
       </w:r>
     </w:p>
     <w:p>
-      <w:r>
-        <w:rPr>
-          <w:b/>
-        </w:rPr>
+      <w:pPr>
+        <w:rPr>
+          <w:b/>
+        </w:rPr>
+      </w:pPr>
+      <w:r>
+        <w:rPr>
+          <w:b/>
+        </w:rPr>
+        <w:br w:type="page"/>
+      </w:r>
+    </w:p>
+    <w:p>
+      <w:r>
+        <w:rPr>
+          <w:b/>
+        </w:rPr>
+        <w:lastRenderedPageBreak/>
         <w:t>Graphic:</w:t>
       </w:r>
       <w:r>
@@ -7166,12 +7309,11 @@
       <w:pPr>
         <w:pStyle w:val="Heading3"/>
       </w:pPr>
-      <w:bookmarkStart w:id="10" w:name="_Toc410252761"/>
-      <w:r>
-        <w:lastRenderedPageBreak/>
+      <w:bookmarkStart w:id="12" w:name="_Toc410292976"/>
+      <w:r>
         <w:t>Deity Display</w:t>
       </w:r>
-      <w:bookmarkEnd w:id="10"/>
+      <w:bookmarkEnd w:id="12"/>
     </w:p>
     <w:p/>
     <w:p>
@@ -7221,7 +7363,13 @@
       </w:r>
       <w:proofErr w:type="spellEnd"/>
       <w:r>
-        <w:t>, and a tooltip with basic information. (See Deity Abilities)</w:t>
+        <w:t>, and a tooltip with basic i</w:t>
+      </w:r>
+      <w:r>
+        <w:t>nformation. (See Deity Aspects</w:t>
+      </w:r>
+      <w:r>
+        <w:t>)</w:t>
       </w:r>
       <w:r>
         <w:t xml:space="preserve"> </w:t>
@@ -7286,11 +7434,16 @@
       <w:pPr>
         <w:pStyle w:val="Heading3"/>
       </w:pPr>
-      <w:bookmarkStart w:id="11" w:name="_Toc410252762"/>
+    </w:p>
+    <w:p>
+      <w:pPr>
+        <w:pStyle w:val="Heading3"/>
+      </w:pPr>
+      <w:bookmarkStart w:id="13" w:name="_Toc410292977"/>
       <w:r>
         <w:t>Soul Display</w:t>
       </w:r>
-      <w:bookmarkEnd w:id="11"/>
+      <w:bookmarkEnd w:id="13"/>
     </w:p>
     <w:p/>
     <w:p>
@@ -7331,7 +7484,6 @@
     </w:p>
     <w:p>
       <w:r>
-        <w:lastRenderedPageBreak/>
         <w:tab/>
         <w:t>Any Vessel or Gatekeeper entity must have a small health bar displayed above their figure on the screen. This indicator will be similar the Vessel’s own Health graphic.</w:t>
       </w:r>
@@ -7373,23 +7525,37 @@
     <w:p/>
     <w:p>
       <w:pPr>
+        <w:rPr>
+          <w:rFonts w:asciiTheme="majorHAnsi" w:eastAsiaTheme="majorEastAsia" w:hAnsiTheme="majorHAnsi" w:cstheme="majorBidi"/>
+          <w:color w:val="9D3511" w:themeColor="accent1" w:themeShade="BF"/>
+          <w:sz w:val="40"/>
+          <w:szCs w:val="40"/>
+        </w:rPr>
+      </w:pPr>
+      <w:r>
+        <w:br w:type="page"/>
+      </w:r>
+    </w:p>
+    <w:p>
+      <w:pPr>
         <w:pStyle w:val="Heading1"/>
       </w:pPr>
-      <w:bookmarkStart w:id="12" w:name="_Toc410252763"/>
-      <w:r>
+      <w:bookmarkStart w:id="14" w:name="_Toc410292978"/>
+      <w:r>
+        <w:lastRenderedPageBreak/>
         <w:t>Mechanics</w:t>
       </w:r>
-      <w:bookmarkEnd w:id="12"/>
+      <w:bookmarkEnd w:id="14"/>
     </w:p>
     <w:p>
       <w:pPr>
         <w:pStyle w:val="Heading2"/>
       </w:pPr>
-      <w:bookmarkStart w:id="13" w:name="_Toc410252764"/>
+      <w:bookmarkStart w:id="15" w:name="_Toc410292979"/>
       <w:r>
         <w:t>Common</w:t>
       </w:r>
-      <w:bookmarkEnd w:id="13"/>
+      <w:bookmarkEnd w:id="15"/>
     </w:p>
     <w:p/>
     <w:p>
@@ -7401,11 +7567,11 @@
       <w:pPr>
         <w:pStyle w:val="Heading3"/>
       </w:pPr>
-      <w:bookmarkStart w:id="14" w:name="_Toc410252765"/>
+      <w:bookmarkStart w:id="16" w:name="_Toc410292980"/>
       <w:r>
         <w:t>Projectile</w:t>
       </w:r>
-      <w:bookmarkEnd w:id="14"/>
+      <w:bookmarkEnd w:id="16"/>
     </w:p>
     <w:p/>
     <w:p>
@@ -7523,7 +7689,6 @@
     </w:p>
     <w:p>
       <w:r>
-        <w:lastRenderedPageBreak/>
         <w:tab/>
         <w:t>The radius increase in size of projectiles, in meters. This will commonly be 0, as it will only be used for certain projectiles.</w:t>
       </w:r>
@@ -7570,11 +7735,12 @@
       <w:pPr>
         <w:pStyle w:val="Heading3"/>
       </w:pPr>
-      <w:bookmarkStart w:id="15" w:name="_Toc410252766"/>
-      <w:r>
+      <w:bookmarkStart w:id="17" w:name="_Toc410292981"/>
+      <w:r>
+        <w:lastRenderedPageBreak/>
         <w:t>Buff / Debuff</w:t>
       </w:r>
-      <w:bookmarkEnd w:id="15"/>
+      <w:bookmarkEnd w:id="17"/>
     </w:p>
     <w:p/>
     <w:p>
@@ -7662,11 +7828,11 @@
       <w:pPr>
         <w:pStyle w:val="Heading3"/>
       </w:pPr>
-      <w:bookmarkStart w:id="16" w:name="_Toc410252767"/>
+      <w:bookmarkStart w:id="18" w:name="_Toc410292982"/>
       <w:r>
         <w:t>Weapon</w:t>
       </w:r>
-      <w:bookmarkEnd w:id="16"/>
+      <w:bookmarkEnd w:id="18"/>
     </w:p>
     <w:p/>
     <w:p>
@@ -7696,7 +7862,6 @@
         <w:rPr>
           <w:b/>
         </w:rPr>
-        <w:lastRenderedPageBreak/>
         <w:t>Pointer:</w:t>
       </w:r>
       <w:r>
@@ -7714,21 +7879,21 @@
       <w:pPr>
         <w:pStyle w:val="Heading2"/>
       </w:pPr>
-      <w:bookmarkStart w:id="17" w:name="_Toc410252768"/>
+      <w:bookmarkStart w:id="19" w:name="_Toc410292983"/>
       <w:r>
         <w:t>Player</w:t>
       </w:r>
-      <w:bookmarkEnd w:id="17"/>
+      <w:bookmarkEnd w:id="19"/>
     </w:p>
     <w:p>
       <w:pPr>
         <w:pStyle w:val="Heading3"/>
       </w:pPr>
-      <w:bookmarkStart w:id="18" w:name="_Toc410252769"/>
+      <w:bookmarkStart w:id="20" w:name="_Toc410292984"/>
       <w:r>
         <w:t>Vessel</w:t>
       </w:r>
-      <w:bookmarkEnd w:id="18"/>
+      <w:bookmarkEnd w:id="20"/>
     </w:p>
     <w:p/>
     <w:p>
@@ -7741,6 +7906,7 @@
         <w:pStyle w:val="Heading4"/>
       </w:pPr>
       <w:r>
+        <w:lastRenderedPageBreak/>
         <w:t>Statistics</w:t>
       </w:r>
     </w:p>
@@ -7913,7 +8079,6 @@
     </w:p>
     <w:p>
       <w:r>
-        <w:lastRenderedPageBreak/>
         <w:tab/>
         <w:t>Every Vessel has three abilities, chosen by the user before a round begins. (See Vessel Abilities)</w:t>
       </w:r>
@@ -7968,6 +8133,7 @@
         <w:rPr>
           <w:b/>
         </w:rPr>
+        <w:lastRenderedPageBreak/>
         <w:t>Input:</w:t>
       </w:r>
       <w:r>
@@ -8244,7 +8410,6 @@
         </w:numPr>
       </w:pPr>
       <w:r>
-        <w:lastRenderedPageBreak/>
         <w:t>This event occurs when a Vessel weapon or ability causes a Lost entity’s Health to become less than or equal to zero.</w:t>
       </w:r>
     </w:p>
@@ -8349,6 +8514,7 @@
         <w:rPr>
           <w:b/>
         </w:rPr>
+        <w:lastRenderedPageBreak/>
         <w:t>Event:</w:t>
       </w:r>
       <w:r>
@@ -8566,77 +8732,80 @@
         <w:pStyle w:val="Heading4"/>
       </w:pPr>
       <w:r>
+        <w:t>Vessel Abilities</w:t>
+      </w:r>
+    </w:p>
+    <w:p>
+      <w:r>
+        <w:t>A vessel ability is a special effect or attack that a vessel can activate</w:t>
+      </w:r>
+      <w:r>
+        <w:t xml:space="preserve"> or ‘cast’</w:t>
+      </w:r>
+      <w:r>
+        <w:t>, that is external from their Weapon</w:t>
+      </w:r>
+      <w:r>
+        <w:t xml:space="preserve"> or Class</w:t>
+      </w:r>
+      <w:r>
+        <w:t>.</w:t>
+      </w:r>
+      <w:r>
+        <w:t xml:space="preserve"> Vessel Abilities can be one of two types:</w:t>
+      </w:r>
+    </w:p>
+    <w:p>
+      <w:r>
+        <w:rPr>
+          <w:b/>
+        </w:rPr>
+        <w:t>Type:</w:t>
+      </w:r>
+      <w:r>
+        <w:t xml:space="preserve"> Buff</w:t>
+      </w:r>
+    </w:p>
+    <w:p>
+      <w:pPr>
+        <w:ind w:firstLine="720"/>
+      </w:pPr>
+      <w:r>
+        <w:t>See Buff / Debuff</w:t>
+      </w:r>
+      <w:r>
+        <w:t xml:space="preserve"> for definition, see Vessel Index for examples.</w:t>
+      </w:r>
+    </w:p>
+    <w:p>
+      <w:r>
+        <w:rPr>
+          <w:b/>
+        </w:rPr>
+        <w:t>Type:</w:t>
+      </w:r>
+      <w:r>
+        <w:t xml:space="preserve"> Special Projectile</w:t>
+      </w:r>
+    </w:p>
+    <w:p>
+      <w:pPr>
+        <w:ind w:firstLine="720"/>
+      </w:pPr>
+      <w:r>
+        <w:t>See Projectile</w:t>
+      </w:r>
+      <w:r>
+        <w:t xml:space="preserve"> for definition, see Vessel Index for examples.</w:t>
+      </w:r>
+    </w:p>
+    <w:p>
+      <w:r>
+        <w:t xml:space="preserve">Additionally, Vessel Abilities have a special relationship to the ‘Level Up’ event. At the start of a Round, the user will have selected three abilities to use; however, only the ability in the first slot will be unlocked (See Lobby Menu). To unlock the other two abilities, the player must </w:t>
+      </w:r>
+      <w:r>
         <w:lastRenderedPageBreak/>
-        <w:t>Vessel Abilities</w:t>
-      </w:r>
-    </w:p>
-    <w:p>
-      <w:r>
-        <w:t>A vessel ability is a special effect or attack that a vessel can activate</w:t>
-      </w:r>
-      <w:r>
-        <w:t xml:space="preserve"> or ‘cast’</w:t>
-      </w:r>
-      <w:r>
-        <w:t>, that is external from their Weapon</w:t>
-      </w:r>
-      <w:r>
-        <w:t xml:space="preserve"> or Class</w:t>
-      </w:r>
-      <w:r>
-        <w:t>.</w:t>
-      </w:r>
-      <w:r>
-        <w:t xml:space="preserve"> Vessel Abilities can be one of two types:</w:t>
-      </w:r>
-    </w:p>
-    <w:p>
-      <w:r>
-        <w:rPr>
-          <w:b/>
-        </w:rPr>
-        <w:t>Type:</w:t>
-      </w:r>
-      <w:r>
-        <w:t xml:space="preserve"> Buff</w:t>
-      </w:r>
-    </w:p>
-    <w:p>
-      <w:pPr>
-        <w:ind w:firstLine="720"/>
-      </w:pPr>
-      <w:r>
-        <w:t>See Buff / Debuff</w:t>
-      </w:r>
-      <w:r>
-        <w:t xml:space="preserve"> for definition, see Vessel Index for examples.</w:t>
-      </w:r>
-    </w:p>
-    <w:p>
-      <w:r>
-        <w:rPr>
-          <w:b/>
-        </w:rPr>
-        <w:t>Type:</w:t>
-      </w:r>
-      <w:r>
-        <w:t xml:space="preserve"> Special Projectile</w:t>
-      </w:r>
-    </w:p>
-    <w:p>
-      <w:pPr>
-        <w:ind w:firstLine="720"/>
-      </w:pPr>
-      <w:r>
-        <w:t>See Projectile</w:t>
-      </w:r>
-      <w:r>
-        <w:t xml:space="preserve"> for definition, see Vessel Index for examples.</w:t>
-      </w:r>
-    </w:p>
-    <w:p>
-      <w:r>
-        <w:t>Additionally, Vessel Abilities have a special relationship to the ‘Level Up’ event. At the start of a Round, the user will have selected three abilities to use; however, only the ability in the first slot will be unlocked (See Lobby Menu). To unlock the other two abilities, the player must reach ‘level’ 2, and then ‘level’ 4. This is done by causing the Level Up event once, and then an additional two times, as a vessel begins a Round at ‘level’ 1.</w:t>
+        <w:t>reach ‘level’ 2, and then ‘level’ 4. This is done by causing the Level Up event once, and then an additional two times, as a vessel begins a Round at ‘level’ 1.</w:t>
       </w:r>
     </w:p>
     <w:p/>
@@ -8644,11 +8813,11 @@
       <w:pPr>
         <w:pStyle w:val="Heading3"/>
       </w:pPr>
-      <w:bookmarkStart w:id="19" w:name="_Toc410252770"/>
+      <w:bookmarkStart w:id="21" w:name="_Toc410292985"/>
       <w:r>
         <w:t>Deity</w:t>
       </w:r>
-      <w:bookmarkEnd w:id="19"/>
+      <w:bookmarkEnd w:id="21"/>
     </w:p>
     <w:p/>
     <w:p>
@@ -8784,7 +8953,6 @@
         </w:numPr>
       </w:pPr>
       <w:r>
-        <w:lastRenderedPageBreak/>
         <w:t>Moves the viewport ‘Left’.</w:t>
       </w:r>
     </w:p>
@@ -8898,6 +9066,11 @@
     <w:p>
       <w:pPr>
         <w:pStyle w:val="ListParagraph"/>
+      </w:pPr>
+    </w:p>
+    <w:p>
+      <w:pPr>
+        <w:pStyle w:val="ListParagraph"/>
         <w:numPr>
           <w:ilvl w:val="0"/>
           <w:numId w:val="5"/>
@@ -8907,6 +9080,7 @@
         <w:rPr>
           <w:b/>
         </w:rPr>
+        <w:lastRenderedPageBreak/>
         <w:t>Input:</w:t>
       </w:r>
       <w:r>
@@ -9169,7 +9343,6 @@
         <w:ind w:firstLine="720"/>
       </w:pPr>
       <w:r>
-        <w:lastRenderedPageBreak/>
         <w:t>See Buff / Debuff for definition, see Deity Index for examples.</w:t>
       </w:r>
     </w:p>
@@ -9211,16 +9384,34 @@
         <w:t>amples.</w:t>
       </w:r>
     </w:p>
+    <w:p>
+      <w:r>
+        <w:t>Basic information on an ability would be its description, effect value, and duration.</w:t>
+      </w:r>
+    </w:p>
     <w:p/>
     <w:p>
       <w:pPr>
+        <w:rPr>
+          <w:rFonts w:asciiTheme="majorHAnsi" w:eastAsiaTheme="majorEastAsia" w:hAnsiTheme="majorHAnsi" w:cstheme="majorBidi"/>
+          <w:sz w:val="32"/>
+          <w:szCs w:val="32"/>
+        </w:rPr>
+      </w:pPr>
+      <w:r>
+        <w:br w:type="page"/>
+      </w:r>
+    </w:p>
+    <w:p>
+      <w:pPr>
         <w:pStyle w:val="Heading3"/>
       </w:pPr>
-      <w:bookmarkStart w:id="20" w:name="_Toc410252771"/>
-      <w:r>
+      <w:bookmarkStart w:id="22" w:name="_Toc410292986"/>
+      <w:r>
+        <w:lastRenderedPageBreak/>
         <w:t>Soul</w:t>
       </w:r>
-      <w:bookmarkEnd w:id="20"/>
+      <w:bookmarkEnd w:id="22"/>
     </w:p>
     <w:p/>
     <w:p>
@@ -9413,21 +9604,21 @@
       <w:pPr>
         <w:pStyle w:val="Heading2"/>
       </w:pPr>
-      <w:bookmarkStart w:id="21" w:name="_Toc410252772"/>
+      <w:bookmarkStart w:id="23" w:name="_Toc410292987"/>
       <w:r>
         <w:t>Environment</w:t>
       </w:r>
-      <w:bookmarkEnd w:id="21"/>
+      <w:bookmarkEnd w:id="23"/>
     </w:p>
     <w:p>
       <w:pPr>
         <w:pStyle w:val="Heading3"/>
       </w:pPr>
-      <w:bookmarkStart w:id="22" w:name="_Toc410252773"/>
+      <w:bookmarkStart w:id="24" w:name="_Toc410292988"/>
       <w:r>
         <w:t>Map</w:t>
       </w:r>
-      <w:bookmarkEnd w:id="22"/>
+      <w:bookmarkEnd w:id="24"/>
     </w:p>
     <w:p/>
     <w:p>
@@ -9441,11 +9632,7 @@
         <w:t xml:space="preserve">gameplay area that users can interact within. The map will have a graphic baseline, and entities will be draw onto to the baseline. </w:t>
       </w:r>
       <w:r>
-        <w:t xml:space="preserve">The </w:t>
-      </w:r>
-      <w:r>
-        <w:lastRenderedPageBreak/>
-        <w:t xml:space="preserve">map is divided into small meter by meter sections referred to as tiles. </w:t>
+        <w:t xml:space="preserve">The map is divided into small meter by meter sections referred to as tiles. </w:t>
       </w:r>
       <w:r>
         <w:t>The Map w</w:t>
@@ -9478,10 +9665,18 @@
       </w:r>
     </w:p>
     <w:p>
-      <w:r>
-        <w:rPr>
-          <w:b/>
-        </w:rPr>
+      <w:pPr>
+        <w:rPr>
+          <w:b/>
+        </w:rPr>
+      </w:pPr>
+    </w:p>
+    <w:p>
+      <w:r>
+        <w:rPr>
+          <w:b/>
+        </w:rPr>
+        <w:lastRenderedPageBreak/>
         <w:t>Multiple Tiles:</w:t>
       </w:r>
       <w:r>
@@ -9519,11 +9714,11 @@
       <w:pPr>
         <w:pStyle w:val="Heading3"/>
       </w:pPr>
-      <w:bookmarkStart w:id="23" w:name="_Toc410252774"/>
+      <w:bookmarkStart w:id="25" w:name="_Toc410292989"/>
       <w:r>
         <w:t>Gatekeeper</w:t>
       </w:r>
-      <w:bookmarkEnd w:id="23"/>
+      <w:bookmarkEnd w:id="25"/>
     </w:p>
     <w:p/>
     <w:p>
@@ -9604,7 +9799,6 @@
     </w:p>
     <w:p>
       <w:r>
-        <w:lastRenderedPageBreak/>
         <w:tab/>
         <w:t>The Arbiter is the strongest member of the Gatekeeper faction, he is designed to be difficult to kill. There is only one Arbiter. The Arbiter can move the same way a Vessel does, has a Weapon, and also has two Abilities. (See Gatekeeper Index)</w:t>
       </w:r>
@@ -9623,10 +9817,18 @@
       </w:r>
     </w:p>
     <w:p>
-      <w:r>
-        <w:rPr>
-          <w:b/>
-        </w:rPr>
+      <w:pPr>
+        <w:rPr>
+          <w:b/>
+        </w:rPr>
+      </w:pPr>
+    </w:p>
+    <w:p>
+      <w:r>
+        <w:rPr>
+          <w:b/>
+        </w:rPr>
+        <w:lastRenderedPageBreak/>
         <w:t>Number:</w:t>
       </w:r>
       <w:r>
@@ -9744,11 +9946,11 @@
       <w:pPr>
         <w:pStyle w:val="Heading2"/>
       </w:pPr>
-      <w:bookmarkStart w:id="24" w:name="_Toc410252775"/>
+      <w:bookmarkStart w:id="26" w:name="_Toc410292990"/>
       <w:r>
         <w:t>Game Modes</w:t>
       </w:r>
-      <w:bookmarkEnd w:id="24"/>
+      <w:bookmarkEnd w:id="26"/>
     </w:p>
     <w:p/>
     <w:p>
@@ -9761,42 +9963,49 @@
       <w:pPr>
         <w:pStyle w:val="Heading3"/>
       </w:pPr>
-      <w:bookmarkStart w:id="25" w:name="_Toc410252776"/>
-      <w:r>
+      <w:bookmarkStart w:id="27" w:name="_Toc410292991"/>
+      <w:r>
+        <w:t>Free-for-All</w:t>
+      </w:r>
+      <w:bookmarkEnd w:id="27"/>
+    </w:p>
+    <w:p/>
+    <w:p>
+      <w:r>
+        <w:t>This section defines all mechanics special to the Free-for-All mode.</w:t>
+      </w:r>
+    </w:p>
+    <w:p>
+      <w:pPr>
+        <w:pStyle w:val="Heading4"/>
+      </w:pPr>
+      <w:r>
+        <w:t>Map</w:t>
+      </w:r>
+    </w:p>
+    <w:p>
+      <w:pPr>
+        <w:rPr>
+          <w:b/>
+        </w:rPr>
+      </w:pPr>
+      <w:r>
+        <w:t>In the Free-for-All mode, there are some special additions to the map mechanics:</w:t>
+      </w:r>
+    </w:p>
+    <w:p>
+      <w:pPr>
+        <w:rPr>
+          <w:b/>
+        </w:rPr>
+      </w:pPr>
+    </w:p>
+    <w:p>
+      <w:r>
+        <w:rPr>
+          <w:b/>
+        </w:rPr>
         <w:lastRenderedPageBreak/>
-        <w:t>Free-for-All</w:t>
-      </w:r>
-      <w:bookmarkEnd w:id="25"/>
-    </w:p>
-    <w:p/>
-    <w:p>
-      <w:r>
-        <w:t>This section defines all mechanics special to the Free-for-All mode.</w:t>
-      </w:r>
-    </w:p>
-    <w:p>
-      <w:pPr>
-        <w:pStyle w:val="Heading4"/>
-      </w:pPr>
-      <w:r>
-        <w:t>Map</w:t>
-      </w:r>
-    </w:p>
-    <w:p>
-      <w:pPr>
-        <w:rPr>
-          <w:b/>
-        </w:rPr>
-      </w:pPr>
-      <w:r>
-        <w:t>In the Free-for-All mode, there are some special additions to the map mechanics:</w:t>
-      </w:r>
-    </w:p>
-    <w:p>
-      <w:r>
-        <w:rPr>
-          <w:b/>
-        </w:rPr>
         <w:t>Event:</w:t>
       </w:r>
       <w:r>
@@ -9827,23 +10036,37 @@
     </w:p>
     <w:p>
       <w:pPr>
+        <w:rPr>
+          <w:rFonts w:asciiTheme="majorHAnsi" w:eastAsiaTheme="majorEastAsia" w:hAnsiTheme="majorHAnsi" w:cstheme="majorBidi"/>
+          <w:color w:val="9D3511" w:themeColor="accent1" w:themeShade="BF"/>
+          <w:sz w:val="40"/>
+          <w:szCs w:val="40"/>
+        </w:rPr>
+      </w:pPr>
+      <w:r>
+        <w:br w:type="page"/>
+      </w:r>
+    </w:p>
+    <w:p>
+      <w:pPr>
         <w:pStyle w:val="Heading1"/>
       </w:pPr>
-      <w:bookmarkStart w:id="26" w:name="_Toc410252777"/>
-      <w:r>
+      <w:bookmarkStart w:id="28" w:name="_Toc410292992"/>
+      <w:r>
+        <w:lastRenderedPageBreak/>
         <w:t>Content</w:t>
       </w:r>
-      <w:bookmarkEnd w:id="26"/>
+      <w:bookmarkEnd w:id="28"/>
     </w:p>
     <w:p>
       <w:pPr>
         <w:pStyle w:val="Heading2"/>
       </w:pPr>
-      <w:bookmarkStart w:id="27" w:name="_Toc410252778"/>
+      <w:bookmarkStart w:id="29" w:name="_Toc410292993"/>
       <w:r>
         <w:t>Player</w:t>
       </w:r>
-      <w:bookmarkEnd w:id="27"/>
+      <w:bookmarkEnd w:id="29"/>
     </w:p>
     <w:p/>
     <w:p>
@@ -9862,11 +10085,11 @@
       <w:pPr>
         <w:pStyle w:val="Heading3"/>
       </w:pPr>
-      <w:bookmarkStart w:id="28" w:name="_Toc410252779"/>
+      <w:bookmarkStart w:id="30" w:name="_Toc410292994"/>
       <w:r>
         <w:t>Vessel Index</w:t>
       </w:r>
-      <w:bookmarkEnd w:id="28"/>
+      <w:bookmarkEnd w:id="30"/>
     </w:p>
     <w:p/>
     <w:p>
@@ -9900,7 +10123,6 @@
     </w:p>
     <w:p>
       <w:r>
-        <w:lastRenderedPageBreak/>
         <w:tab/>
         <w:t>The warrior clas</w:t>
       </w:r>
@@ -9966,10 +10188,24 @@
       </w:r>
     </w:p>
     <w:p>
-      <w:r>
-        <w:rPr>
-          <w:b/>
-        </w:rPr>
+      <w:pPr>
+        <w:rPr>
+          <w:b/>
+        </w:rPr>
+      </w:pPr>
+      <w:r>
+        <w:rPr>
+          <w:b/>
+        </w:rPr>
+        <w:br w:type="page"/>
+      </w:r>
+    </w:p>
+    <w:p>
+      <w:r>
+        <w:rPr>
+          <w:b/>
+        </w:rPr>
+        <w:lastRenderedPageBreak/>
         <w:t>Chart of Base Vessel</w:t>
       </w:r>
       <w:r>
@@ -11154,7 +11390,6 @@
         <w:pStyle w:val="Heading4"/>
       </w:pPr>
       <w:r>
-        <w:lastRenderedPageBreak/>
         <w:t>Abilities</w:t>
       </w:r>
     </w:p>
@@ -11207,10 +11442,18 @@
       </w:r>
     </w:p>
     <w:p>
-      <w:r>
-        <w:rPr>
-          <w:b/>
-        </w:rPr>
+      <w:pPr>
+        <w:rPr>
+          <w:b/>
+        </w:rPr>
+      </w:pPr>
+    </w:p>
+    <w:p>
+      <w:r>
+        <w:rPr>
+          <w:b/>
+        </w:rPr>
+        <w:lastRenderedPageBreak/>
         <w:t>Buff:</w:t>
       </w:r>
       <w:r>
@@ -11337,7 +11580,6 @@
     </w:p>
     <w:p>
       <w:r>
-        <w:lastRenderedPageBreak/>
         <w:tab/>
         <w:t>Poison Dart is a projectile that does a base amount of damage on contact and also damages the target overtime. The initial damage and the damage per second are both numbers that scale with level.</w:t>
       </w:r>
@@ -11378,10 +11620,24 @@
     </w:p>
     <w:p/>
     <w:p>
-      <w:r>
-        <w:rPr>
-          <w:b/>
-        </w:rPr>
+      <w:pPr>
+        <w:rPr>
+          <w:b/>
+        </w:rPr>
+      </w:pPr>
+      <w:r>
+        <w:rPr>
+          <w:b/>
+        </w:rPr>
+        <w:br w:type="page"/>
+      </w:r>
+    </w:p>
+    <w:p>
+      <w:r>
+        <w:rPr>
+          <w:b/>
+        </w:rPr>
+        <w:lastRenderedPageBreak/>
         <w:t>Chart of Statistics for Buff Abilities:</w:t>
       </w:r>
     </w:p>
@@ -12339,11 +12595,11 @@
       <w:pPr>
         <w:pStyle w:val="Heading3"/>
       </w:pPr>
-      <w:bookmarkStart w:id="29" w:name="_Toc410252780"/>
+      <w:bookmarkStart w:id="31" w:name="_Toc410292995"/>
       <w:r>
         <w:t>Deity Index</w:t>
       </w:r>
-      <w:bookmarkEnd w:id="29"/>
+      <w:bookmarkEnd w:id="31"/>
     </w:p>
     <w:p/>
     <w:p>
@@ -12386,7 +12642,6 @@
     </w:p>
     <w:p>
       <w:r>
-        <w:lastRenderedPageBreak/>
         <w:tab/>
         <w:t>See Buff / Debuff for definition. It would be casted onto a target, and would last a duration.</w:t>
       </w:r>
@@ -12430,6 +12685,7 @@
     <w:p/>
     <w:p>
       <w:r>
+        <w:lastRenderedPageBreak/>
         <w:t xml:space="preserve">For each ability, the number of score a deity will gain through their use has a direct relationship to the amount of damage caused or health given through the use of the ability. </w:t>
       </w:r>
       <w:r>
@@ -12716,7 +12972,6 @@
         <w:rPr>
           <w:b/>
         </w:rPr>
-        <w:lastRenderedPageBreak/>
         <w:t>Quick:</w:t>
       </w:r>
       <w:r>
@@ -12802,10 +13057,24 @@
       </w:r>
     </w:p>
     <w:p>
-      <w:r>
-        <w:rPr>
-          <w:b/>
-        </w:rPr>
+      <w:pPr>
+        <w:rPr>
+          <w:b/>
+        </w:rPr>
+      </w:pPr>
+      <w:r>
+        <w:rPr>
+          <w:b/>
+        </w:rPr>
+        <w:br w:type="page"/>
+      </w:r>
+    </w:p>
+    <w:p>
+      <w:r>
+        <w:rPr>
+          <w:b/>
+        </w:rPr>
+        <w:lastRenderedPageBreak/>
         <w:t>Aspect:</w:t>
       </w:r>
       <w:r>
@@ -13127,10 +13396,24 @@
     </w:p>
     <w:p/>
     <w:p>
-      <w:r>
-        <w:rPr>
-          <w:b/>
-        </w:rPr>
+      <w:pPr>
+        <w:rPr>
+          <w:b/>
+        </w:rPr>
+      </w:pPr>
+      <w:r>
+        <w:rPr>
+          <w:b/>
+        </w:rPr>
+        <w:br w:type="page"/>
+      </w:r>
+    </w:p>
+    <w:p>
+      <w:r>
+        <w:rPr>
+          <w:b/>
+        </w:rPr>
+        <w:lastRenderedPageBreak/>
         <w:t>Chart of Aspect / Ability Statistics:</w:t>
       </w:r>
     </w:p>
@@ -13291,7 +13574,6 @@
           </w:tcPr>
           <w:p>
             <w:r>
-              <w:lastRenderedPageBreak/>
               <w:t>Summon Healing Circle</w:t>
             </w:r>
           </w:p>
@@ -14419,11 +14701,11 @@
       <w:pPr>
         <w:pStyle w:val="Heading3"/>
       </w:pPr>
-      <w:bookmarkStart w:id="30" w:name="_Toc410252781"/>
+      <w:bookmarkStart w:id="32" w:name="_Toc410292996"/>
       <w:r>
         <w:t>Gatekeeper Index</w:t>
       </w:r>
-      <w:bookmarkEnd w:id="30"/>
+      <w:bookmarkEnd w:id="32"/>
     </w:p>
     <w:p/>
     <w:p>
@@ -14452,6 +14734,7 @@
         <w:rPr>
           <w:b/>
         </w:rPr>
+        <w:lastRenderedPageBreak/>
         <w:t>Type:</w:t>
       </w:r>
       <w:r>
@@ -14460,7 +14743,6 @@
     </w:p>
     <w:p>
       <w:r>
-        <w:lastRenderedPageBreak/>
         <w:tab/>
         <w:t>The Lost are the weakest of the Gatekeepers, and are characterized by their lesser intelligence, and weaker statistics.</w:t>
       </w:r>
@@ -14678,10 +14960,18 @@
       </w:r>
     </w:p>
     <w:p>
-      <w:r>
-        <w:rPr>
-          <w:b/>
-        </w:rPr>
+      <w:pPr>
+        <w:rPr>
+          <w:b/>
+        </w:rPr>
+      </w:pPr>
+    </w:p>
+    <w:p>
+      <w:r>
+        <w:rPr>
+          <w:b/>
+        </w:rPr>
+        <w:lastRenderedPageBreak/>
         <w:t>Type:</w:t>
       </w:r>
       <w:r>
@@ -14690,7 +14980,6 @@
     </w:p>
     <w:p>
       <w:r>
-        <w:lastRenderedPageBreak/>
         <w:tab/>
         <w:t>The Guardians are much stronger and smarter than the Lost, and will be much more difficult to kill.</w:t>
       </w:r>
@@ -14943,7 +15232,6 @@
         <w:rPr>
           <w:b/>
         </w:rPr>
-        <w:lastRenderedPageBreak/>
         <w:t>Chart of Lost Statistics:</w:t>
       </w:r>
     </w:p>
@@ -16807,13 +17095,27 @@
     <w:p/>
     <w:p>
       <w:pPr>
+        <w:rPr>
+          <w:rFonts w:asciiTheme="majorHAnsi" w:eastAsiaTheme="majorEastAsia" w:hAnsiTheme="majorHAnsi" w:cstheme="majorBidi"/>
+          <w:color w:val="9D3511" w:themeColor="accent1" w:themeShade="BF"/>
+          <w:sz w:val="40"/>
+          <w:szCs w:val="40"/>
+        </w:rPr>
+      </w:pPr>
+      <w:r>
+        <w:br w:type="page"/>
+      </w:r>
+    </w:p>
+    <w:p>
+      <w:pPr>
         <w:pStyle w:val="Heading1"/>
       </w:pPr>
-      <w:bookmarkStart w:id="31" w:name="_Toc410252782"/>
-      <w:r>
+      <w:bookmarkStart w:id="33" w:name="_Toc410292997"/>
+      <w:r>
+        <w:lastRenderedPageBreak/>
         <w:t>Glossary</w:t>
       </w:r>
-      <w:bookmarkEnd w:id="31"/>
+      <w:bookmarkEnd w:id="33"/>
     </w:p>
     <w:p/>
     <w:p>
@@ -16827,7 +17129,32 @@
         <w:pStyle w:val="Heading4"/>
       </w:pPr>
       <w:r>
-        <w:lastRenderedPageBreak/>
+        <w:t>Chat</w:t>
+      </w:r>
+    </w:p>
+    <w:p>
+      <w:r>
+        <w:t>In this context, refers to the text-based chat box that allows users to broadcast messages to the other users.</w:t>
+      </w:r>
+    </w:p>
+    <w:p>
+      <w:pPr>
+        <w:pStyle w:val="Heading4"/>
+      </w:pPr>
+      <w:r>
+        <w:t>Cooldown</w:t>
+      </w:r>
+    </w:p>
+    <w:p>
+      <w:r>
+        <w:t>An amount of time, in seconds, that something must wait before it can be used again.</w:t>
+      </w:r>
+    </w:p>
+    <w:p>
+      <w:pPr>
+        <w:pStyle w:val="Heading4"/>
+      </w:pPr>
+      <w:r>
         <w:t>Viewport</w:t>
       </w:r>
     </w:p>
@@ -19719,7 +20046,7 @@
 
 <file path=customXml/item1.xml><?xml version="1.0" encoding="utf-8"?>
 <CoverPageProperties xmlns="http://schemas.microsoft.com/office/2006/coverPageProps">
-  <PublishDate>2015-01-28T00:00:00</PublishDate>
+  <PublishDate>2015-01-29T00:00:00</PublishDate>
   <Abstract/>
   <CompanyAddress/>
   <CompanyPhone/>
@@ -19741,7 +20068,7 @@
 </file>
 
 <file path=customXml/itemProps2.xml><?xml version="1.0" encoding="utf-8"?>
-<ds:datastoreItem xmlns:ds="http://schemas.openxmlformats.org/officeDocument/2006/customXml" ds:itemID="{071DE4EA-182A-4125-8CEA-057DACE1A089}">
+<ds:datastoreItem xmlns:ds="http://schemas.openxmlformats.org/officeDocument/2006/customXml" ds:itemID="{26E34B5E-18FF-414D-9113-3F67790C1FAB}">
   <ds:schemaRefs>
     <ds:schemaRef ds:uri="http://schemas.openxmlformats.org/officeDocument/2006/bibliography"/>
   </ds:schemaRefs>

</xml_diff>